<commit_message>
Shiny app made; tweaks to manuscript
</commit_message>
<xml_diff>
--- a/manuscript/QuarantineTesting_manuscript.docx
+++ b/manuscript/QuarantineTesting_manuscript.docx
@@ -157,7 +157,7 @@
         <w:pStyle w:val="Normal"/>
       </w:pPr>
       <w:r>
-        <w:t xml:space="preserve">Name</w:t>
+        <w:t xml:space="preserve">W. Alton Russell</w:t>
       </w:r>
     </w:p>
     <w:p>
@@ -165,7 +165,7 @@
         <w:pStyle w:val="BodyText"/>
       </w:pPr>
       <w:r>
-        <w:t xml:space="preserve">Street Address</w:t>
+        <w:t xml:space="preserve">Department of Management Science and Engineering</w:t>
       </w:r>
     </w:p>
     <w:p>
@@ -173,7 +173,7 @@
         <w:pStyle w:val="BodyText"/>
       </w:pPr>
       <w:r>
-        <w:t xml:space="preserve">City, State ZIP</w:t>
+        <w:t xml:space="preserve">475 Via Ortega</w:t>
       </w:r>
     </w:p>
     <w:p>
@@ -181,7 +181,7 @@
         <w:pStyle w:val="BodyText"/>
       </w:pPr>
       <w:r>
-        <w:t xml:space="preserve">Phone</w:t>
+        <w:t xml:space="preserve">Stanford, CA 94305</w:t>
       </w:r>
     </w:p>
     <w:p>
@@ -189,40 +189,61 @@
         <w:pStyle w:val="BodyText"/>
       </w:pPr>
       <w:r>
-        <w:t xml:space="preserve">Email</w:t>
+        <w:t xml:space="preserve">438-408-7290</w:t>
       </w:r>
     </w:p>
     <w:p>
       <w:pPr>
-        <w:pStyle w:val="Heading5"/>
-      </w:pPr>
-      <w:bookmarkStart w:id="21" w:name="section"/>
-      <w:bookmarkEnd w:id="21"/>
+        <w:pStyle w:val="BodyText"/>
+      </w:pPr>
+      <w:hyperlink r:id="rId21">
+        <w:r>
+          <w:rPr>
+            <w:rStyle w:val="Hyperlink"/>
+          </w:rPr>
+          <w:t xml:space="preserve">altonr@stanford.edu</w:t>
+        </w:r>
+      </w:hyperlink>
     </w:p>
     <w:p>
       <w:pPr>
-        <w:pStyle w:val="Heading1"/>
-      </w:pPr>
-      <w:bookmarkStart w:id="22" w:name="key-words"/>
-      <w:r>
-        <w:t xml:space="preserve">Key words</w:t>
-      </w:r>
+        <w:pStyle w:val="Heading5"/>
+      </w:pPr>
+      <w:bookmarkStart w:id="22" w:name="section"/>
       <w:bookmarkEnd w:id="22"/>
     </w:p>
     <w:p>
       <w:pPr>
-        <w:pStyle w:val="Normal"/>
-      </w:pPr>
+        <w:pStyle w:val="Heading1"/>
+      </w:pPr>
+      <w:bookmarkStart w:id="23" w:name="key-words"/>
+      <w:r>
+        <w:t xml:space="preserve">Key words</w:t>
+      </w:r>
+      <w:bookmarkEnd w:id="23"/>
     </w:p>
     <w:p>
       <w:pPr>
+        <w:pStyle w:val="Normal"/>
+      </w:pPr>
+      <w:r>
+        <w:t xml:space="preserve">SARS-CoV-2, COVID-19, travel and immigration policy, quarantine and isolation</w:t>
+      </w:r>
+    </w:p>
+    <w:p>
+      <w:pPr>
+        <w:pStyle w:val="BodyText"/>
+      </w:pPr>
+    </w:p>
+    <w:p>
+      <w:pPr>
         <w:pStyle w:val="Heading1"/>
       </w:pPr>
-      <w:bookmarkStart w:id="23" w:name="declarations"/>
+      <w:bookmarkStart w:id="24" w:name="declarations"/>
       <w:r>
         <w:t xml:space="preserve">Declarations</w:t>
       </w:r>
-      <w:bookmarkEnd w:id="23"/>
+      <w:bookmarkEnd w:id="24"/>
     </w:p>
     <w:p>
       <w:pPr>
@@ -234,6 +255,12 @@
         </w:rPr>
         <w:t xml:space="preserve">Funding:</w:t>
       </w:r>
+      <w:r>
+        <w:t xml:space="preserve"> </w:t>
+      </w:r>
+      <w:r>
+        <w:t xml:space="preserve">WAR was funded by a Stanford Interdisciplinary Graduate Fellowship</w:t>
+      </w:r>
     </w:p>
     <w:p>
       <w:pPr>
@@ -245,6 +272,12 @@
         </w:rPr>
         <w:t xml:space="preserve">Conflicts:</w:t>
       </w:r>
+      <w:r>
+        <w:t xml:space="preserve"> </w:t>
+      </w:r>
+      <w:r>
+        <w:t xml:space="preserve">The authors have no conflicts to disclose</w:t>
+      </w:r>
     </w:p>
     <w:p>
       <w:pPr>
@@ -256,6 +289,12 @@
         </w:rPr>
         <w:t xml:space="preserve">Ethics/Consent:</w:t>
       </w:r>
+      <w:r>
+        <w:t xml:space="preserve"> </w:t>
+      </w:r>
+      <w:r>
+        <w:t xml:space="preserve">This analysis was based on public data and exempt from institutional ethics review.</w:t>
+      </w:r>
     </w:p>
     <w:p>
       <w:pPr>
@@ -267,6 +306,12 @@
         </w:rPr>
         <w:t xml:space="preserve">Data and materials:</w:t>
       </w:r>
+      <w:r>
+        <w:t xml:space="preserve"> </w:t>
+      </w:r>
+      <w:r>
+        <w:t xml:space="preserve">All data and materials have been uploaded to a public repository.</w:t>
+      </w:r>
     </w:p>
     <w:p>
       <w:pPr>
@@ -278,6 +323,12 @@
         </w:rPr>
         <w:t xml:space="preserve">Code availability:</w:t>
       </w:r>
+      <w:r>
+        <w:t xml:space="preserve"> </w:t>
+      </w:r>
+      <w:r>
+        <w:t xml:space="preserve">All code has been uploaded to a public repository.</w:t>
+      </w:r>
     </w:p>
     <w:p>
       <w:pPr>
@@ -289,54 +340,27 @@
         </w:rPr>
         <w:t xml:space="preserve">Authors’ contributions:</w:t>
       </w:r>
+      <w:r>
+        <w:t xml:space="preserve"> </w:t>
+      </w:r>
+      <w:r>
+        <w:t xml:space="preserve">Both authors participated in the study design and analysis. WAR drafted the manuscript, which DLB critically revised.</w:t>
+      </w:r>
     </w:p>
     <w:p>
       <w:pPr>
         <w:pStyle w:val="Heading5"/>
       </w:pPr>
-      <w:bookmarkStart w:id="24" w:name="section-1"/>
-      <w:bookmarkEnd w:id="24"/>
-    </w:p>
-    <w:p>
-      <w:pPr>
-        <w:pStyle w:val="Heading1"/>
-      </w:pPr>
-      <w:bookmarkStart w:id="25" w:name="background"/>
-      <w:r>
-        <w:t xml:space="preserve">Background</w:t>
-      </w:r>
+      <w:bookmarkStart w:id="25" w:name="section-1"/>
       <w:bookmarkEnd w:id="25"/>
     </w:p>
     <w:p>
       <w:pPr>
-        <w:pStyle w:val="BlockText"/>
-      </w:pPr>
-      <w:r>
-        <w:t xml:space="preserve">COVID-19 outbreaks seeded by arriving travelers are concerning to all countries, particularly those with low community transmission. How to manage risk of SARS-CoV-2 transmission from arriving travelers is a critical policy question. A recent study estimated the distribution of incubation time for SARS-CoV-2 and conducted a probabilistic analysis of the number of symptomatic infections missed by active monitoring</w:t>
-      </w:r>
-      <w:r>
-        <w:t xml:space="preserve"> </w:t>
-      </w:r>
-      <w:r>
-        <w:t xml:space="preserve">[</w:t>
-      </w:r>
-      <w:r>
-        <w:t xml:space="preserve">1</w:t>
-      </w:r>
-      <w:r>
-        <w:t xml:space="preserve">]</w:t>
-      </w:r>
-      <w:r>
-        <w:t xml:space="preserve">. While relevant, their analysis did not consider transmission by asymptomatic and presymptomatic travelers, the role of non-compliance, nor the possible use of testing, limiting applicability to policy decisions around arriving travelers.</w:t>
-      </w:r>
-    </w:p>
-    <w:p>
-      <w:pPr>
         <w:pStyle w:val="Heading1"/>
       </w:pPr>
-      <w:bookmarkStart w:id="26" w:name="objective"/>
-      <w:r>
-        <w:t xml:space="preserve">Objective</w:t>
+      <w:bookmarkStart w:id="26" w:name="background"/>
+      <w:r>
+        <w:t xml:space="preserve">Background</w:t>
       </w:r>
       <w:bookmarkEnd w:id="26"/>
     </w:p>
@@ -345,16 +369,31 @@
         <w:pStyle w:val="BlockText"/>
       </w:pPr>
       <w:r>
-        <w:t xml:space="preserve">We extended the prior analysis by evaluating policies that employ testing in addition to quarantine, by considering risk of presymptomatic and asymptomatic transmission, and by evaluating how quarantine and isolation compliance ifluenced community risk.</w:t>
+        <w:t xml:space="preserve">COVID-19 outbreaks caused by infected arriving travelers are a concern for all countries, particularly those with low community transmission. Consequently, the approach to managing the risk of SARS-CoV-2 transmission from arriving travelers is a critical policy question. A recent study estimated the number of symptomatic infections missed by active monitoring of arriving travelers, accounting for the distribution of SARS-CoV-2 incubation times</w:t>
+      </w:r>
+      <w:r>
+        <w:t xml:space="preserve"> </w:t>
+      </w:r>
+      <w:r>
+        <w:t xml:space="preserve">[</w:t>
+      </w:r>
+      <w:r>
+        <w:t xml:space="preserve">1</w:t>
+      </w:r>
+      <w:r>
+        <w:t xml:space="preserve">]</w:t>
+      </w:r>
+      <w:r>
+        <w:t xml:space="preserve">. While informative, the applicability of this analysis to policy decisions is limited because it did not consider factors such as transmission by asymptomatic and pre-symptomatic travelers, the role of non-compliance, and the use of testing.</w:t>
       </w:r>
     </w:p>
     <w:p>
       <w:pPr>
         <w:pStyle w:val="Heading1"/>
       </w:pPr>
-      <w:bookmarkStart w:id="27" w:name="methods-and-findings"/>
-      <w:r>
-        <w:t xml:space="preserve">Methods and findings</w:t>
+      <w:bookmarkStart w:id="27" w:name="objective"/>
+      <w:r>
+        <w:t xml:space="preserve">Objective</w:t>
       </w:r>
       <w:bookmarkEnd w:id="27"/>
     </w:p>
@@ -363,239 +402,16 @@
         <w:pStyle w:val="BlockText"/>
       </w:pPr>
       <w:r>
-        <w:t xml:space="preserve">We compared the impact of 0 – 14 days of mandatory quarantine on the expected number of days at risk of community transmission per infected traveler (i.e., days when infectious and not in quarantine or isolation). In the base scenario, we assumed 80% of travelers quarantined, 80% isolated when symptomatic, 90% isolated after testing positive without symptoms, and 100% isolated after testing positive when symptomatic. For scenarios with testing we assumed PCR testing 24 hours before the end of quarantine and we assumed travelers who did not comply with quarantine were not tested. We assumed a sensitivity of 70% in presymptomatic- and symptomatic-infectious individuals and 60% in asymptomatic-infectious individuals (sensitivity for asymptomatic infections is poorly understood but possibly lower).</w:t>
+        <w:t xml:space="preserve">We evaluated policies of quarantine and testing of arriving travelers and examined the sensitivity of policy choices to assumptions about pre-symptomatic and asymptomatic transmission, test sensitivity, and quarantine and isolation compliance.</w:t>
       </w:r>
     </w:p>
     <w:p>
       <w:pPr>
-        <w:pStyle w:val="BlockText"/>
-      </w:pPr>
-      <w:r>
-        <w:t xml:space="preserve">We used code from Lauer 2020 to sample 1,000 bootstrapped lognormal parameters for the incubation time distribution</w:t>
-      </w:r>
-      <w:r>
-        <w:t xml:space="preserve"> </w:t>
-      </w:r>
-      <w:r>
-        <w:t xml:space="preserve">[</w:t>
-      </w:r>
-      <w:r>
-        <w:t xml:space="preserve">1</w:t>
-      </w:r>
-      <w:r>
-        <w:t xml:space="preserve">]</w:t>
-      </w:r>
-      <w:r>
-        <w:t xml:space="preserve">. Following Moghadas 2020, we used gamma distributions for the durations of asymptomatic-infectious, presymptomatic-infectious, and symptomatic-infectious phases, and we truncated the presymptomatic-infectious distribution from 0.8 to 3 days</w:t>
-      </w:r>
-      <w:r>
-        <w:t xml:space="preserve"> </w:t>
-      </w:r>
-      <w:r>
-        <w:t xml:space="preserve">[</w:t>
-      </w:r>
-      <w:r>
-        <w:t xml:space="preserve">2</w:t>
-      </w:r>
-      <w:r>
-        <w:t xml:space="preserve">]</w:t>
-      </w:r>
-      <w:r>
-        <w:t xml:space="preserve">. We introduced uncertainty into distributions from Moghadas 2020 by varying the mean and standard deviation uniformly by ±20% and sampled 1000 parameter sets for each distribution (Figure S1). For 1,000 sets of duration distributions, we simulated 1000 travelers with asymptomatic infection and determined the time infectiousness began (</w:t>
-      </w:r>
-      <m:oMath>
-        <m:r>
-          <m:t>t</m:t>
-        </m:r>
-        <m:r>
-          <m:t>=</m:t>
-        </m:r>
-        <m:sSub>
-          <m:e>
-            <m:r>
-              <m:t>t</m:t>
-            </m:r>
-          </m:e>
-          <m:sub>
-            <m:r>
-              <m:t>i</m:t>
-            </m:r>
-          </m:sub>
-        </m:sSub>
-      </m:oMath>
-      <w:r>
-        <w:t xml:space="preserve">) and the time infectiousness ended (</w:t>
-      </w:r>
-      <m:oMath>
-        <m:sSub>
-          <m:e>
-            <m:r>
-              <m:t>t</m:t>
-            </m:r>
-          </m:e>
-          <m:sub>
-            <m:r>
-              <m:t>r</m:t>
-            </m:r>
-          </m:sub>
-        </m:sSub>
-      </m:oMath>
-      <w:r>
-        <w:t xml:space="preserve">), and we simulated 6000 travelers with symptomatic infection for whom we determined the time symptoms began (</w:t>
-      </w:r>
-      <m:oMath>
-        <m:sSub>
-          <m:e>
-            <m:r>
-              <m:t>t</m:t>
-            </m:r>
-          </m:e>
-          <m:sub>
-            <m:r>
-              <m:t>s</m:t>
-            </m:r>
-          </m:sub>
-        </m:sSub>
-      </m:oMath>
-      <w:r>
-        <w:t xml:space="preserve">) in addition to</w:t>
-      </w:r>
-      <w:r>
-        <w:t xml:space="preserve"> </w:t>
-      </w:r>
-      <m:oMath>
-        <m:sSub>
-          <m:e>
-            <m:r>
-              <m:t>t</m:t>
-            </m:r>
-          </m:e>
-          <m:sub>
-            <m:r>
-              <m:t>i</m:t>
-            </m:r>
-          </m:sub>
-        </m:sSub>
-      </m:oMath>
-      <w:r>
-        <w:t xml:space="preserve"> </w:t>
-      </w:r>
-      <w:r>
-        <w:t xml:space="preserve">and</w:t>
-      </w:r>
-      <w:r>
-        <w:t xml:space="preserve"> </w:t>
-      </w:r>
-      <m:oMath>
-        <m:sSub>
-          <m:e>
-            <m:r>
-              <m:t>t</m:t>
-            </m:r>
-          </m:e>
-          <m:sub>
-            <m:r>
-              <m:t>r</m:t>
-            </m:r>
-          </m:sub>
-        </m:sSub>
-      </m:oMath>
-      <w:r>
-        <w:t xml:space="preserve">. At arrival (</w:t>
-      </w:r>
-      <m:oMath>
-        <m:r>
-          <m:t>t</m:t>
-        </m:r>
-        <m:r>
-          <m:t>=</m:t>
-        </m:r>
-        <m:r>
-          <m:t>u</m:t>
-        </m:r>
-      </m:oMath>
-      <w:r>
-        <w:t xml:space="preserve">), infected travelers were equally likely to be at any point of their infection from</w:t>
-      </w:r>
-      <w:r>
-        <w:t xml:space="preserve"> </w:t>
-      </w:r>
-      <m:oMath>
-        <m:r>
-          <m:t>t</m:t>
-        </m:r>
-        <m:r>
-          <m:t>−</m:t>
-        </m:r>
-        <m:r>
-          <m:t>0</m:t>
-        </m:r>
-      </m:oMath>
-      <w:r>
-        <w:t xml:space="preserve"> </w:t>
-      </w:r>
-      <w:r>
-        <w:t xml:space="preserve">to</w:t>
-      </w:r>
-      <w:r>
-        <w:t xml:space="preserve"> </w:t>
-      </w:r>
-      <m:oMath>
-        <m:sSub>
-          <m:e>
-            <m:r>
-              <m:t>t</m:t>
-            </m:r>
-          </m:e>
-          <m:sub>
-            <m:r>
-              <m:t>r</m:t>
-            </m:r>
-          </m:sub>
-        </m:sSub>
-      </m:oMath>
-      <w:r>
-        <w:t xml:space="preserve">. Using expressions in the supplement, we calculated the average days at risk across all infected travelers and calculated the expected value by weighting by the percent asymptomatic infections (24% in base scenario; average of two values used in</w:t>
-      </w:r>
-      <w:r>
-        <w:t xml:space="preserve"> </w:t>
-      </w:r>
-      <w:r>
-        <w:t xml:space="preserve">[</w:t>
-      </w:r>
-      <w:r>
-        <w:t xml:space="preserve">2</w:t>
-      </w:r>
-      <w:r>
-        <w:t xml:space="preserve">]</w:t>
-      </w:r>
-      <w:r>
-        <w:t xml:space="preserve">).</w:t>
-      </w:r>
-    </w:p>
-    <w:p>
-      <w:pPr>
-        <w:pStyle w:val="BlockText"/>
-      </w:pPr>
-      <w:r>
-        <w:t xml:space="preserve">In the base scenario, infected travelers were at risk of community transmission 1.7 – 2.1 days on average (Figure 1; Table S2). Even a two-day quarantine (1.1 – 1.5 days at risk) was more effective than testing alone (1.5 – 1.8 days at risk). The addition of testing had diminishing benefit as the length of quarantine increased (reduction of 0.2, 0.06, and 0.003 days at risk for 2, 7, and 14-day quarantine, respectively). Compliance greatly influenced risk: a 14-day quarantine resulted in 1.3 - 1.6 days at risk assuming low compliance compared to 0 - 0.03 days assuming perfect compliance. If travelers were infected immediately before arriving, the days at risk would be 60% higher than the basecase assuming no intervention, and testing without quarantine would have little benefit.</w:t>
-      </w:r>
-    </w:p>
-    <w:p>
-      <w:pPr>
-        <w:pStyle w:val="BlockText"/>
-      </w:pPr>
-      <w:r>
-        <w:t xml:space="preserve">As shown in Figure 2, the person-days at risk of community transmission per 10,000 infected travelers depends on the prevalence. The expected number of secondary infections per 10,000 travelers depends on both prevalence and the rate of secondary infections per infected day in the community.</w:t>
-      </w:r>
-    </w:p>
-    <w:p>
-      <w:pPr>
         <w:pStyle w:val="Heading1"/>
       </w:pPr>
-      <w:bookmarkStart w:id="28" w:name="discussion"/>
-      <w:r>
-        <w:t xml:space="preserve">Discussion</w:t>
+      <w:bookmarkStart w:id="28" w:name="methods-and-findings"/>
+      <w:r>
+        <w:t xml:space="preserve">Methods and findings</w:t>
       </w:r>
       <w:bookmarkEnd w:id="28"/>
     </w:p>
@@ -604,14 +420,108 @@
         <w:pStyle w:val="BlockText"/>
       </w:pPr>
       <w:r>
-        <w:t xml:space="preserve">Quarantine is more effective than testing to reduce risk of transmission from arriving travelers. Testing can add value when longer quarantine is infeasible, but the benefits of testing diminish with quarantine length. Measures to increase compliance with quarantine and isolation guidelines can significantly reduce risk. We did not consider household transmission during quarantine, a substantial risk for countries with less strict quarantine requirements.</w:t>
+        <w:t xml:space="preserve">We compared policies of mandatory quarantine (0 – 14 days) alone and combined with testing. For each policy we assessed the expected number of days at risk of community transmission per infected traveler (i.e., days when a person is infectious in the community because they are not in quarantine or isolation). In the base scenario, we assumed 80% of travelers were compliant with quarantine, 80% isolated when symptomatic, 90% isolated after testing positive without symptoms, and 100% isolated after testing positive when symptomatic. For scenarios with testing we assumed antigen testing was performed 24 hours before the end of quarantine and that travelers who did not comply with quarantine were not tested. We assumed a test sensitivity of 70% in pre-symptomatic and symptomatic infectious individuals and 60% in asymptomatic-infectious individuals</w:t>
+      </w:r>
+      <w:r>
+        <w:t xml:space="preserve"> </w:t>
+      </w:r>
+      <w:r>
+        <w:t xml:space="preserve">[</w:t>
+      </w:r>
+      <w:r>
+        <w:t xml:space="preserve">2</w:t>
+      </w:r>
+      <w:r>
+        <w:t xml:space="preserve">]</w:t>
+      </w:r>
+      <w:r>
+        <w:t xml:space="preserve">.</w:t>
       </w:r>
     </w:p>
     <w:p>
       <w:pPr>
+        <w:pStyle w:val="BlockText"/>
+      </w:pPr>
+      <w:r>
+        <w:t xml:space="preserve">We used code from Lauer 2020 to sample 1,000 bootstrapped lognormal parameters for the incubation time distribution</w:t>
+      </w:r>
+      <w:r>
+        <w:t xml:space="preserve"> </w:t>
+      </w:r>
+      <w:r>
+        <w:t xml:space="preserve">[</w:t>
+      </w:r>
+      <w:r>
+        <w:t xml:space="preserve">1</w:t>
+      </w:r>
+      <w:r>
+        <w:t xml:space="preserve">]</w:t>
+      </w:r>
+      <w:r>
+        <w:t xml:space="preserve">. Following Moghadas 2020, we used gamma distributions for the durations of asymptomatic-infectious, pre-symptomatic-infectious, and symptomatic-infectious phases, and we truncated the pre-symptomatic-infectious distribution from 0.8 to 3 days</w:t>
+      </w:r>
+      <w:r>
+        <w:t xml:space="preserve"> </w:t>
+      </w:r>
+      <w:r>
+        <w:t xml:space="preserve">[</w:t>
+      </w:r>
+      <w:r>
+        <w:t xml:space="preserve">3</w:t>
+      </w:r>
+      <w:r>
+        <w:t xml:space="preserve">]</w:t>
+      </w:r>
+      <w:r>
+        <w:t xml:space="preserve">. We introduced uncertainty by varying the distributions’ mean and variance uniformly by ±20%, and we sampled 1000 parameter sets for each distribution (Figure S1). For each of the 1,000 sets of duration distributions, we simulated 1,000 travelers with asymptomatic infection and 6,000 travelers with symptomatic infection. We determined the time each simulated traveler first became infectious, recovered from being infectious, and first developed symptoms (only for those with symptomatic infections). We assumed that arriving travelers were equally likely to be at any point of their infection. Using expressions described in the supplement, we calculated the average days at risk across all infected travelers assuming 24% of infections were asymptomatic in the base scenario</w:t>
+      </w:r>
+      <w:r>
+        <w:t xml:space="preserve"> </w:t>
+      </w:r>
+      <w:r>
+        <w:t xml:space="preserve">[</w:t>
+      </w:r>
+      <w:r>
+        <w:t xml:space="preserve">3</w:t>
+      </w:r>
+      <w:r>
+        <w:t xml:space="preserve">]</w:t>
+      </w:r>
+      <w:r>
+        <w:t xml:space="preserve">. All data and code are public [CITE_ZENODO].</w:t>
+      </w:r>
+    </w:p>
+    <w:p>
+      <w:pPr>
+        <w:pStyle w:val="BlockText"/>
+      </w:pPr>
+      <w:r>
+        <w:t xml:space="preserve">In the base scenario, infected travelers were at risk of community transmission 1.7 – 2.1 days on average with no intervention (Figure 1; Table S2). Assuming a prevalence of 1 active infection per 10,000 travelers and a secondary infection rate of 0.5 per person-day at risk of community transmission, this translated to 8.5 – 10.4 secondary cases per 10,000 travelers (Figure 2). Even a two-day quarantine was more effective than testing alone (1.1 – 1.5 days at risk with two-day quarantine vs. 1.5 – 1.8 with testing alone). Testing had diminishing benefit as the length of quarantine increased (reduction of 0.2, 0.06, and 0.003 days at risk for 2, 7, and 14-day quarantine, respectively). Compliance greatly influenced risk: a 14-day quarantine resulted in 1.3 - 1.6 days at risk assuming low compliance compared to 0 - 0.03 days assuming perfect compliance. If travelers were infected immediately before arriving, their days at risk would be 60% higher than the base scenario assuming no intervention, and testing without quarantine would have little benefit. At the population level, person-days at risk of secondary infection was linear in prevalence (Figure S2). We created a web application where users can customize parameter values and run the analysis [CITE_SHINYAPP]</w:t>
+      </w:r>
+    </w:p>
+    <w:p>
+      <w:pPr>
+        <w:pStyle w:val="Heading1"/>
+      </w:pPr>
+      <w:bookmarkStart w:id="29" w:name="discussion"/>
+      <w:r>
+        <w:t xml:space="preserve">Discussion</w:t>
+      </w:r>
+      <w:bookmarkEnd w:id="29"/>
+    </w:p>
+    <w:p>
+      <w:pPr>
+        <w:pStyle w:val="BlockText"/>
+      </w:pPr>
+      <w:r>
+        <w:t xml:space="preserve">To reduce the risk of SARS-CoV-2 transmission from arriving travelers, quarantine is more effective than testing alone. Testing can add value when longer quarantine is infeasible, but the benefits of testing diminish with quarantine length. Measures to increase compliance with quarantine and isolation can significantly reduce risk. We did not consider household transmission during quarantine, a substantial risk for countries with less strict quarantine enforcement.</w:t>
+      </w:r>
+    </w:p>
+    <w:p>
+      <w:pPr>
         <w:sectPr xmlns:w="http://schemas.openxmlformats.org/wordprocessingml/2006/main" xmlns:r="http://schemas.openxmlformats.org/officeDocument/2006/relationships">
           <w:footerReference w:type="default" r:id="rId9"/>
-          <w:pgSz w:w="12240" w:h="15840" w:orient="NA"/>
+          <w:pgSz w:w="12240" w:h="15840"/>
           <w:pgMar w:top="1440" w:right="1440" w:bottom="1440" w:left="1440" w:header="720" w:footer="720" w:gutter="0"/>
           <w:cols xmlns:w="http://schemas.openxmlformats.org/wordprocessingml/2006/main"/>
           <w:docGrid w:linePitch="326"/>
@@ -674,7 +584,7 @@
                     </pic:cNvPicPr>
                   </pic:nvPicPr>
                   <pic:blipFill>
-                    <a:blip r:embed="rId29"/>
+                    <a:blip r:embed="rId30"/>
                     <a:stretch>
                       <a:fillRect/>
                     </a:stretch>
@@ -715,6 +625,11 @@
     </w:p>
     <w:p>
       <w:pPr>
+        <w:pStyle w:val="BodyText"/>
+      </w:pPr>
+    </w:p>
+    <w:p>
+      <w:pPr>
         <w:pStyle w:val="Compact"/>
       </w:pPr>
       <w:r>
@@ -727,7 +642,7 @@
         <w:t xml:space="preserve"> </w:t>
       </w:r>
       <w:r>
-        <w:t xml:space="preserve">Person-days at risk of community transmission per 10,000 arriving travelers for each policy by SARS-CoV-2 prevalence among travelers (base scenario). Points indicates the median and bars indicate 98% credible interval for each estimate. Abbreviations: Pr, prevalence of pre-infectious or infectiousness with SARS-CoV-2.</w:t>
+        <w:t xml:space="preserve">Secondary cases per 10,000 travelers for each policy by expected number of secondary infections per infectious person-day in community (base scenario). Assuming SARS-CoV-2 prevalence of 1 in 1,000 travelers. Points indicates the median and bars indicate 98% credible interval for each estimate.</w:t>
       </w:r>
     </w:p>
     <w:p>
@@ -745,75 +660,6 @@
                 <pic:pic>
                   <pic:nvPicPr>
                     <pic:cNvPr descr="figs/fig2.png" id="4" name="Picture"/>
-                    <pic:cNvPicPr>
-                      <a:picLocks noChangeArrowheads="1" noChangeAspect="1"/>
-                    </pic:cNvPicPr>
-                  </pic:nvPicPr>
-                  <pic:blipFill>
-                    <a:blip r:embed="rId30"/>
-                    <a:stretch>
-                      <a:fillRect/>
-                    </a:stretch>
-                  </pic:blipFill>
-                  <pic:spPr bwMode="auto">
-                    <a:xfrm>
-                      <a:off x="0" y="0"/>
-                      <a:ext cx="5943600" cy="2286000"/>
-                    </a:xfrm>
-                    <a:prstGeom prst="rect">
-                      <a:avLst/>
-                    </a:prstGeom>
-                    <a:noFill/>
-                    <a:ln w="9525">
-                      <a:noFill/>
-                      <a:headEnd/>
-                      <a:tailEnd/>
-                    </a:ln>
-                  </pic:spPr>
-                </pic:pic>
-              </a:graphicData>
-            </a:graphic>
-          </wp:inline>
-        </w:drawing>
-      </w:r>
-    </w:p>
-    <w:p>
-      <w:pPr>
-        <w:pStyle w:val="BodyText"/>
-      </w:pPr>
-    </w:p>
-    <w:p>
-      <w:pPr>
-        <w:pStyle w:val="Compact"/>
-      </w:pPr>
-      <w:r>
-        <w:rPr>
-          <w:b/>
-        </w:rPr>
-        <w:t xml:space="preserve">Fig. 3</w:t>
-      </w:r>
-      <w:r>
-        <w:t xml:space="preserve"> </w:t>
-      </w:r>
-      <w:r>
-        <w:t xml:space="preserve">Secondary cases per 10,000 travelers for each policy by expected number of secondary infections per infectious person-day in community (base scenario). Assuming SARS-CoV-2 prevalence of 1 in 1,000 travelers. Points indicates the median and bars indicate 98% credible interval for each estimate.</w:t>
-      </w:r>
-    </w:p>
-    <w:p>
-      <w:pPr>
-        <w:pStyle w:val="BodyText"/>
-      </w:pPr>
-      <w:r>
-        <w:drawing>
-          <wp:inline>
-            <wp:extent cx="5943600" cy="2286000"/>
-            <wp:effectExtent b="0" l="0" r="0" t="0"/>
-            <wp:docPr descr="" title="" id="5" name="Picture"/>
-            <a:graphic>
-              <a:graphicData uri="http://schemas.openxmlformats.org/drawingml/2006/picture">
-                <pic:pic>
-                  <pic:nvPicPr>
-                    <pic:cNvPr descr="figs/fig3.png" id="6" name="Picture"/>
                     <pic:cNvPicPr>
                       <a:picLocks noChangeArrowheads="1" noChangeAspect="1"/>
                     </pic:cNvPicPr>
@@ -863,7 +709,7 @@
       </w:r>
       <w:bookmarkEnd w:id="33"/>
     </w:p>
-    <w:bookmarkStart w:id="38" w:name="refs"/>
+    <w:bookmarkStart w:id="40" w:name="refs"/>
     <w:bookmarkStart w:id="35" w:name="ref-Lauer2020"/>
     <w:p>
       <w:pPr>
@@ -894,13 +740,43 @@
       </w:hyperlink>
     </w:p>
     <w:bookmarkEnd w:id="35"/>
-    <w:bookmarkStart w:id="37" w:name="ref-Moghadas2020"/>
+    <w:bookmarkStart w:id="37" w:name="ref-Bisoffi2020"/>
     <w:p>
       <w:pPr>
         <w:pStyle w:val="Bibliography"/>
       </w:pPr>
       <w:r>
-        <w:t xml:space="preserve">2. Moghadas SM, Fitzpatrick MC, Sah P, et al. The implications of silent transmission for the control of COVID-19 outbreaks.</w:t>
+        <w:t xml:space="preserve">2. Bisoffi Z, Pomari E, Deiana M, et al. Sensitivity, specificity and predictive values of molecular and serological tests for COVID-19. A longitudinal study in emergency room.</w:t>
+      </w:r>
+      <w:r>
+        <w:t xml:space="preserve"> </w:t>
+      </w:r>
+      <w:r>
+        <w:rPr>
+          <w:i/>
+        </w:rPr>
+        <w:t xml:space="preserve">medRxiv</w:t>
+      </w:r>
+      <w:r>
+        <w:t xml:space="preserve">. 2020. doi:</w:t>
+      </w:r>
+      <w:hyperlink r:id="rId36">
+        <w:r>
+          <w:rPr>
+            <w:rStyle w:val="Hyperlink"/>
+          </w:rPr>
+          <w:t xml:space="preserve">10.1101/2020.08.09.20171355</w:t>
+        </w:r>
+      </w:hyperlink>
+    </w:p>
+    <w:bookmarkEnd w:id="37"/>
+    <w:bookmarkStart w:id="39" w:name="ref-Moghadas2020"/>
+    <w:p>
+      <w:pPr>
+        <w:pStyle w:val="Bibliography"/>
+      </w:pPr>
+      <w:r>
+        <w:t xml:space="preserve">3. Moghadas SM, Fitzpatrick MC, Sah P, et al. The implications of silent transmission for the control of COVID-19 outbreaks.</w:t>
       </w:r>
       <w:r>
         <w:t xml:space="preserve"> </w:t>
@@ -914,7 +790,7 @@
       <w:r>
         <w:t xml:space="preserve">. 2020;117(30):17513-17515. doi:</w:t>
       </w:r>
-      <w:hyperlink r:id="rId36">
+      <w:hyperlink r:id="rId38">
         <w:r>
           <w:rPr>
             <w:rStyle w:val="Hyperlink"/>
@@ -923,57 +799,57 @@
         </w:r>
       </w:hyperlink>
     </w:p>
-    <w:bookmarkEnd w:id="37"/>
-    <w:bookmarkEnd w:id="38"/>
+    <w:bookmarkEnd w:id="39"/>
+    <w:bookmarkEnd w:id="40"/>
     <w:p>
       <w:pPr>
         <w:pStyle w:val="Heading5"/>
       </w:pPr>
-      <w:bookmarkStart w:id="39" w:name="section-3"/>
-      <w:bookmarkEnd w:id="39"/>
-    </w:p>
-    <w:p>
-      <w:pPr>
-        <w:pStyle w:val="Heading8"/>
-      </w:pPr>
-      <w:bookmarkStart w:id="40" w:name="X2a78e02743521d9f198ca18310e62cc2cf1b1cd"/>
-      <w:r>
-        <w:t xml:space="preserve">Effectiveness of quarantine and testing to limit new COVID-19 cases from arriving travelers</w:t>
-      </w:r>
-      <w:bookmarkEnd w:id="40"/>
-    </w:p>
-    <w:p>
-      <w:pPr>
-        <w:pStyle w:val="Heading8"/>
-      </w:pPr>
-      <w:bookmarkStart w:id="41" w:name="supplement"/>
-      <w:r>
-        <w:t xml:space="preserve">Supplement</w:t>
-      </w:r>
+      <w:bookmarkStart w:id="41" w:name="section-3"/>
       <w:bookmarkEnd w:id="41"/>
     </w:p>
     <w:p>
       <w:pPr>
-        <w:pStyle w:val="Normal"/>
-      </w:pPr>
-      <w:r>
-        <w:t xml:space="preserve">W. Alton Russell, MS, David L. Buckeridge, MD, PhD, FRCPC</w:t>
-      </w:r>
+        <w:pStyle w:val="Heading8"/>
+      </w:pPr>
+      <w:bookmarkStart w:id="42" w:name="X2a78e02743521d9f198ca18310e62cc2cf1b1cd"/>
+      <w:r>
+        <w:t xml:space="preserve">Effectiveness of quarantine and testing to limit new COVID-19 cases from arriving travelers</w:t>
+      </w:r>
+      <w:bookmarkEnd w:id="42"/>
     </w:p>
     <w:p>
       <w:pPr>
-        <w:pStyle w:val="BodyText"/>
-      </w:pPr>
+        <w:pStyle w:val="Heading8"/>
+      </w:pPr>
+      <w:bookmarkStart w:id="43" w:name="supplement"/>
+      <w:r>
+        <w:t xml:space="preserve">Supplement</w:t>
+      </w:r>
+      <w:bookmarkEnd w:id="43"/>
     </w:p>
     <w:p>
       <w:pPr>
+        <w:pStyle w:val="Normal"/>
+      </w:pPr>
+      <w:r>
+        <w:t xml:space="preserve">W. Alton Russell, MS, David L. Buckeridge, MD, PhD, FRCPC</w:t>
+      </w:r>
+    </w:p>
+    <w:p>
+      <w:pPr>
+        <w:pStyle w:val="BodyText"/>
+      </w:pPr>
+    </w:p>
+    <w:p>
+      <w:pPr>
         <w:pStyle w:val="Heading1"/>
       </w:pPr>
-      <w:bookmarkStart w:id="42" w:name="X1f86e02b753061728ca86bf46dc4a757a5d08ce"/>
+      <w:bookmarkStart w:id="44" w:name="X1f86e02b753061728ca86bf46dc4a757a5d08ce"/>
       <w:r>
         <w:t xml:space="preserve">Calculation of days at risk based on quarantine duration and testing</w:t>
       </w:r>
-      <w:bookmarkEnd w:id="42"/>
+      <w:bookmarkEnd w:id="44"/>
     </w:p>
     <w:p>
       <w:pPr>
@@ -1357,7 +1233,7 @@
         </m:r>
       </m:oMath>
       <w:r>
-        <w:t xml:space="preserve">). If they are tested before infectious (</w:t>
+        <w:t xml:space="preserve">). If they are tested before becoming infectious (</w:t>
       </w:r>
       <m:oMath>
         <m:r>
@@ -2008,7 +1884,7 @@
         <w:t xml:space="preserve"> </w:t>
       </w:r>
       <w:r>
-        <w:t xml:space="preserve">For travelers with symptomatic infections we calculate the days at risk of community transmission separately for the presymptomatic and symptomatic disease stages. Days at risk during the presymptomatic stage are calculated the same as asymptomatic days except that the endpoint for presymptomatic days at risk is the time that symptoms begin (</w:t>
+        <w:t xml:space="preserve">For travelers with symptomatic infections we calculate the days at risk of community transmission separately for the pre-symptomatic and symptomatic disease stages. Days at risk during the pre-symptomatic stage are calculated the same as asymptomatic days except that the endpoint for pre-symptomatic days at risk is the time that symptoms begin (</w:t>
       </w:r>
       <m:oMath>
         <m:sSub>
@@ -2042,7 +1918,7 @@
         </m:sSub>
       </m:oMath>
       <w:r>
-        <w:t xml:space="preserve">), and we use test sensitivity for detecting disease in the presymptomatic-infectious stage (</w:t>
+        <w:t xml:space="preserve">), and we use test sensitivity for detecting disease in the pre-symptomatic-infectious stage (</w:t>
       </w:r>
       <m:oMath>
         <m:r>
@@ -2062,7 +1938,7 @@
         </m:sSub>
       </m:oMath>
       <w:r>
-        <w:t xml:space="preserve">). Therefore, the expected number of days at risk of community transmission while in presymptomatic phase without testing is:</w:t>
+        <w:t xml:space="preserve">). Therefore, the expected number of days at risk of community transmission while in pre-symptomatic phase without testing is:</w:t>
       </w:r>
     </w:p>
     <w:p>
@@ -3081,7 +2957,7 @@
         </m:sSub>
       </m:oMath>
       <w:r>
-        <w:t xml:space="preserve">. If tested duirng presymptomatic-infectious stage (</w:t>
+        <w:t xml:space="preserve">. If tested duirng pre-symptomatic infectious stage (</w:t>
       </w:r>
       <m:oMath>
         <m:sSub>
@@ -3875,7 +3751,7 @@
       <w:pPr>
         <w:sectPr xmlns:w="http://schemas.openxmlformats.org/wordprocessingml/2006/main" xmlns:r="http://schemas.openxmlformats.org/officeDocument/2006/relationships">
           <w:footerReference w:type="default" r:id="rId9"/>
-          <w:pgSz w:w="12240" w:h="15840" w:orient="NA"/>
+          <w:pgSz w:w="12240" w:h="15840"/>
           <w:pgMar w:top="1440" w:right="1440" w:bottom="1440" w:left="1440" w:header="720" w:footer="720" w:gutter="0"/>
           <w:cols xmlns:w="http://schemas.openxmlformats.org/wordprocessingml/2006/main"/>
           <w:docGrid w:linePitch="326"/>
@@ -3941,8 +3817,8 @@
           </w:tcPr>
           <w:p>
             <w:pPr>
-              <w:jc w:val="right"/>
-              <w:spacing w:after="40" w:before="40"/>
+              <w:jc w:val="left"/>
+              <w:spacing w:after="40" w:before="40" w:line="240"/>
               <w:ind w:firstLine="0" w:left="40" w:right="40"/>
             </w:pPr>
             <w:r xmlns:w="http://schemas.openxmlformats.org/wordprocessingml/2006/main" xmlns:wp="http://schemas.openxmlformats.org/drawingml/2006/wordprocessingDrawing" xmlns:r="http://schemas.openxmlformats.org/officeDocument/2006/relationships" xmlns:w14="http://schemas.microsoft.com/office/word/2010/wordml">
@@ -3974,8 +3850,8 @@
           </w:tcPr>
           <w:p>
             <w:pPr>
-              <w:jc w:val="right"/>
-              <w:spacing w:after="40" w:before="40"/>
+              <w:jc w:val="left"/>
+              <w:spacing w:after="40" w:before="40" w:line="240"/>
               <w:ind w:firstLine="0" w:left="40" w:right="40"/>
             </w:pPr>
             <w:r xmlns:w="http://schemas.openxmlformats.org/wordprocessingml/2006/main" xmlns:wp="http://schemas.openxmlformats.org/drawingml/2006/wordprocessingDrawing" xmlns:r="http://schemas.openxmlformats.org/officeDocument/2006/relationships" xmlns:w14="http://schemas.microsoft.com/office/word/2010/wordml">
@@ -4007,8 +3883,8 @@
           </w:tcPr>
           <w:p>
             <w:pPr>
-              <w:jc w:val="right"/>
-              <w:spacing w:after="40" w:before="40"/>
+              <w:jc w:val="left"/>
+              <w:spacing w:after="40" w:before="40" w:line="240"/>
               <w:ind w:firstLine="0" w:left="40" w:right="40"/>
             </w:pPr>
             <w:r xmlns:w="http://schemas.openxmlformats.org/wordprocessingml/2006/main" xmlns:wp="http://schemas.openxmlformats.org/drawingml/2006/wordprocessingDrawing" xmlns:r="http://schemas.openxmlformats.org/officeDocument/2006/relationships" xmlns:w14="http://schemas.microsoft.com/office/word/2010/wordml">
@@ -4040,8 +3916,8 @@
           </w:tcPr>
           <w:p>
             <w:pPr>
-              <w:jc w:val="right"/>
-              <w:spacing w:after="40" w:before="40"/>
+              <w:jc w:val="left"/>
+              <w:spacing w:after="40" w:before="40" w:line="240"/>
               <w:ind w:firstLine="0" w:left="40" w:right="40"/>
             </w:pPr>
             <w:r xmlns:w="http://schemas.openxmlformats.org/wordprocessingml/2006/main" xmlns:wp="http://schemas.openxmlformats.org/drawingml/2006/wordprocessingDrawing" xmlns:r="http://schemas.openxmlformats.org/officeDocument/2006/relationships" xmlns:w14="http://schemas.microsoft.com/office/word/2010/wordml">
@@ -4073,8 +3949,8 @@
           </w:tcPr>
           <w:p>
             <w:pPr>
-              <w:jc w:val="right"/>
-              <w:spacing w:after="40" w:before="40"/>
+              <w:jc w:val="left"/>
+              <w:spacing w:after="40" w:before="40" w:line="240"/>
               <w:ind w:firstLine="0" w:left="40" w:right="40"/>
             </w:pPr>
             <w:r xmlns:w="http://schemas.openxmlformats.org/wordprocessingml/2006/main" xmlns:wp="http://schemas.openxmlformats.org/drawingml/2006/wordprocessingDrawing" xmlns:r="http://schemas.openxmlformats.org/officeDocument/2006/relationships" xmlns:w14="http://schemas.microsoft.com/office/word/2010/wordml">
@@ -4106,8 +3982,8 @@
           </w:tcPr>
           <w:p>
             <w:pPr>
-              <w:jc w:val="right"/>
-              <w:spacing w:after="40" w:before="40"/>
+              <w:jc w:val="left"/>
+              <w:spacing w:after="40" w:before="40" w:line="240"/>
               <w:ind w:firstLine="0" w:left="40" w:right="40"/>
             </w:pPr>
             <w:r xmlns:w="http://schemas.openxmlformats.org/wordprocessingml/2006/main" xmlns:wp="http://schemas.openxmlformats.org/drawingml/2006/wordprocessingDrawing" xmlns:r="http://schemas.openxmlformats.org/officeDocument/2006/relationships" xmlns:w14="http://schemas.microsoft.com/office/word/2010/wordml">
@@ -4140,8 +4016,8 @@
           </w:tcPr>
           <w:p>
             <w:pPr>
-              <w:jc w:val="right"/>
-              <w:spacing w:after="40" w:before="40"/>
+              <w:jc w:val="left"/>
+              <w:spacing w:after="40" w:before="40" w:line="240"/>
               <w:ind w:firstLine="0" w:left="40" w:right="40"/>
             </w:pPr>
             <w:r xmlns:w="http://schemas.openxmlformats.org/wordprocessingml/2006/main" xmlns:wp="http://schemas.openxmlformats.org/drawingml/2006/wordprocessingDrawing" xmlns:r="http://schemas.openxmlformats.org/officeDocument/2006/relationships" xmlns:w14="http://schemas.microsoft.com/office/word/2010/wordml">
@@ -4180,8 +4056,8 @@
           </w:tcPr>
           <w:p>
             <w:pPr>
-              <w:jc w:val="right"/>
-              <w:spacing w:after="40" w:before="40"/>
+              <w:jc w:val="left"/>
+              <w:spacing w:after="40" w:before="40" w:line="240"/>
               <w:ind w:firstLine="0" w:left="40" w:right="40"/>
             </w:pPr>
             <w:r xmlns:w="http://schemas.openxmlformats.org/wordprocessingml/2006/main" xmlns:wp="http://schemas.openxmlformats.org/drawingml/2006/wordprocessingDrawing" xmlns:r="http://schemas.openxmlformats.org/officeDocument/2006/relationships" xmlns:w14="http://schemas.microsoft.com/office/word/2010/wordml">
@@ -4211,8 +4087,8 @@
           </w:tcPr>
           <w:p>
             <w:pPr>
-              <w:jc w:val="right"/>
-              <w:spacing w:after="40" w:before="40"/>
+              <w:jc w:val="left"/>
+              <w:spacing w:after="40" w:before="40" w:line="240"/>
               <w:ind w:firstLine="0" w:left="40" w:right="40"/>
             </w:pPr>
             <w:r xmlns:w="http://schemas.openxmlformats.org/wordprocessingml/2006/main" xmlns:wp="http://schemas.openxmlformats.org/drawingml/2006/wordprocessingDrawing" xmlns:r="http://schemas.openxmlformats.org/officeDocument/2006/relationships" xmlns:w14="http://schemas.microsoft.com/office/word/2010/wordml">
@@ -4242,8 +4118,8 @@
           </w:tcPr>
           <w:p>
             <w:pPr>
-              <w:jc w:val="right"/>
-              <w:spacing w:after="40" w:before="40"/>
+              <w:jc w:val="left"/>
+              <w:spacing w:after="40" w:before="40" w:line="240"/>
               <w:ind w:firstLine="0" w:left="40" w:right="40"/>
             </w:pPr>
             <w:r xmlns:w="http://schemas.openxmlformats.org/wordprocessingml/2006/main" xmlns:wp="http://schemas.openxmlformats.org/drawingml/2006/wordprocessingDrawing" xmlns:r="http://schemas.openxmlformats.org/officeDocument/2006/relationships" xmlns:w14="http://schemas.microsoft.com/office/word/2010/wordml">
@@ -4273,8 +4149,8 @@
           </w:tcPr>
           <w:p>
             <w:pPr>
-              <w:jc w:val="right"/>
-              <w:spacing w:after="40" w:before="40"/>
+              <w:jc w:val="left"/>
+              <w:spacing w:after="40" w:before="40" w:line="240"/>
               <w:ind w:firstLine="0" w:left="40" w:right="40"/>
             </w:pPr>
             <w:r xmlns:w="http://schemas.openxmlformats.org/wordprocessingml/2006/main" xmlns:wp="http://schemas.openxmlformats.org/drawingml/2006/wordprocessingDrawing" xmlns:r="http://schemas.openxmlformats.org/officeDocument/2006/relationships" xmlns:w14="http://schemas.microsoft.com/office/word/2010/wordml">
@@ -4304,8 +4180,8 @@
           </w:tcPr>
           <w:p>
             <w:pPr>
-              <w:jc w:val="right"/>
-              <w:spacing w:after="40" w:before="40"/>
+              <w:jc w:val="left"/>
+              <w:spacing w:after="40" w:before="40" w:line="240"/>
               <w:ind w:firstLine="0" w:left="40" w:right="40"/>
             </w:pPr>
             <w:r xmlns:w="http://schemas.openxmlformats.org/wordprocessingml/2006/main" xmlns:wp="http://schemas.openxmlformats.org/drawingml/2006/wordprocessingDrawing" xmlns:r="http://schemas.openxmlformats.org/officeDocument/2006/relationships" xmlns:w14="http://schemas.microsoft.com/office/word/2010/wordml">
@@ -4335,8 +4211,8 @@
           </w:tcPr>
           <w:p>
             <w:pPr>
-              <w:jc w:val="right"/>
-              <w:spacing w:after="40" w:before="40"/>
+              <w:jc w:val="left"/>
+              <w:spacing w:after="40" w:before="40" w:line="240"/>
               <w:ind w:firstLine="0" w:left="40" w:right="40"/>
             </w:pPr>
             <w:r xmlns:w="http://schemas.openxmlformats.org/wordprocessingml/2006/main" xmlns:wp="http://schemas.openxmlformats.org/drawingml/2006/wordprocessingDrawing" xmlns:r="http://schemas.openxmlformats.org/officeDocument/2006/relationships" xmlns:w14="http://schemas.microsoft.com/office/word/2010/wordml">
@@ -4367,8 +4243,8 @@
           </w:tcPr>
           <w:p>
             <w:pPr>
-              <w:jc w:val="right"/>
-              <w:spacing w:after="40" w:before="40"/>
+              <w:jc w:val="left"/>
+              <w:spacing w:after="40" w:before="40" w:line="240"/>
               <w:ind w:firstLine="0" w:left="40" w:right="40"/>
             </w:pPr>
             <w:r xmlns:w="http://schemas.openxmlformats.org/wordprocessingml/2006/main" xmlns:wp="http://schemas.openxmlformats.org/drawingml/2006/wordprocessingDrawing" xmlns:r="http://schemas.openxmlformats.org/officeDocument/2006/relationships" xmlns:w14="http://schemas.microsoft.com/office/word/2010/wordml">
@@ -4406,8 +4282,8 @@
           </w:tcPr>
           <w:p>
             <w:pPr>
-              <w:jc w:val="right"/>
-              <w:spacing w:after="40" w:before="40"/>
+              <w:jc w:val="left"/>
+              <w:spacing w:after="40" w:before="40" w:line="240"/>
               <w:ind w:firstLine="0" w:left="40" w:right="40"/>
             </w:pPr>
           </w:p>
@@ -4428,8 +4304,8 @@
           </w:tcPr>
           <w:p>
             <w:pPr>
-              <w:jc w:val="right"/>
-              <w:spacing w:after="40" w:before="40"/>
+              <w:jc w:val="left"/>
+              <w:spacing w:after="40" w:before="40" w:line="240"/>
               <w:ind w:firstLine="0" w:left="40" w:right="40"/>
             </w:pPr>
             <w:r xmlns:w="http://schemas.openxmlformats.org/wordprocessingml/2006/main" xmlns:wp="http://schemas.openxmlformats.org/drawingml/2006/wordprocessingDrawing" xmlns:r="http://schemas.openxmlformats.org/officeDocument/2006/relationships" xmlns:w14="http://schemas.microsoft.com/office/word/2010/wordml">
@@ -4459,8 +4335,8 @@
           </w:tcPr>
           <w:p>
             <w:pPr>
-              <w:jc w:val="right"/>
-              <w:spacing w:after="40" w:before="40"/>
+              <w:jc w:val="left"/>
+              <w:spacing w:after="40" w:before="40" w:line="240"/>
               <w:ind w:firstLine="0" w:left="40" w:right="40"/>
             </w:pPr>
             <w:r xmlns:w="http://schemas.openxmlformats.org/wordprocessingml/2006/main" xmlns:wp="http://schemas.openxmlformats.org/drawingml/2006/wordprocessingDrawing" xmlns:r="http://schemas.openxmlformats.org/officeDocument/2006/relationships" xmlns:w14="http://schemas.microsoft.com/office/word/2010/wordml">
@@ -4490,8 +4366,8 @@
           </w:tcPr>
           <w:p>
             <w:pPr>
-              <w:jc w:val="right"/>
-              <w:spacing w:after="40" w:before="40"/>
+              <w:jc w:val="left"/>
+              <w:spacing w:after="40" w:before="40" w:line="240"/>
               <w:ind w:firstLine="0" w:left="40" w:right="40"/>
             </w:pPr>
             <w:r xmlns:w="http://schemas.openxmlformats.org/wordprocessingml/2006/main" xmlns:wp="http://schemas.openxmlformats.org/drawingml/2006/wordprocessingDrawing" xmlns:r="http://schemas.openxmlformats.org/officeDocument/2006/relationships" xmlns:w14="http://schemas.microsoft.com/office/word/2010/wordml">
@@ -4521,8 +4397,8 @@
           </w:tcPr>
           <w:p>
             <w:pPr>
-              <w:jc w:val="right"/>
-              <w:spacing w:after="40" w:before="40"/>
+              <w:jc w:val="left"/>
+              <w:spacing w:after="40" w:before="40" w:line="240"/>
               <w:ind w:firstLine="0" w:left="40" w:right="40"/>
             </w:pPr>
             <w:r xmlns:w="http://schemas.openxmlformats.org/wordprocessingml/2006/main" xmlns:wp="http://schemas.openxmlformats.org/drawingml/2006/wordprocessingDrawing" xmlns:r="http://schemas.openxmlformats.org/officeDocument/2006/relationships" xmlns:w14="http://schemas.microsoft.com/office/word/2010/wordml">
@@ -4552,8 +4428,8 @@
           </w:tcPr>
           <w:p>
             <w:pPr>
-              <w:jc w:val="right"/>
-              <w:spacing w:after="40" w:before="40"/>
+              <w:jc w:val="left"/>
+              <w:spacing w:after="40" w:before="40" w:line="240"/>
               <w:ind w:firstLine="0" w:left="40" w:right="40"/>
             </w:pPr>
             <w:r xmlns:w="http://schemas.openxmlformats.org/wordprocessingml/2006/main" xmlns:wp="http://schemas.openxmlformats.org/drawingml/2006/wordprocessingDrawing" xmlns:r="http://schemas.openxmlformats.org/officeDocument/2006/relationships" xmlns:w14="http://schemas.microsoft.com/office/word/2010/wordml">
@@ -4584,8 +4460,8 @@
           </w:tcPr>
           <w:p>
             <w:pPr>
-              <w:jc w:val="right"/>
-              <w:spacing w:after="40" w:before="40"/>
+              <w:jc w:val="left"/>
+              <w:spacing w:after="40" w:before="40" w:line="240"/>
               <w:ind w:firstLine="0" w:left="40" w:right="40"/>
             </w:pPr>
             <w:r xmlns:w="http://schemas.openxmlformats.org/wordprocessingml/2006/main" xmlns:wp="http://schemas.openxmlformats.org/drawingml/2006/wordprocessingDrawing" xmlns:r="http://schemas.openxmlformats.org/officeDocument/2006/relationships" xmlns:w14="http://schemas.microsoft.com/office/word/2010/wordml">
@@ -4623,8 +4499,8 @@
           </w:tcPr>
           <w:p>
             <w:pPr>
-              <w:jc w:val="right"/>
-              <w:spacing w:after="40" w:before="40"/>
+              <w:jc w:val="left"/>
+              <w:spacing w:after="40" w:before="40" w:line="240"/>
               <w:ind w:firstLine="0" w:left="40" w:right="40"/>
             </w:pPr>
             <w:r xmlns:w="http://schemas.openxmlformats.org/wordprocessingml/2006/main" xmlns:wp="http://schemas.openxmlformats.org/drawingml/2006/wordprocessingDrawing" xmlns:r="http://schemas.openxmlformats.org/officeDocument/2006/relationships" xmlns:w14="http://schemas.microsoft.com/office/word/2010/wordml">
@@ -4654,8 +4530,8 @@
           </w:tcPr>
           <w:p>
             <w:pPr>
-              <w:jc w:val="right"/>
-              <w:spacing w:after="40" w:before="40"/>
+              <w:jc w:val="left"/>
+              <w:spacing w:after="40" w:before="40" w:line="240"/>
               <w:ind w:firstLine="0" w:left="40" w:right="40"/>
             </w:pPr>
             <w:r xmlns:w="http://schemas.openxmlformats.org/wordprocessingml/2006/main" xmlns:wp="http://schemas.openxmlformats.org/drawingml/2006/wordprocessingDrawing" xmlns:r="http://schemas.openxmlformats.org/officeDocument/2006/relationships" xmlns:w14="http://schemas.microsoft.com/office/word/2010/wordml">
@@ -4685,8 +4561,8 @@
           </w:tcPr>
           <w:p>
             <w:pPr>
-              <w:jc w:val="right"/>
-              <w:spacing w:after="40" w:before="40"/>
+              <w:jc w:val="left"/>
+              <w:spacing w:after="40" w:before="40" w:line="240"/>
               <w:ind w:firstLine="0" w:left="40" w:right="40"/>
             </w:pPr>
             <w:r xmlns:w="http://schemas.openxmlformats.org/wordprocessingml/2006/main" xmlns:wp="http://schemas.openxmlformats.org/drawingml/2006/wordprocessingDrawing" xmlns:r="http://schemas.openxmlformats.org/officeDocument/2006/relationships" xmlns:w14="http://schemas.microsoft.com/office/word/2010/wordml">
@@ -4716,8 +4592,8 @@
           </w:tcPr>
           <w:p>
             <w:pPr>
-              <w:jc w:val="right"/>
-              <w:spacing w:after="40" w:before="40"/>
+              <w:jc w:val="left"/>
+              <w:spacing w:after="40" w:before="40" w:line="240"/>
               <w:ind w:firstLine="0" w:left="40" w:right="40"/>
             </w:pPr>
             <w:r xmlns:w="http://schemas.openxmlformats.org/wordprocessingml/2006/main" xmlns:wp="http://schemas.openxmlformats.org/drawingml/2006/wordprocessingDrawing" xmlns:r="http://schemas.openxmlformats.org/officeDocument/2006/relationships" xmlns:w14="http://schemas.microsoft.com/office/word/2010/wordml">
@@ -4747,8 +4623,8 @@
           </w:tcPr>
           <w:p>
             <w:pPr>
-              <w:jc w:val="right"/>
-              <w:spacing w:after="40" w:before="40"/>
+              <w:jc w:val="left"/>
+              <w:spacing w:after="40" w:before="40" w:line="240"/>
               <w:ind w:firstLine="0" w:left="40" w:right="40"/>
             </w:pPr>
             <w:r xmlns:w="http://schemas.openxmlformats.org/wordprocessingml/2006/main" xmlns:wp="http://schemas.openxmlformats.org/drawingml/2006/wordprocessingDrawing" xmlns:r="http://schemas.openxmlformats.org/officeDocument/2006/relationships" xmlns:w14="http://schemas.microsoft.com/office/word/2010/wordml">
@@ -4778,8 +4654,8 @@
           </w:tcPr>
           <w:p>
             <w:pPr>
-              <w:jc w:val="right"/>
-              <w:spacing w:after="40" w:before="40"/>
+              <w:jc w:val="left"/>
+              <w:spacing w:after="40" w:before="40" w:line="240"/>
               <w:ind w:firstLine="0" w:left="40" w:right="40"/>
             </w:pPr>
             <w:r xmlns:w="http://schemas.openxmlformats.org/wordprocessingml/2006/main" xmlns:wp="http://schemas.openxmlformats.org/drawingml/2006/wordprocessingDrawing" xmlns:r="http://schemas.openxmlformats.org/officeDocument/2006/relationships" xmlns:w14="http://schemas.microsoft.com/office/word/2010/wordml">
@@ -4810,8 +4686,8 @@
           </w:tcPr>
           <w:p>
             <w:pPr>
-              <w:jc w:val="right"/>
-              <w:spacing w:after="40" w:before="40"/>
+              <w:jc w:val="left"/>
+              <w:spacing w:after="40" w:before="40" w:line="240"/>
               <w:ind w:firstLine="0" w:left="40" w:right="40"/>
             </w:pPr>
             <w:r xmlns:w="http://schemas.openxmlformats.org/wordprocessingml/2006/main" xmlns:wp="http://schemas.openxmlformats.org/drawingml/2006/wordprocessingDrawing" xmlns:r="http://schemas.openxmlformats.org/officeDocument/2006/relationships" xmlns:w14="http://schemas.microsoft.com/office/word/2010/wordml">
@@ -4849,8 +4725,8 @@
           </w:tcPr>
           <w:p>
             <w:pPr>
-              <w:jc w:val="right"/>
-              <w:spacing w:after="40" w:before="40"/>
+              <w:jc w:val="left"/>
+              <w:spacing w:after="40" w:before="40" w:line="240"/>
               <w:ind w:firstLine="0" w:left="40" w:right="40"/>
             </w:pPr>
           </w:p>
@@ -4871,8 +4747,8 @@
           </w:tcPr>
           <w:p>
             <w:pPr>
-              <w:jc w:val="right"/>
-              <w:spacing w:after="40" w:before="40"/>
+              <w:jc w:val="left"/>
+              <w:spacing w:after="40" w:before="40" w:line="240"/>
               <w:ind w:firstLine="0" w:left="40" w:right="40"/>
             </w:pPr>
             <w:r xmlns:w="http://schemas.openxmlformats.org/wordprocessingml/2006/main" xmlns:wp="http://schemas.openxmlformats.org/drawingml/2006/wordprocessingDrawing" xmlns:r="http://schemas.openxmlformats.org/officeDocument/2006/relationships" xmlns:w14="http://schemas.microsoft.com/office/word/2010/wordml">
@@ -4902,8 +4778,8 @@
           </w:tcPr>
           <w:p>
             <w:pPr>
-              <w:jc w:val="right"/>
-              <w:spacing w:after="40" w:before="40"/>
+              <w:jc w:val="left"/>
+              <w:spacing w:after="40" w:before="40" w:line="240"/>
               <w:ind w:firstLine="0" w:left="40" w:right="40"/>
             </w:pPr>
             <w:r xmlns:w="http://schemas.openxmlformats.org/wordprocessingml/2006/main" xmlns:wp="http://schemas.openxmlformats.org/drawingml/2006/wordprocessingDrawing" xmlns:r="http://schemas.openxmlformats.org/officeDocument/2006/relationships" xmlns:w14="http://schemas.microsoft.com/office/word/2010/wordml">
@@ -4933,8 +4809,8 @@
           </w:tcPr>
           <w:p>
             <w:pPr>
-              <w:jc w:val="right"/>
-              <w:spacing w:after="40" w:before="40"/>
+              <w:jc w:val="left"/>
+              <w:spacing w:after="40" w:before="40" w:line="240"/>
               <w:ind w:firstLine="0" w:left="40" w:right="40"/>
             </w:pPr>
             <w:r xmlns:w="http://schemas.openxmlformats.org/wordprocessingml/2006/main" xmlns:wp="http://schemas.openxmlformats.org/drawingml/2006/wordprocessingDrawing" xmlns:r="http://schemas.openxmlformats.org/officeDocument/2006/relationships" xmlns:w14="http://schemas.microsoft.com/office/word/2010/wordml">
@@ -4964,8 +4840,8 @@
           </w:tcPr>
           <w:p>
             <w:pPr>
-              <w:jc w:val="right"/>
-              <w:spacing w:after="40" w:before="40"/>
+              <w:jc w:val="left"/>
+              <w:spacing w:after="40" w:before="40" w:line="240"/>
               <w:ind w:firstLine="0" w:left="40" w:right="40"/>
             </w:pPr>
             <w:r xmlns:w="http://schemas.openxmlformats.org/wordprocessingml/2006/main" xmlns:wp="http://schemas.openxmlformats.org/drawingml/2006/wordprocessingDrawing" xmlns:r="http://schemas.openxmlformats.org/officeDocument/2006/relationships" xmlns:w14="http://schemas.microsoft.com/office/word/2010/wordml">
@@ -4995,8 +4871,8 @@
           </w:tcPr>
           <w:p>
             <w:pPr>
-              <w:jc w:val="right"/>
-              <w:spacing w:after="40" w:before="40"/>
+              <w:jc w:val="left"/>
+              <w:spacing w:after="40" w:before="40" w:line="240"/>
               <w:ind w:firstLine="0" w:left="40" w:right="40"/>
             </w:pPr>
             <w:r xmlns:w="http://schemas.openxmlformats.org/wordprocessingml/2006/main" xmlns:wp="http://schemas.openxmlformats.org/drawingml/2006/wordprocessingDrawing" xmlns:r="http://schemas.openxmlformats.org/officeDocument/2006/relationships" xmlns:w14="http://schemas.microsoft.com/office/word/2010/wordml">
@@ -5027,8 +4903,8 @@
           </w:tcPr>
           <w:p>
             <w:pPr>
-              <w:jc w:val="right"/>
-              <w:spacing w:after="40" w:before="40"/>
+              <w:jc w:val="left"/>
+              <w:spacing w:after="40" w:before="40" w:line="240"/>
               <w:ind w:firstLine="0" w:left="40" w:right="40"/>
             </w:pPr>
             <w:r xmlns:w="http://schemas.openxmlformats.org/wordprocessingml/2006/main" xmlns:wp="http://schemas.openxmlformats.org/drawingml/2006/wordprocessingDrawing" xmlns:r="http://schemas.openxmlformats.org/officeDocument/2006/relationships" xmlns:w14="http://schemas.microsoft.com/office/word/2010/wordml">
@@ -5066,8 +4942,8 @@
           </w:tcPr>
           <w:p>
             <w:pPr>
-              <w:jc w:val="right"/>
-              <w:spacing w:after="40" w:before="40"/>
+              <w:jc w:val="left"/>
+              <w:spacing w:after="40" w:before="40" w:line="240"/>
               <w:ind w:firstLine="0" w:left="40" w:right="40"/>
             </w:pPr>
             <w:r xmlns:w="http://schemas.openxmlformats.org/wordprocessingml/2006/main" xmlns:wp="http://schemas.openxmlformats.org/drawingml/2006/wordprocessingDrawing" xmlns:r="http://schemas.openxmlformats.org/officeDocument/2006/relationships" xmlns:w14="http://schemas.microsoft.com/office/word/2010/wordml">
@@ -5097,8 +4973,8 @@
           </w:tcPr>
           <w:p>
             <w:pPr>
-              <w:jc w:val="right"/>
-              <w:spacing w:after="40" w:before="40"/>
+              <w:jc w:val="left"/>
+              <w:spacing w:after="40" w:before="40" w:line="240"/>
               <w:ind w:firstLine="0" w:left="40" w:right="40"/>
             </w:pPr>
             <w:r xmlns:w="http://schemas.openxmlformats.org/wordprocessingml/2006/main" xmlns:wp="http://schemas.openxmlformats.org/drawingml/2006/wordprocessingDrawing" xmlns:r="http://schemas.openxmlformats.org/officeDocument/2006/relationships" xmlns:w14="http://schemas.microsoft.com/office/word/2010/wordml">
@@ -5128,8 +5004,8 @@
           </w:tcPr>
           <w:p>
             <w:pPr>
-              <w:jc w:val="right"/>
-              <w:spacing w:after="40" w:before="40"/>
+              <w:jc w:val="left"/>
+              <w:spacing w:after="40" w:before="40" w:line="240"/>
               <w:ind w:firstLine="0" w:left="40" w:right="40"/>
             </w:pPr>
             <w:r xmlns:w="http://schemas.openxmlformats.org/wordprocessingml/2006/main" xmlns:wp="http://schemas.openxmlformats.org/drawingml/2006/wordprocessingDrawing" xmlns:r="http://schemas.openxmlformats.org/officeDocument/2006/relationships" xmlns:w14="http://schemas.microsoft.com/office/word/2010/wordml">
@@ -5159,8 +5035,8 @@
           </w:tcPr>
           <w:p>
             <w:pPr>
-              <w:jc w:val="right"/>
-              <w:spacing w:after="40" w:before="40"/>
+              <w:jc w:val="left"/>
+              <w:spacing w:after="40" w:before="40" w:line="240"/>
               <w:ind w:firstLine="0" w:left="40" w:right="40"/>
             </w:pPr>
             <w:r xmlns:w="http://schemas.openxmlformats.org/wordprocessingml/2006/main" xmlns:wp="http://schemas.openxmlformats.org/drawingml/2006/wordprocessingDrawing" xmlns:r="http://schemas.openxmlformats.org/officeDocument/2006/relationships" xmlns:w14="http://schemas.microsoft.com/office/word/2010/wordml">
@@ -5190,8 +5066,8 @@
           </w:tcPr>
           <w:p>
             <w:pPr>
-              <w:jc w:val="right"/>
-              <w:spacing w:after="40" w:before="40"/>
+              <w:jc w:val="left"/>
+              <w:spacing w:after="40" w:before="40" w:line="240"/>
               <w:ind w:firstLine="0" w:left="40" w:right="40"/>
             </w:pPr>
             <w:r xmlns:w="http://schemas.openxmlformats.org/wordprocessingml/2006/main" xmlns:wp="http://schemas.openxmlformats.org/drawingml/2006/wordprocessingDrawing" xmlns:r="http://schemas.openxmlformats.org/officeDocument/2006/relationships" xmlns:w14="http://schemas.microsoft.com/office/word/2010/wordml">
@@ -5221,8 +5097,8 @@
           </w:tcPr>
           <w:p>
             <w:pPr>
-              <w:jc w:val="right"/>
-              <w:spacing w:after="40" w:before="40"/>
+              <w:jc w:val="left"/>
+              <w:spacing w:after="40" w:before="40" w:line="240"/>
               <w:ind w:firstLine="0" w:left="40" w:right="40"/>
             </w:pPr>
             <w:r xmlns:w="http://schemas.openxmlformats.org/wordprocessingml/2006/main" xmlns:wp="http://schemas.openxmlformats.org/drawingml/2006/wordprocessingDrawing" xmlns:r="http://schemas.openxmlformats.org/officeDocument/2006/relationships" xmlns:w14="http://schemas.microsoft.com/office/word/2010/wordml">
@@ -5253,8 +5129,8 @@
           </w:tcPr>
           <w:p>
             <w:pPr>
-              <w:jc w:val="right"/>
-              <w:spacing w:after="40" w:before="40"/>
+              <w:jc w:val="left"/>
+              <w:spacing w:after="40" w:before="40" w:line="240"/>
               <w:ind w:firstLine="0" w:left="40" w:right="40"/>
             </w:pPr>
             <w:r xmlns:w="http://schemas.openxmlformats.org/wordprocessingml/2006/main" xmlns:wp="http://schemas.openxmlformats.org/drawingml/2006/wordprocessingDrawing" xmlns:r="http://schemas.openxmlformats.org/officeDocument/2006/relationships" xmlns:w14="http://schemas.microsoft.com/office/word/2010/wordml">
@@ -5292,8 +5168,8 @@
           </w:tcPr>
           <w:p>
             <w:pPr>
-              <w:jc w:val="right"/>
-              <w:spacing w:after="40" w:before="40"/>
+              <w:jc w:val="left"/>
+              <w:spacing w:after="40" w:before="40" w:line="240"/>
               <w:ind w:firstLine="0" w:left="40" w:right="40"/>
             </w:pPr>
           </w:p>
@@ -5314,8 +5190,8 @@
           </w:tcPr>
           <w:p>
             <w:pPr>
-              <w:jc w:val="right"/>
-              <w:spacing w:after="40" w:before="40"/>
+              <w:jc w:val="left"/>
+              <w:spacing w:after="40" w:before="40" w:line="240"/>
               <w:ind w:firstLine="0" w:left="40" w:right="40"/>
             </w:pPr>
             <w:r xmlns:w="http://schemas.openxmlformats.org/wordprocessingml/2006/main" xmlns:wp="http://schemas.openxmlformats.org/drawingml/2006/wordprocessingDrawing" xmlns:r="http://schemas.openxmlformats.org/officeDocument/2006/relationships" xmlns:w14="http://schemas.microsoft.com/office/word/2010/wordml">
@@ -5345,8 +5221,8 @@
           </w:tcPr>
           <w:p>
             <w:pPr>
-              <w:jc w:val="right"/>
-              <w:spacing w:after="40" w:before="40"/>
+              <w:jc w:val="left"/>
+              <w:spacing w:after="40" w:before="40" w:line="240"/>
               <w:ind w:firstLine="0" w:left="40" w:right="40"/>
             </w:pPr>
             <w:r xmlns:w="http://schemas.openxmlformats.org/wordprocessingml/2006/main" xmlns:wp="http://schemas.openxmlformats.org/drawingml/2006/wordprocessingDrawing" xmlns:r="http://schemas.openxmlformats.org/officeDocument/2006/relationships" xmlns:w14="http://schemas.microsoft.com/office/word/2010/wordml">
@@ -5376,8 +5252,8 @@
           </w:tcPr>
           <w:p>
             <w:pPr>
-              <w:jc w:val="right"/>
-              <w:spacing w:after="40" w:before="40"/>
+              <w:jc w:val="left"/>
+              <w:spacing w:after="40" w:before="40" w:line="240"/>
               <w:ind w:firstLine="0" w:left="40" w:right="40"/>
             </w:pPr>
             <w:r xmlns:w="http://schemas.openxmlformats.org/wordprocessingml/2006/main" xmlns:wp="http://schemas.openxmlformats.org/drawingml/2006/wordprocessingDrawing" xmlns:r="http://schemas.openxmlformats.org/officeDocument/2006/relationships" xmlns:w14="http://schemas.microsoft.com/office/word/2010/wordml">
@@ -5407,8 +5283,8 @@
           </w:tcPr>
           <w:p>
             <w:pPr>
-              <w:jc w:val="right"/>
-              <w:spacing w:after="40" w:before="40"/>
+              <w:jc w:val="left"/>
+              <w:spacing w:after="40" w:before="40" w:line="240"/>
               <w:ind w:firstLine="0" w:left="40" w:right="40"/>
             </w:pPr>
             <w:r xmlns:w="http://schemas.openxmlformats.org/wordprocessingml/2006/main" xmlns:wp="http://schemas.openxmlformats.org/drawingml/2006/wordprocessingDrawing" xmlns:r="http://schemas.openxmlformats.org/officeDocument/2006/relationships" xmlns:w14="http://schemas.microsoft.com/office/word/2010/wordml">
@@ -5438,8 +5314,8 @@
           </w:tcPr>
           <w:p>
             <w:pPr>
-              <w:jc w:val="right"/>
-              <w:spacing w:after="40" w:before="40"/>
+              <w:jc w:val="left"/>
+              <w:spacing w:after="40" w:before="40" w:line="240"/>
               <w:ind w:firstLine="0" w:left="40" w:right="40"/>
             </w:pPr>
             <w:r xmlns:w="http://schemas.openxmlformats.org/wordprocessingml/2006/main" xmlns:wp="http://schemas.openxmlformats.org/drawingml/2006/wordprocessingDrawing" xmlns:r="http://schemas.openxmlformats.org/officeDocument/2006/relationships" xmlns:w14="http://schemas.microsoft.com/office/word/2010/wordml">
@@ -5470,8 +5346,8 @@
           </w:tcPr>
           <w:p>
             <w:pPr>
-              <w:jc w:val="right"/>
-              <w:spacing w:after="40" w:before="40"/>
+              <w:jc w:val="left"/>
+              <w:spacing w:after="40" w:before="40" w:line="240"/>
               <w:ind w:firstLine="0" w:left="40" w:right="40"/>
             </w:pPr>
             <w:r xmlns:w="http://schemas.openxmlformats.org/wordprocessingml/2006/main" xmlns:wp="http://schemas.openxmlformats.org/drawingml/2006/wordprocessingDrawing" xmlns:r="http://schemas.openxmlformats.org/officeDocument/2006/relationships" xmlns:w14="http://schemas.microsoft.com/office/word/2010/wordml">
@@ -5509,8 +5385,8 @@
           </w:tcPr>
           <w:p>
             <w:pPr>
-              <w:jc w:val="right"/>
-              <w:spacing w:after="40" w:before="40"/>
+              <w:jc w:val="left"/>
+              <w:spacing w:after="40" w:before="40" w:line="240"/>
               <w:ind w:firstLine="0" w:left="40" w:right="40"/>
             </w:pPr>
             <w:r xmlns:w="http://schemas.openxmlformats.org/wordprocessingml/2006/main" xmlns:wp="http://schemas.openxmlformats.org/drawingml/2006/wordprocessingDrawing" xmlns:r="http://schemas.openxmlformats.org/officeDocument/2006/relationships" xmlns:w14="http://schemas.microsoft.com/office/word/2010/wordml">
@@ -5540,8 +5416,8 @@
           </w:tcPr>
           <w:p>
             <w:pPr>
-              <w:jc w:val="right"/>
-              <w:spacing w:after="40" w:before="40"/>
+              <w:jc w:val="left"/>
+              <w:spacing w:after="40" w:before="40" w:line="240"/>
               <w:ind w:firstLine="0" w:left="40" w:right="40"/>
             </w:pPr>
             <w:r xmlns:w="http://schemas.openxmlformats.org/wordprocessingml/2006/main" xmlns:wp="http://schemas.openxmlformats.org/drawingml/2006/wordprocessingDrawing" xmlns:r="http://schemas.openxmlformats.org/officeDocument/2006/relationships" xmlns:w14="http://schemas.microsoft.com/office/word/2010/wordml">
@@ -5571,8 +5447,8 @@
           </w:tcPr>
           <w:p>
             <w:pPr>
-              <w:jc w:val="right"/>
-              <w:spacing w:after="40" w:before="40"/>
+              <w:jc w:val="left"/>
+              <w:spacing w:after="40" w:before="40" w:line="240"/>
               <w:ind w:firstLine="0" w:left="40" w:right="40"/>
             </w:pPr>
             <w:r xmlns:w="http://schemas.openxmlformats.org/wordprocessingml/2006/main" xmlns:wp="http://schemas.openxmlformats.org/drawingml/2006/wordprocessingDrawing" xmlns:r="http://schemas.openxmlformats.org/officeDocument/2006/relationships" xmlns:w14="http://schemas.microsoft.com/office/word/2010/wordml">
@@ -5602,8 +5478,8 @@
           </w:tcPr>
           <w:p>
             <w:pPr>
-              <w:jc w:val="right"/>
-              <w:spacing w:after="40" w:before="40"/>
+              <w:jc w:val="left"/>
+              <w:spacing w:after="40" w:before="40" w:line="240"/>
               <w:ind w:firstLine="0" w:left="40" w:right="40"/>
             </w:pPr>
             <w:r xmlns:w="http://schemas.openxmlformats.org/wordprocessingml/2006/main" xmlns:wp="http://schemas.openxmlformats.org/drawingml/2006/wordprocessingDrawing" xmlns:r="http://schemas.openxmlformats.org/officeDocument/2006/relationships" xmlns:w14="http://schemas.microsoft.com/office/word/2010/wordml">
@@ -5633,8 +5509,8 @@
           </w:tcPr>
           <w:p>
             <w:pPr>
-              <w:jc w:val="right"/>
-              <w:spacing w:after="40" w:before="40"/>
+              <w:jc w:val="left"/>
+              <w:spacing w:after="40" w:before="40" w:line="240"/>
               <w:ind w:firstLine="0" w:left="40" w:right="40"/>
             </w:pPr>
             <w:r xmlns:w="http://schemas.openxmlformats.org/wordprocessingml/2006/main" xmlns:wp="http://schemas.openxmlformats.org/drawingml/2006/wordprocessingDrawing" xmlns:r="http://schemas.openxmlformats.org/officeDocument/2006/relationships" xmlns:w14="http://schemas.microsoft.com/office/word/2010/wordml">
@@ -5664,8 +5540,8 @@
           </w:tcPr>
           <w:p>
             <w:pPr>
-              <w:jc w:val="right"/>
-              <w:spacing w:after="40" w:before="40"/>
+              <w:jc w:val="left"/>
+              <w:spacing w:after="40" w:before="40" w:line="240"/>
               <w:ind w:firstLine="0" w:left="40" w:right="40"/>
             </w:pPr>
             <w:r xmlns:w="http://schemas.openxmlformats.org/wordprocessingml/2006/main" xmlns:wp="http://schemas.openxmlformats.org/drawingml/2006/wordprocessingDrawing" xmlns:r="http://schemas.openxmlformats.org/officeDocument/2006/relationships" xmlns:w14="http://schemas.microsoft.com/office/word/2010/wordml">
@@ -5696,8 +5572,8 @@
           </w:tcPr>
           <w:p>
             <w:pPr>
-              <w:jc w:val="right"/>
-              <w:spacing w:after="40" w:before="40"/>
+              <w:jc w:val="left"/>
+              <w:spacing w:after="40" w:before="40" w:line="240"/>
               <w:ind w:firstLine="0" w:left="40" w:right="40"/>
             </w:pPr>
             <w:r xmlns:w="http://schemas.openxmlformats.org/wordprocessingml/2006/main" xmlns:wp="http://schemas.openxmlformats.org/drawingml/2006/wordprocessingDrawing" xmlns:r="http://schemas.openxmlformats.org/officeDocument/2006/relationships" xmlns:w14="http://schemas.microsoft.com/office/word/2010/wordml">
@@ -5735,8 +5611,8 @@
           </w:tcPr>
           <w:p>
             <w:pPr>
-              <w:jc w:val="right"/>
-              <w:spacing w:after="40" w:before="40"/>
+              <w:jc w:val="left"/>
+              <w:spacing w:after="40" w:before="40" w:line="240"/>
               <w:ind w:firstLine="0" w:left="40" w:right="40"/>
             </w:pPr>
           </w:p>
@@ -5757,8 +5633,8 @@
           </w:tcPr>
           <w:p>
             <w:pPr>
-              <w:jc w:val="right"/>
-              <w:spacing w:after="40" w:before="40"/>
+              <w:jc w:val="left"/>
+              <w:spacing w:after="40" w:before="40" w:line="240"/>
               <w:ind w:firstLine="0" w:left="40" w:right="40"/>
             </w:pPr>
             <w:r xmlns:w="http://schemas.openxmlformats.org/wordprocessingml/2006/main" xmlns:wp="http://schemas.openxmlformats.org/drawingml/2006/wordprocessingDrawing" xmlns:r="http://schemas.openxmlformats.org/officeDocument/2006/relationships" xmlns:w14="http://schemas.microsoft.com/office/word/2010/wordml">
@@ -5788,8 +5664,8 @@
           </w:tcPr>
           <w:p>
             <w:pPr>
-              <w:jc w:val="right"/>
-              <w:spacing w:after="40" w:before="40"/>
+              <w:jc w:val="left"/>
+              <w:spacing w:after="40" w:before="40" w:line="240"/>
               <w:ind w:firstLine="0" w:left="40" w:right="40"/>
             </w:pPr>
             <w:r xmlns:w="http://schemas.openxmlformats.org/wordprocessingml/2006/main" xmlns:wp="http://schemas.openxmlformats.org/drawingml/2006/wordprocessingDrawing" xmlns:r="http://schemas.openxmlformats.org/officeDocument/2006/relationships" xmlns:w14="http://schemas.microsoft.com/office/word/2010/wordml">
@@ -5819,8 +5695,8 @@
           </w:tcPr>
           <w:p>
             <w:pPr>
-              <w:jc w:val="right"/>
-              <w:spacing w:after="40" w:before="40"/>
+              <w:jc w:val="left"/>
+              <w:spacing w:after="40" w:before="40" w:line="240"/>
               <w:ind w:firstLine="0" w:left="40" w:right="40"/>
             </w:pPr>
             <w:r xmlns:w="http://schemas.openxmlformats.org/wordprocessingml/2006/main" xmlns:wp="http://schemas.openxmlformats.org/drawingml/2006/wordprocessingDrawing" xmlns:r="http://schemas.openxmlformats.org/officeDocument/2006/relationships" xmlns:w14="http://schemas.microsoft.com/office/word/2010/wordml">
@@ -5850,8 +5726,8 @@
           </w:tcPr>
           <w:p>
             <w:pPr>
-              <w:jc w:val="right"/>
-              <w:spacing w:after="40" w:before="40"/>
+              <w:jc w:val="left"/>
+              <w:spacing w:after="40" w:before="40" w:line="240"/>
               <w:ind w:firstLine="0" w:left="40" w:right="40"/>
             </w:pPr>
             <w:r xmlns:w="http://schemas.openxmlformats.org/wordprocessingml/2006/main" xmlns:wp="http://schemas.openxmlformats.org/drawingml/2006/wordprocessingDrawing" xmlns:r="http://schemas.openxmlformats.org/officeDocument/2006/relationships" xmlns:w14="http://schemas.microsoft.com/office/word/2010/wordml">
@@ -5881,8 +5757,8 @@
           </w:tcPr>
           <w:p>
             <w:pPr>
-              <w:jc w:val="right"/>
-              <w:spacing w:after="40" w:before="40"/>
+              <w:jc w:val="left"/>
+              <w:spacing w:after="40" w:before="40" w:line="240"/>
               <w:ind w:firstLine="0" w:left="40" w:right="40"/>
             </w:pPr>
             <w:r xmlns:w="http://schemas.openxmlformats.org/wordprocessingml/2006/main" xmlns:wp="http://schemas.openxmlformats.org/drawingml/2006/wordprocessingDrawing" xmlns:r="http://schemas.openxmlformats.org/officeDocument/2006/relationships" xmlns:w14="http://schemas.microsoft.com/office/word/2010/wordml">
@@ -5913,8 +5789,8 @@
           </w:tcPr>
           <w:p>
             <w:pPr>
-              <w:jc w:val="right"/>
-              <w:spacing w:after="40" w:before="40"/>
+              <w:jc w:val="left"/>
+              <w:spacing w:after="40" w:before="40" w:line="240"/>
               <w:ind w:firstLine="0" w:left="40" w:right="40"/>
             </w:pPr>
             <w:r xmlns:w="http://schemas.openxmlformats.org/wordprocessingml/2006/main" xmlns:wp="http://schemas.openxmlformats.org/drawingml/2006/wordprocessingDrawing" xmlns:r="http://schemas.openxmlformats.org/officeDocument/2006/relationships" xmlns:w14="http://schemas.microsoft.com/office/word/2010/wordml">
@@ -5952,8 +5828,8 @@
           </w:tcPr>
           <w:p>
             <w:pPr>
-              <w:jc w:val="right"/>
-              <w:spacing w:after="40" w:before="40"/>
+              <w:jc w:val="left"/>
+              <w:spacing w:after="40" w:before="40" w:line="240"/>
               <w:ind w:firstLine="0" w:left="40" w:right="40"/>
             </w:pPr>
             <w:r xmlns:w="http://schemas.openxmlformats.org/wordprocessingml/2006/main" xmlns:wp="http://schemas.openxmlformats.org/drawingml/2006/wordprocessingDrawing" xmlns:r="http://schemas.openxmlformats.org/officeDocument/2006/relationships" xmlns:w14="http://schemas.microsoft.com/office/word/2010/wordml">
@@ -5983,8 +5859,8 @@
           </w:tcPr>
           <w:p>
             <w:pPr>
-              <w:jc w:val="right"/>
-              <w:spacing w:after="40" w:before="40"/>
+              <w:jc w:val="left"/>
+              <w:spacing w:after="40" w:before="40" w:line="240"/>
               <w:ind w:firstLine="0" w:left="40" w:right="40"/>
             </w:pPr>
             <w:r xmlns:w="http://schemas.openxmlformats.org/wordprocessingml/2006/main" xmlns:wp="http://schemas.openxmlformats.org/drawingml/2006/wordprocessingDrawing" xmlns:r="http://schemas.openxmlformats.org/officeDocument/2006/relationships" xmlns:w14="http://schemas.microsoft.com/office/word/2010/wordml">
@@ -6014,8 +5890,8 @@
           </w:tcPr>
           <w:p>
             <w:pPr>
-              <w:jc w:val="right"/>
-              <w:spacing w:after="40" w:before="40"/>
+              <w:jc w:val="left"/>
+              <w:spacing w:after="40" w:before="40" w:line="240"/>
               <w:ind w:firstLine="0" w:left="40" w:right="40"/>
             </w:pPr>
             <w:r xmlns:w="http://schemas.openxmlformats.org/wordprocessingml/2006/main" xmlns:wp="http://schemas.openxmlformats.org/drawingml/2006/wordprocessingDrawing" xmlns:r="http://schemas.openxmlformats.org/officeDocument/2006/relationships" xmlns:w14="http://schemas.microsoft.com/office/word/2010/wordml">
@@ -6045,8 +5921,8 @@
           </w:tcPr>
           <w:p>
             <w:pPr>
-              <w:jc w:val="right"/>
-              <w:spacing w:after="40" w:before="40"/>
+              <w:jc w:val="left"/>
+              <w:spacing w:after="40" w:before="40" w:line="240"/>
               <w:ind w:firstLine="0" w:left="40" w:right="40"/>
             </w:pPr>
             <w:r xmlns:w="http://schemas.openxmlformats.org/wordprocessingml/2006/main" xmlns:wp="http://schemas.openxmlformats.org/drawingml/2006/wordprocessingDrawing" xmlns:r="http://schemas.openxmlformats.org/officeDocument/2006/relationships" xmlns:w14="http://schemas.microsoft.com/office/word/2010/wordml">
@@ -6076,8 +5952,8 @@
           </w:tcPr>
           <w:p>
             <w:pPr>
-              <w:jc w:val="right"/>
-              <w:spacing w:after="40" w:before="40"/>
+              <w:jc w:val="left"/>
+              <w:spacing w:after="40" w:before="40" w:line="240"/>
               <w:ind w:firstLine="0" w:left="40" w:right="40"/>
             </w:pPr>
             <w:r xmlns:w="http://schemas.openxmlformats.org/wordprocessingml/2006/main" xmlns:wp="http://schemas.openxmlformats.org/drawingml/2006/wordprocessingDrawing" xmlns:r="http://schemas.openxmlformats.org/officeDocument/2006/relationships" xmlns:w14="http://schemas.microsoft.com/office/word/2010/wordml">
@@ -6107,8 +5983,8 @@
           </w:tcPr>
           <w:p>
             <w:pPr>
-              <w:jc w:val="right"/>
-              <w:spacing w:after="40" w:before="40"/>
+              <w:jc w:val="left"/>
+              <w:spacing w:after="40" w:before="40" w:line="240"/>
               <w:ind w:firstLine="0" w:left="40" w:right="40"/>
             </w:pPr>
             <w:r xmlns:w="http://schemas.openxmlformats.org/wordprocessingml/2006/main" xmlns:wp="http://schemas.openxmlformats.org/drawingml/2006/wordprocessingDrawing" xmlns:r="http://schemas.openxmlformats.org/officeDocument/2006/relationships" xmlns:w14="http://schemas.microsoft.com/office/word/2010/wordml">
@@ -6139,8 +6015,8 @@
           </w:tcPr>
           <w:p>
             <w:pPr>
-              <w:jc w:val="right"/>
-              <w:spacing w:after="40" w:before="40"/>
+              <w:jc w:val="left"/>
+              <w:spacing w:after="40" w:before="40" w:line="240"/>
               <w:ind w:firstLine="0" w:left="40" w:right="40"/>
             </w:pPr>
             <w:r xmlns:w="http://schemas.openxmlformats.org/wordprocessingml/2006/main" xmlns:wp="http://schemas.openxmlformats.org/drawingml/2006/wordprocessingDrawing" xmlns:r="http://schemas.openxmlformats.org/officeDocument/2006/relationships" xmlns:w14="http://schemas.microsoft.com/office/word/2010/wordml">
@@ -6178,8 +6054,8 @@
           </w:tcPr>
           <w:p>
             <w:pPr>
-              <w:jc w:val="right"/>
-              <w:spacing w:after="40" w:before="40"/>
+              <w:jc w:val="left"/>
+              <w:spacing w:after="40" w:before="40" w:line="240"/>
               <w:ind w:firstLine="0" w:left="40" w:right="40"/>
             </w:pPr>
           </w:p>
@@ -6200,8 +6076,8 @@
           </w:tcPr>
           <w:p>
             <w:pPr>
-              <w:jc w:val="right"/>
-              <w:spacing w:after="40" w:before="40"/>
+              <w:jc w:val="left"/>
+              <w:spacing w:after="40" w:before="40" w:line="240"/>
               <w:ind w:firstLine="0" w:left="40" w:right="40"/>
             </w:pPr>
             <w:r xmlns:w="http://schemas.openxmlformats.org/wordprocessingml/2006/main" xmlns:wp="http://schemas.openxmlformats.org/drawingml/2006/wordprocessingDrawing" xmlns:r="http://schemas.openxmlformats.org/officeDocument/2006/relationships" xmlns:w14="http://schemas.microsoft.com/office/word/2010/wordml">
@@ -6231,8 +6107,8 @@
           </w:tcPr>
           <w:p>
             <w:pPr>
-              <w:jc w:val="right"/>
-              <w:spacing w:after="40" w:before="40"/>
+              <w:jc w:val="left"/>
+              <w:spacing w:after="40" w:before="40" w:line="240"/>
               <w:ind w:firstLine="0" w:left="40" w:right="40"/>
             </w:pPr>
             <w:r xmlns:w="http://schemas.openxmlformats.org/wordprocessingml/2006/main" xmlns:wp="http://schemas.openxmlformats.org/drawingml/2006/wordprocessingDrawing" xmlns:r="http://schemas.openxmlformats.org/officeDocument/2006/relationships" xmlns:w14="http://schemas.microsoft.com/office/word/2010/wordml">
@@ -6262,8 +6138,8 @@
           </w:tcPr>
           <w:p>
             <w:pPr>
-              <w:jc w:val="right"/>
-              <w:spacing w:after="40" w:before="40"/>
+              <w:jc w:val="left"/>
+              <w:spacing w:after="40" w:before="40" w:line="240"/>
               <w:ind w:firstLine="0" w:left="40" w:right="40"/>
             </w:pPr>
             <w:r xmlns:w="http://schemas.openxmlformats.org/wordprocessingml/2006/main" xmlns:wp="http://schemas.openxmlformats.org/drawingml/2006/wordprocessingDrawing" xmlns:r="http://schemas.openxmlformats.org/officeDocument/2006/relationships" xmlns:w14="http://schemas.microsoft.com/office/word/2010/wordml">
@@ -6293,8 +6169,8 @@
           </w:tcPr>
           <w:p>
             <w:pPr>
-              <w:jc w:val="right"/>
-              <w:spacing w:after="40" w:before="40"/>
+              <w:jc w:val="left"/>
+              <w:spacing w:after="40" w:before="40" w:line="240"/>
               <w:ind w:firstLine="0" w:left="40" w:right="40"/>
             </w:pPr>
             <w:r xmlns:w="http://schemas.openxmlformats.org/wordprocessingml/2006/main" xmlns:wp="http://schemas.openxmlformats.org/drawingml/2006/wordprocessingDrawing" xmlns:r="http://schemas.openxmlformats.org/officeDocument/2006/relationships" xmlns:w14="http://schemas.microsoft.com/office/word/2010/wordml">
@@ -6324,8 +6200,8 @@
           </w:tcPr>
           <w:p>
             <w:pPr>
-              <w:jc w:val="right"/>
-              <w:spacing w:after="40" w:before="40"/>
+              <w:jc w:val="left"/>
+              <w:spacing w:after="40" w:before="40" w:line="240"/>
               <w:ind w:firstLine="0" w:left="40" w:right="40"/>
             </w:pPr>
             <w:r xmlns:w="http://schemas.openxmlformats.org/wordprocessingml/2006/main" xmlns:wp="http://schemas.openxmlformats.org/drawingml/2006/wordprocessingDrawing" xmlns:r="http://schemas.openxmlformats.org/officeDocument/2006/relationships" xmlns:w14="http://schemas.microsoft.com/office/word/2010/wordml">
@@ -6356,8 +6232,8 @@
           </w:tcPr>
           <w:p>
             <w:pPr>
-              <w:jc w:val="right"/>
-              <w:spacing w:after="40" w:before="40"/>
+              <w:jc w:val="left"/>
+              <w:spacing w:after="40" w:before="40" w:line="240"/>
               <w:ind w:firstLine="0" w:left="40" w:right="40"/>
             </w:pPr>
             <w:r xmlns:w="http://schemas.openxmlformats.org/wordprocessingml/2006/main" xmlns:wp="http://schemas.openxmlformats.org/drawingml/2006/wordprocessingDrawing" xmlns:r="http://schemas.openxmlformats.org/officeDocument/2006/relationships" xmlns:w14="http://schemas.microsoft.com/office/word/2010/wordml">
@@ -6395,8 +6271,8 @@
           </w:tcPr>
           <w:p>
             <w:pPr>
-              <w:jc w:val="right"/>
-              <w:spacing w:after="40" w:before="40"/>
+              <w:jc w:val="left"/>
+              <w:spacing w:after="40" w:before="40" w:line="240"/>
               <w:ind w:firstLine="0" w:left="40" w:right="40"/>
             </w:pPr>
             <w:r xmlns:w="http://schemas.openxmlformats.org/wordprocessingml/2006/main" xmlns:wp="http://schemas.openxmlformats.org/drawingml/2006/wordprocessingDrawing" xmlns:r="http://schemas.openxmlformats.org/officeDocument/2006/relationships" xmlns:w14="http://schemas.microsoft.com/office/word/2010/wordml">
@@ -6426,8 +6302,8 @@
           </w:tcPr>
           <w:p>
             <w:pPr>
-              <w:jc w:val="right"/>
-              <w:spacing w:after="40" w:before="40"/>
+              <w:jc w:val="left"/>
+              <w:spacing w:after="40" w:before="40" w:line="240"/>
               <w:ind w:firstLine="0" w:left="40" w:right="40"/>
             </w:pPr>
             <w:r xmlns:w="http://schemas.openxmlformats.org/wordprocessingml/2006/main" xmlns:wp="http://schemas.openxmlformats.org/drawingml/2006/wordprocessingDrawing" xmlns:r="http://schemas.openxmlformats.org/officeDocument/2006/relationships" xmlns:w14="http://schemas.microsoft.com/office/word/2010/wordml">
@@ -6457,8 +6333,8 @@
           </w:tcPr>
           <w:p>
             <w:pPr>
-              <w:jc w:val="right"/>
-              <w:spacing w:after="40" w:before="40"/>
+              <w:jc w:val="left"/>
+              <w:spacing w:after="40" w:before="40" w:line="240"/>
               <w:ind w:firstLine="0" w:left="40" w:right="40"/>
             </w:pPr>
             <w:r xmlns:w="http://schemas.openxmlformats.org/wordprocessingml/2006/main" xmlns:wp="http://schemas.openxmlformats.org/drawingml/2006/wordprocessingDrawing" xmlns:r="http://schemas.openxmlformats.org/officeDocument/2006/relationships" xmlns:w14="http://schemas.microsoft.com/office/word/2010/wordml">
@@ -6488,8 +6364,8 @@
           </w:tcPr>
           <w:p>
             <w:pPr>
-              <w:jc w:val="right"/>
-              <w:spacing w:after="40" w:before="40"/>
+              <w:jc w:val="left"/>
+              <w:spacing w:after="40" w:before="40" w:line="240"/>
               <w:ind w:firstLine="0" w:left="40" w:right="40"/>
             </w:pPr>
             <w:r xmlns:w="http://schemas.openxmlformats.org/wordprocessingml/2006/main" xmlns:wp="http://schemas.openxmlformats.org/drawingml/2006/wordprocessingDrawing" xmlns:r="http://schemas.openxmlformats.org/officeDocument/2006/relationships" xmlns:w14="http://schemas.microsoft.com/office/word/2010/wordml">
@@ -6519,8 +6395,8 @@
           </w:tcPr>
           <w:p>
             <w:pPr>
-              <w:jc w:val="right"/>
-              <w:spacing w:after="40" w:before="40"/>
+              <w:jc w:val="left"/>
+              <w:spacing w:after="40" w:before="40" w:line="240"/>
               <w:ind w:firstLine="0" w:left="40" w:right="40"/>
             </w:pPr>
             <w:r xmlns:w="http://schemas.openxmlformats.org/wordprocessingml/2006/main" xmlns:wp="http://schemas.openxmlformats.org/drawingml/2006/wordprocessingDrawing" xmlns:r="http://schemas.openxmlformats.org/officeDocument/2006/relationships" xmlns:w14="http://schemas.microsoft.com/office/word/2010/wordml">
@@ -6550,8 +6426,8 @@
           </w:tcPr>
           <w:p>
             <w:pPr>
-              <w:jc w:val="right"/>
-              <w:spacing w:after="40" w:before="40"/>
+              <w:jc w:val="left"/>
+              <w:spacing w:after="40" w:before="40" w:line="240"/>
               <w:ind w:firstLine="0" w:left="40" w:right="40"/>
             </w:pPr>
             <w:r xmlns:w="http://schemas.openxmlformats.org/wordprocessingml/2006/main" xmlns:wp="http://schemas.openxmlformats.org/drawingml/2006/wordprocessingDrawing" xmlns:r="http://schemas.openxmlformats.org/officeDocument/2006/relationships" xmlns:w14="http://schemas.microsoft.com/office/word/2010/wordml">
@@ -6582,8 +6458,8 @@
           </w:tcPr>
           <w:p>
             <w:pPr>
-              <w:jc w:val="right"/>
-              <w:spacing w:after="40" w:before="40"/>
+              <w:jc w:val="left"/>
+              <w:spacing w:after="40" w:before="40" w:line="240"/>
               <w:ind w:firstLine="0" w:left="40" w:right="40"/>
             </w:pPr>
             <w:r xmlns:w="http://schemas.openxmlformats.org/wordprocessingml/2006/main" xmlns:wp="http://schemas.openxmlformats.org/drawingml/2006/wordprocessingDrawing" xmlns:r="http://schemas.openxmlformats.org/officeDocument/2006/relationships" xmlns:w14="http://schemas.microsoft.com/office/word/2010/wordml">
@@ -6621,8 +6497,8 @@
           </w:tcPr>
           <w:p>
             <w:pPr>
-              <w:jc w:val="right"/>
-              <w:spacing w:after="40" w:before="40"/>
+              <w:jc w:val="left"/>
+              <w:spacing w:after="40" w:before="40" w:line="240"/>
               <w:ind w:firstLine="0" w:left="40" w:right="40"/>
             </w:pPr>
           </w:p>
@@ -6643,8 +6519,8 @@
           </w:tcPr>
           <w:p>
             <w:pPr>
-              <w:jc w:val="right"/>
-              <w:spacing w:after="40" w:before="40"/>
+              <w:jc w:val="left"/>
+              <w:spacing w:after="40" w:before="40" w:line="240"/>
               <w:ind w:firstLine="0" w:left="40" w:right="40"/>
             </w:pPr>
             <w:r xmlns:w="http://schemas.openxmlformats.org/wordprocessingml/2006/main" xmlns:wp="http://schemas.openxmlformats.org/drawingml/2006/wordprocessingDrawing" xmlns:r="http://schemas.openxmlformats.org/officeDocument/2006/relationships" xmlns:w14="http://schemas.microsoft.com/office/word/2010/wordml">
@@ -6674,8 +6550,8 @@
           </w:tcPr>
           <w:p>
             <w:pPr>
-              <w:jc w:val="right"/>
-              <w:spacing w:after="40" w:before="40"/>
+              <w:jc w:val="left"/>
+              <w:spacing w:after="40" w:before="40" w:line="240"/>
               <w:ind w:firstLine="0" w:left="40" w:right="40"/>
             </w:pPr>
             <w:r xmlns:w="http://schemas.openxmlformats.org/wordprocessingml/2006/main" xmlns:wp="http://schemas.openxmlformats.org/drawingml/2006/wordprocessingDrawing" xmlns:r="http://schemas.openxmlformats.org/officeDocument/2006/relationships" xmlns:w14="http://schemas.microsoft.com/office/word/2010/wordml">
@@ -6705,8 +6581,8 @@
           </w:tcPr>
           <w:p>
             <w:pPr>
-              <w:jc w:val="right"/>
-              <w:spacing w:after="40" w:before="40"/>
+              <w:jc w:val="left"/>
+              <w:spacing w:after="40" w:before="40" w:line="240"/>
               <w:ind w:firstLine="0" w:left="40" w:right="40"/>
             </w:pPr>
             <w:r xmlns:w="http://schemas.openxmlformats.org/wordprocessingml/2006/main" xmlns:wp="http://schemas.openxmlformats.org/drawingml/2006/wordprocessingDrawing" xmlns:r="http://schemas.openxmlformats.org/officeDocument/2006/relationships" xmlns:w14="http://schemas.microsoft.com/office/word/2010/wordml">
@@ -6736,8 +6612,8 @@
           </w:tcPr>
           <w:p>
             <w:pPr>
-              <w:jc w:val="right"/>
-              <w:spacing w:after="40" w:before="40"/>
+              <w:jc w:val="left"/>
+              <w:spacing w:after="40" w:before="40" w:line="240"/>
               <w:ind w:firstLine="0" w:left="40" w:right="40"/>
             </w:pPr>
             <w:r xmlns:w="http://schemas.openxmlformats.org/wordprocessingml/2006/main" xmlns:wp="http://schemas.openxmlformats.org/drawingml/2006/wordprocessingDrawing" xmlns:r="http://schemas.openxmlformats.org/officeDocument/2006/relationships" xmlns:w14="http://schemas.microsoft.com/office/word/2010/wordml">
@@ -6767,8 +6643,8 @@
           </w:tcPr>
           <w:p>
             <w:pPr>
-              <w:jc w:val="right"/>
-              <w:spacing w:after="40" w:before="40"/>
+              <w:jc w:val="left"/>
+              <w:spacing w:after="40" w:before="40" w:line="240"/>
               <w:ind w:firstLine="0" w:left="40" w:right="40"/>
             </w:pPr>
             <w:r xmlns:w="http://schemas.openxmlformats.org/wordprocessingml/2006/main" xmlns:wp="http://schemas.openxmlformats.org/drawingml/2006/wordprocessingDrawing" xmlns:r="http://schemas.openxmlformats.org/officeDocument/2006/relationships" xmlns:w14="http://schemas.microsoft.com/office/word/2010/wordml">
@@ -6799,8 +6675,8 @@
           </w:tcPr>
           <w:p>
             <w:pPr>
-              <w:jc w:val="right"/>
-              <w:spacing w:after="40" w:before="40"/>
+              <w:jc w:val="left"/>
+              <w:spacing w:after="40" w:before="40" w:line="240"/>
               <w:ind w:firstLine="0" w:left="40" w:right="40"/>
             </w:pPr>
             <w:r xmlns:w="http://schemas.openxmlformats.org/wordprocessingml/2006/main" xmlns:wp="http://schemas.openxmlformats.org/drawingml/2006/wordprocessingDrawing" xmlns:r="http://schemas.openxmlformats.org/officeDocument/2006/relationships" xmlns:w14="http://schemas.microsoft.com/office/word/2010/wordml">
@@ -6838,8 +6714,8 @@
           </w:tcPr>
           <w:p>
             <w:pPr>
-              <w:jc w:val="right"/>
-              <w:spacing w:after="40" w:before="40"/>
+              <w:jc w:val="left"/>
+              <w:spacing w:after="40" w:before="40" w:line="240"/>
               <w:ind w:firstLine="0" w:left="40" w:right="40"/>
             </w:pPr>
             <w:r xmlns:w="http://schemas.openxmlformats.org/wordprocessingml/2006/main" xmlns:wp="http://schemas.openxmlformats.org/drawingml/2006/wordprocessingDrawing" xmlns:r="http://schemas.openxmlformats.org/officeDocument/2006/relationships" xmlns:w14="http://schemas.microsoft.com/office/word/2010/wordml">
@@ -6869,8 +6745,8 @@
           </w:tcPr>
           <w:p>
             <w:pPr>
-              <w:jc w:val="right"/>
-              <w:spacing w:after="40" w:before="40"/>
+              <w:jc w:val="left"/>
+              <w:spacing w:after="40" w:before="40" w:line="240"/>
               <w:ind w:firstLine="0" w:left="40" w:right="40"/>
             </w:pPr>
             <w:r xmlns:w="http://schemas.openxmlformats.org/wordprocessingml/2006/main" xmlns:wp="http://schemas.openxmlformats.org/drawingml/2006/wordprocessingDrawing" xmlns:r="http://schemas.openxmlformats.org/officeDocument/2006/relationships" xmlns:w14="http://schemas.microsoft.com/office/word/2010/wordml">
@@ -6900,8 +6776,8 @@
           </w:tcPr>
           <w:p>
             <w:pPr>
-              <w:jc w:val="right"/>
-              <w:spacing w:after="40" w:before="40"/>
+              <w:jc w:val="left"/>
+              <w:spacing w:after="40" w:before="40" w:line="240"/>
               <w:ind w:firstLine="0" w:left="40" w:right="40"/>
             </w:pPr>
             <w:r xmlns:w="http://schemas.openxmlformats.org/wordprocessingml/2006/main" xmlns:wp="http://schemas.openxmlformats.org/drawingml/2006/wordprocessingDrawing" xmlns:r="http://schemas.openxmlformats.org/officeDocument/2006/relationships" xmlns:w14="http://schemas.microsoft.com/office/word/2010/wordml">
@@ -6931,8 +6807,8 @@
           </w:tcPr>
           <w:p>
             <w:pPr>
-              <w:jc w:val="right"/>
-              <w:spacing w:after="40" w:before="40"/>
+              <w:jc w:val="left"/>
+              <w:spacing w:after="40" w:before="40" w:line="240"/>
               <w:ind w:firstLine="0" w:left="40" w:right="40"/>
             </w:pPr>
             <w:r xmlns:w="http://schemas.openxmlformats.org/wordprocessingml/2006/main" xmlns:wp="http://schemas.openxmlformats.org/drawingml/2006/wordprocessingDrawing" xmlns:r="http://schemas.openxmlformats.org/officeDocument/2006/relationships" xmlns:w14="http://schemas.microsoft.com/office/word/2010/wordml">
@@ -6962,8 +6838,8 @@
           </w:tcPr>
           <w:p>
             <w:pPr>
-              <w:jc w:val="right"/>
-              <w:spacing w:after="40" w:before="40"/>
+              <w:jc w:val="left"/>
+              <w:spacing w:after="40" w:before="40" w:line="240"/>
               <w:ind w:firstLine="0" w:left="40" w:right="40"/>
             </w:pPr>
             <w:r xmlns:w="http://schemas.openxmlformats.org/wordprocessingml/2006/main" xmlns:wp="http://schemas.openxmlformats.org/drawingml/2006/wordprocessingDrawing" xmlns:r="http://schemas.openxmlformats.org/officeDocument/2006/relationships" xmlns:w14="http://schemas.microsoft.com/office/word/2010/wordml">
@@ -6993,8 +6869,8 @@
           </w:tcPr>
           <w:p>
             <w:pPr>
-              <w:jc w:val="right"/>
-              <w:spacing w:after="40" w:before="40"/>
+              <w:jc w:val="left"/>
+              <w:spacing w:after="40" w:before="40" w:line="240"/>
               <w:ind w:firstLine="0" w:left="40" w:right="40"/>
             </w:pPr>
             <w:r xmlns:w="http://schemas.openxmlformats.org/wordprocessingml/2006/main" xmlns:wp="http://schemas.openxmlformats.org/drawingml/2006/wordprocessingDrawing" xmlns:r="http://schemas.openxmlformats.org/officeDocument/2006/relationships" xmlns:w14="http://schemas.microsoft.com/office/word/2010/wordml">
@@ -7025,8 +6901,8 @@
           </w:tcPr>
           <w:p>
             <w:pPr>
-              <w:jc w:val="right"/>
-              <w:spacing w:after="40" w:before="40"/>
+              <w:jc w:val="left"/>
+              <w:spacing w:after="40" w:before="40" w:line="240"/>
               <w:ind w:firstLine="0" w:left="40" w:right="40"/>
             </w:pPr>
             <w:r xmlns:w="http://schemas.openxmlformats.org/wordprocessingml/2006/main" xmlns:wp="http://schemas.openxmlformats.org/drawingml/2006/wordprocessingDrawing" xmlns:r="http://schemas.openxmlformats.org/officeDocument/2006/relationships" xmlns:w14="http://schemas.microsoft.com/office/word/2010/wordml">
@@ -7064,8 +6940,8 @@
           </w:tcPr>
           <w:p>
             <w:pPr>
-              <w:jc w:val="right"/>
-              <w:spacing w:after="40" w:before="40"/>
+              <w:jc w:val="left"/>
+              <w:spacing w:after="40" w:before="40" w:line="240"/>
               <w:ind w:firstLine="0" w:left="40" w:right="40"/>
             </w:pPr>
           </w:p>
@@ -7086,8 +6962,8 @@
           </w:tcPr>
           <w:p>
             <w:pPr>
-              <w:jc w:val="right"/>
-              <w:spacing w:after="40" w:before="40"/>
+              <w:jc w:val="left"/>
+              <w:spacing w:after="40" w:before="40" w:line="240"/>
               <w:ind w:firstLine="0" w:left="40" w:right="40"/>
             </w:pPr>
             <w:r xmlns:w="http://schemas.openxmlformats.org/wordprocessingml/2006/main" xmlns:wp="http://schemas.openxmlformats.org/drawingml/2006/wordprocessingDrawing" xmlns:r="http://schemas.openxmlformats.org/officeDocument/2006/relationships" xmlns:w14="http://schemas.microsoft.com/office/word/2010/wordml">
@@ -7117,8 +6993,8 @@
           </w:tcPr>
           <w:p>
             <w:pPr>
-              <w:jc w:val="right"/>
-              <w:spacing w:after="40" w:before="40"/>
+              <w:jc w:val="left"/>
+              <w:spacing w:after="40" w:before="40" w:line="240"/>
               <w:ind w:firstLine="0" w:left="40" w:right="40"/>
             </w:pPr>
             <w:r xmlns:w="http://schemas.openxmlformats.org/wordprocessingml/2006/main" xmlns:wp="http://schemas.openxmlformats.org/drawingml/2006/wordprocessingDrawing" xmlns:r="http://schemas.openxmlformats.org/officeDocument/2006/relationships" xmlns:w14="http://schemas.microsoft.com/office/word/2010/wordml">
@@ -7148,8 +7024,8 @@
           </w:tcPr>
           <w:p>
             <w:pPr>
-              <w:jc w:val="right"/>
-              <w:spacing w:after="40" w:before="40"/>
+              <w:jc w:val="left"/>
+              <w:spacing w:after="40" w:before="40" w:line="240"/>
               <w:ind w:firstLine="0" w:left="40" w:right="40"/>
             </w:pPr>
             <w:r xmlns:w="http://schemas.openxmlformats.org/wordprocessingml/2006/main" xmlns:wp="http://schemas.openxmlformats.org/drawingml/2006/wordprocessingDrawing" xmlns:r="http://schemas.openxmlformats.org/officeDocument/2006/relationships" xmlns:w14="http://schemas.microsoft.com/office/word/2010/wordml">
@@ -7179,8 +7055,8 @@
           </w:tcPr>
           <w:p>
             <w:pPr>
-              <w:jc w:val="right"/>
-              <w:spacing w:after="40" w:before="40"/>
+              <w:jc w:val="left"/>
+              <w:spacing w:after="40" w:before="40" w:line="240"/>
               <w:ind w:firstLine="0" w:left="40" w:right="40"/>
             </w:pPr>
             <w:r xmlns:w="http://schemas.openxmlformats.org/wordprocessingml/2006/main" xmlns:wp="http://schemas.openxmlformats.org/drawingml/2006/wordprocessingDrawing" xmlns:r="http://schemas.openxmlformats.org/officeDocument/2006/relationships" xmlns:w14="http://schemas.microsoft.com/office/word/2010/wordml">
@@ -7210,8 +7086,8 @@
           </w:tcPr>
           <w:p>
             <w:pPr>
-              <w:jc w:val="right"/>
-              <w:spacing w:after="40" w:before="40"/>
+              <w:jc w:val="left"/>
+              <w:spacing w:after="40" w:before="40" w:line="240"/>
               <w:ind w:firstLine="0" w:left="40" w:right="40"/>
             </w:pPr>
             <w:r xmlns:w="http://schemas.openxmlformats.org/wordprocessingml/2006/main" xmlns:wp="http://schemas.openxmlformats.org/drawingml/2006/wordprocessingDrawing" xmlns:r="http://schemas.openxmlformats.org/officeDocument/2006/relationships" xmlns:w14="http://schemas.microsoft.com/office/word/2010/wordml">
@@ -7242,8 +7118,8 @@
           </w:tcPr>
           <w:p>
             <w:pPr>
-              <w:jc w:val="right"/>
-              <w:spacing w:after="40" w:before="40"/>
+              <w:jc w:val="left"/>
+              <w:spacing w:after="40" w:before="40" w:line="240"/>
               <w:ind w:firstLine="0" w:left="40" w:right="40"/>
             </w:pPr>
             <w:r xmlns:w="http://schemas.openxmlformats.org/wordprocessingml/2006/main" xmlns:wp="http://schemas.openxmlformats.org/drawingml/2006/wordprocessingDrawing" xmlns:r="http://schemas.openxmlformats.org/officeDocument/2006/relationships" xmlns:w14="http://schemas.microsoft.com/office/word/2010/wordml">
@@ -7281,8 +7157,8 @@
           </w:tcPr>
           <w:p>
             <w:pPr>
-              <w:jc w:val="right"/>
-              <w:spacing w:after="40" w:before="40"/>
+              <w:jc w:val="left"/>
+              <w:spacing w:after="40" w:before="40" w:line="240"/>
               <w:ind w:firstLine="0" w:left="40" w:right="40"/>
             </w:pPr>
             <w:r xmlns:w="http://schemas.openxmlformats.org/wordprocessingml/2006/main" xmlns:wp="http://schemas.openxmlformats.org/drawingml/2006/wordprocessingDrawing" xmlns:r="http://schemas.openxmlformats.org/officeDocument/2006/relationships" xmlns:w14="http://schemas.microsoft.com/office/word/2010/wordml">
@@ -7312,8 +7188,8 @@
           </w:tcPr>
           <w:p>
             <w:pPr>
-              <w:jc w:val="right"/>
-              <w:spacing w:after="40" w:before="40"/>
+              <w:jc w:val="left"/>
+              <w:spacing w:after="40" w:before="40" w:line="240"/>
               <w:ind w:firstLine="0" w:left="40" w:right="40"/>
             </w:pPr>
             <w:r xmlns:w="http://schemas.openxmlformats.org/wordprocessingml/2006/main" xmlns:wp="http://schemas.openxmlformats.org/drawingml/2006/wordprocessingDrawing" xmlns:r="http://schemas.openxmlformats.org/officeDocument/2006/relationships" xmlns:w14="http://schemas.microsoft.com/office/word/2010/wordml">
@@ -7343,8 +7219,8 @@
           </w:tcPr>
           <w:p>
             <w:pPr>
-              <w:jc w:val="right"/>
-              <w:spacing w:after="40" w:before="40"/>
+              <w:jc w:val="left"/>
+              <w:spacing w:after="40" w:before="40" w:line="240"/>
               <w:ind w:firstLine="0" w:left="40" w:right="40"/>
             </w:pPr>
             <w:r xmlns:w="http://schemas.openxmlformats.org/wordprocessingml/2006/main" xmlns:wp="http://schemas.openxmlformats.org/drawingml/2006/wordprocessingDrawing" xmlns:r="http://schemas.openxmlformats.org/officeDocument/2006/relationships" xmlns:w14="http://schemas.microsoft.com/office/word/2010/wordml">
@@ -7374,8 +7250,8 @@
           </w:tcPr>
           <w:p>
             <w:pPr>
-              <w:jc w:val="right"/>
-              <w:spacing w:after="40" w:before="40"/>
+              <w:jc w:val="left"/>
+              <w:spacing w:after="40" w:before="40" w:line="240"/>
               <w:ind w:firstLine="0" w:left="40" w:right="40"/>
             </w:pPr>
             <w:r xmlns:w="http://schemas.openxmlformats.org/wordprocessingml/2006/main" xmlns:wp="http://schemas.openxmlformats.org/drawingml/2006/wordprocessingDrawing" xmlns:r="http://schemas.openxmlformats.org/officeDocument/2006/relationships" xmlns:w14="http://schemas.microsoft.com/office/word/2010/wordml">
@@ -7405,8 +7281,8 @@
           </w:tcPr>
           <w:p>
             <w:pPr>
-              <w:jc w:val="right"/>
-              <w:spacing w:after="40" w:before="40"/>
+              <w:jc w:val="left"/>
+              <w:spacing w:after="40" w:before="40" w:line="240"/>
               <w:ind w:firstLine="0" w:left="40" w:right="40"/>
             </w:pPr>
             <w:r xmlns:w="http://schemas.openxmlformats.org/wordprocessingml/2006/main" xmlns:wp="http://schemas.openxmlformats.org/drawingml/2006/wordprocessingDrawing" xmlns:r="http://schemas.openxmlformats.org/officeDocument/2006/relationships" xmlns:w14="http://schemas.microsoft.com/office/word/2010/wordml">
@@ -7436,8 +7312,8 @@
           </w:tcPr>
           <w:p>
             <w:pPr>
-              <w:jc w:val="right"/>
-              <w:spacing w:after="40" w:before="40"/>
+              <w:jc w:val="left"/>
+              <w:spacing w:after="40" w:before="40" w:line="240"/>
               <w:ind w:firstLine="0" w:left="40" w:right="40"/>
             </w:pPr>
             <w:r xmlns:w="http://schemas.openxmlformats.org/wordprocessingml/2006/main" xmlns:wp="http://schemas.openxmlformats.org/drawingml/2006/wordprocessingDrawing" xmlns:r="http://schemas.openxmlformats.org/officeDocument/2006/relationships" xmlns:w14="http://schemas.microsoft.com/office/word/2010/wordml">
@@ -7468,8 +7344,8 @@
           </w:tcPr>
           <w:p>
             <w:pPr>
-              <w:jc w:val="right"/>
-              <w:spacing w:after="40" w:before="40"/>
+              <w:jc w:val="left"/>
+              <w:spacing w:after="40" w:before="40" w:line="240"/>
               <w:ind w:firstLine="0" w:left="40" w:right="40"/>
             </w:pPr>
             <w:r xmlns:w="http://schemas.openxmlformats.org/wordprocessingml/2006/main" xmlns:wp="http://schemas.openxmlformats.org/drawingml/2006/wordprocessingDrawing" xmlns:r="http://schemas.openxmlformats.org/officeDocument/2006/relationships" xmlns:w14="http://schemas.microsoft.com/office/word/2010/wordml">
@@ -7507,8 +7383,8 @@
           </w:tcPr>
           <w:p>
             <w:pPr>
-              <w:jc w:val="right"/>
-              <w:spacing w:after="40" w:before="40"/>
+              <w:jc w:val="left"/>
+              <w:spacing w:after="40" w:before="40" w:line="240"/>
               <w:ind w:firstLine="0" w:left="40" w:right="40"/>
             </w:pPr>
           </w:p>
@@ -7529,8 +7405,8 @@
           </w:tcPr>
           <w:p>
             <w:pPr>
-              <w:jc w:val="right"/>
-              <w:spacing w:after="40" w:before="40"/>
+              <w:jc w:val="left"/>
+              <w:spacing w:after="40" w:before="40" w:line="240"/>
               <w:ind w:firstLine="0" w:left="40" w:right="40"/>
             </w:pPr>
             <w:r xmlns:w="http://schemas.openxmlformats.org/wordprocessingml/2006/main" xmlns:wp="http://schemas.openxmlformats.org/drawingml/2006/wordprocessingDrawing" xmlns:r="http://schemas.openxmlformats.org/officeDocument/2006/relationships" xmlns:w14="http://schemas.microsoft.com/office/word/2010/wordml">
@@ -7560,8 +7436,8 @@
           </w:tcPr>
           <w:p>
             <w:pPr>
-              <w:jc w:val="right"/>
-              <w:spacing w:after="40" w:before="40"/>
+              <w:jc w:val="left"/>
+              <w:spacing w:after="40" w:before="40" w:line="240"/>
               <w:ind w:firstLine="0" w:left="40" w:right="40"/>
             </w:pPr>
             <w:r xmlns:w="http://schemas.openxmlformats.org/wordprocessingml/2006/main" xmlns:wp="http://schemas.openxmlformats.org/drawingml/2006/wordprocessingDrawing" xmlns:r="http://schemas.openxmlformats.org/officeDocument/2006/relationships" xmlns:w14="http://schemas.microsoft.com/office/word/2010/wordml">
@@ -7591,8 +7467,8 @@
           </w:tcPr>
           <w:p>
             <w:pPr>
-              <w:jc w:val="right"/>
-              <w:spacing w:after="40" w:before="40"/>
+              <w:jc w:val="left"/>
+              <w:spacing w:after="40" w:before="40" w:line="240"/>
               <w:ind w:firstLine="0" w:left="40" w:right="40"/>
             </w:pPr>
             <w:r xmlns:w="http://schemas.openxmlformats.org/wordprocessingml/2006/main" xmlns:wp="http://schemas.openxmlformats.org/drawingml/2006/wordprocessingDrawing" xmlns:r="http://schemas.openxmlformats.org/officeDocument/2006/relationships" xmlns:w14="http://schemas.microsoft.com/office/word/2010/wordml">
@@ -7622,8 +7498,8 @@
           </w:tcPr>
           <w:p>
             <w:pPr>
-              <w:jc w:val="right"/>
-              <w:spacing w:after="40" w:before="40"/>
+              <w:jc w:val="left"/>
+              <w:spacing w:after="40" w:before="40" w:line="240"/>
               <w:ind w:firstLine="0" w:left="40" w:right="40"/>
             </w:pPr>
             <w:r xmlns:w="http://schemas.openxmlformats.org/wordprocessingml/2006/main" xmlns:wp="http://schemas.openxmlformats.org/drawingml/2006/wordprocessingDrawing" xmlns:r="http://schemas.openxmlformats.org/officeDocument/2006/relationships" xmlns:w14="http://schemas.microsoft.com/office/word/2010/wordml">
@@ -7653,8 +7529,8 @@
           </w:tcPr>
           <w:p>
             <w:pPr>
-              <w:jc w:val="right"/>
-              <w:spacing w:after="40" w:before="40"/>
+              <w:jc w:val="left"/>
+              <w:spacing w:after="40" w:before="40" w:line="240"/>
               <w:ind w:firstLine="0" w:left="40" w:right="40"/>
             </w:pPr>
             <w:r xmlns:w="http://schemas.openxmlformats.org/wordprocessingml/2006/main" xmlns:wp="http://schemas.openxmlformats.org/drawingml/2006/wordprocessingDrawing" xmlns:r="http://schemas.openxmlformats.org/officeDocument/2006/relationships" xmlns:w14="http://schemas.microsoft.com/office/word/2010/wordml">
@@ -7685,8 +7561,8 @@
           </w:tcPr>
           <w:p>
             <w:pPr>
-              <w:jc w:val="right"/>
-              <w:spacing w:after="40" w:before="40"/>
+              <w:jc w:val="left"/>
+              <w:spacing w:after="40" w:before="40" w:line="240"/>
               <w:ind w:firstLine="0" w:left="40" w:right="40"/>
             </w:pPr>
             <w:r xmlns:w="http://schemas.openxmlformats.org/wordprocessingml/2006/main" xmlns:wp="http://schemas.openxmlformats.org/drawingml/2006/wordprocessingDrawing" xmlns:r="http://schemas.openxmlformats.org/officeDocument/2006/relationships" xmlns:w14="http://schemas.microsoft.com/office/word/2010/wordml">
@@ -7724,8 +7600,8 @@
           </w:tcPr>
           <w:p>
             <w:pPr>
-              <w:jc w:val="right"/>
-              <w:spacing w:after="40" w:before="40"/>
+              <w:jc w:val="left"/>
+              <w:spacing w:after="40" w:before="40" w:line="240"/>
               <w:ind w:firstLine="0" w:left="40" w:right="40"/>
             </w:pPr>
             <w:r xmlns:w="http://schemas.openxmlformats.org/wordprocessingml/2006/main" xmlns:wp="http://schemas.openxmlformats.org/drawingml/2006/wordprocessingDrawing" xmlns:r="http://schemas.openxmlformats.org/officeDocument/2006/relationships" xmlns:w14="http://schemas.microsoft.com/office/word/2010/wordml">
@@ -7755,8 +7631,8 @@
           </w:tcPr>
           <w:p>
             <w:pPr>
-              <w:jc w:val="right"/>
-              <w:spacing w:after="40" w:before="40"/>
+              <w:jc w:val="left"/>
+              <w:spacing w:after="40" w:before="40" w:line="240"/>
               <w:ind w:firstLine="0" w:left="40" w:right="40"/>
             </w:pPr>
             <w:r xmlns:w="http://schemas.openxmlformats.org/wordprocessingml/2006/main" xmlns:wp="http://schemas.openxmlformats.org/drawingml/2006/wordprocessingDrawing" xmlns:r="http://schemas.openxmlformats.org/officeDocument/2006/relationships" xmlns:w14="http://schemas.microsoft.com/office/word/2010/wordml">
@@ -7786,8 +7662,8 @@
           </w:tcPr>
           <w:p>
             <w:pPr>
-              <w:jc w:val="right"/>
-              <w:spacing w:after="40" w:before="40"/>
+              <w:jc w:val="left"/>
+              <w:spacing w:after="40" w:before="40" w:line="240"/>
               <w:ind w:firstLine="0" w:left="40" w:right="40"/>
             </w:pPr>
             <w:r xmlns:w="http://schemas.openxmlformats.org/wordprocessingml/2006/main" xmlns:wp="http://schemas.openxmlformats.org/drawingml/2006/wordprocessingDrawing" xmlns:r="http://schemas.openxmlformats.org/officeDocument/2006/relationships" xmlns:w14="http://schemas.microsoft.com/office/word/2010/wordml">
@@ -7817,8 +7693,8 @@
           </w:tcPr>
           <w:p>
             <w:pPr>
-              <w:jc w:val="right"/>
-              <w:spacing w:after="40" w:before="40"/>
+              <w:jc w:val="left"/>
+              <w:spacing w:after="40" w:before="40" w:line="240"/>
               <w:ind w:firstLine="0" w:left="40" w:right="40"/>
             </w:pPr>
             <w:r xmlns:w="http://schemas.openxmlformats.org/wordprocessingml/2006/main" xmlns:wp="http://schemas.openxmlformats.org/drawingml/2006/wordprocessingDrawing" xmlns:r="http://schemas.openxmlformats.org/officeDocument/2006/relationships" xmlns:w14="http://schemas.microsoft.com/office/word/2010/wordml">
@@ -7848,8 +7724,8 @@
           </w:tcPr>
           <w:p>
             <w:pPr>
-              <w:jc w:val="right"/>
-              <w:spacing w:after="40" w:before="40"/>
+              <w:jc w:val="left"/>
+              <w:spacing w:after="40" w:before="40" w:line="240"/>
               <w:ind w:firstLine="0" w:left="40" w:right="40"/>
             </w:pPr>
             <w:r xmlns:w="http://schemas.openxmlformats.org/wordprocessingml/2006/main" xmlns:wp="http://schemas.openxmlformats.org/drawingml/2006/wordprocessingDrawing" xmlns:r="http://schemas.openxmlformats.org/officeDocument/2006/relationships" xmlns:w14="http://schemas.microsoft.com/office/word/2010/wordml">
@@ -7879,8 +7755,8 @@
           </w:tcPr>
           <w:p>
             <w:pPr>
-              <w:jc w:val="right"/>
-              <w:spacing w:after="40" w:before="40"/>
+              <w:jc w:val="left"/>
+              <w:spacing w:after="40" w:before="40" w:line="240"/>
               <w:ind w:firstLine="0" w:left="40" w:right="40"/>
             </w:pPr>
             <w:r xmlns:w="http://schemas.openxmlformats.org/wordprocessingml/2006/main" xmlns:wp="http://schemas.openxmlformats.org/drawingml/2006/wordprocessingDrawing" xmlns:r="http://schemas.openxmlformats.org/officeDocument/2006/relationships" xmlns:w14="http://schemas.microsoft.com/office/word/2010/wordml">
@@ -7911,8 +7787,8 @@
           </w:tcPr>
           <w:p>
             <w:pPr>
-              <w:jc w:val="right"/>
-              <w:spacing w:after="40" w:before="40"/>
+              <w:jc w:val="left"/>
+              <w:spacing w:after="40" w:before="40" w:line="240"/>
               <w:ind w:firstLine="0" w:left="40" w:right="40"/>
             </w:pPr>
             <w:r xmlns:w="http://schemas.openxmlformats.org/wordprocessingml/2006/main" xmlns:wp="http://schemas.openxmlformats.org/drawingml/2006/wordprocessingDrawing" xmlns:r="http://schemas.openxmlformats.org/officeDocument/2006/relationships" xmlns:w14="http://schemas.microsoft.com/office/word/2010/wordml">
@@ -7950,8 +7826,8 @@
           </w:tcPr>
           <w:p>
             <w:pPr>
-              <w:jc w:val="right"/>
-              <w:spacing w:after="40" w:before="40"/>
+              <w:jc w:val="left"/>
+              <w:spacing w:after="40" w:before="40" w:line="240"/>
               <w:ind w:firstLine="0" w:left="40" w:right="40"/>
             </w:pPr>
           </w:p>
@@ -7972,8 +7848,8 @@
           </w:tcPr>
           <w:p>
             <w:pPr>
-              <w:jc w:val="right"/>
-              <w:spacing w:after="40" w:before="40"/>
+              <w:jc w:val="left"/>
+              <w:spacing w:after="40" w:before="40" w:line="240"/>
               <w:ind w:firstLine="0" w:left="40" w:right="40"/>
             </w:pPr>
             <w:r xmlns:w="http://schemas.openxmlformats.org/wordprocessingml/2006/main" xmlns:wp="http://schemas.openxmlformats.org/drawingml/2006/wordprocessingDrawing" xmlns:r="http://schemas.openxmlformats.org/officeDocument/2006/relationships" xmlns:w14="http://schemas.microsoft.com/office/word/2010/wordml">
@@ -8003,8 +7879,8 @@
           </w:tcPr>
           <w:p>
             <w:pPr>
-              <w:jc w:val="right"/>
-              <w:spacing w:after="40" w:before="40"/>
+              <w:jc w:val="left"/>
+              <w:spacing w:after="40" w:before="40" w:line="240"/>
               <w:ind w:firstLine="0" w:left="40" w:right="40"/>
             </w:pPr>
             <w:r xmlns:w="http://schemas.openxmlformats.org/wordprocessingml/2006/main" xmlns:wp="http://schemas.openxmlformats.org/drawingml/2006/wordprocessingDrawing" xmlns:r="http://schemas.openxmlformats.org/officeDocument/2006/relationships" xmlns:w14="http://schemas.microsoft.com/office/word/2010/wordml">
@@ -8034,8 +7910,8 @@
           </w:tcPr>
           <w:p>
             <w:pPr>
-              <w:jc w:val="right"/>
-              <w:spacing w:after="40" w:before="40"/>
+              <w:jc w:val="left"/>
+              <w:spacing w:after="40" w:before="40" w:line="240"/>
               <w:ind w:firstLine="0" w:left="40" w:right="40"/>
             </w:pPr>
             <w:r xmlns:w="http://schemas.openxmlformats.org/wordprocessingml/2006/main" xmlns:wp="http://schemas.openxmlformats.org/drawingml/2006/wordprocessingDrawing" xmlns:r="http://schemas.openxmlformats.org/officeDocument/2006/relationships" xmlns:w14="http://schemas.microsoft.com/office/word/2010/wordml">
@@ -8065,8 +7941,8 @@
           </w:tcPr>
           <w:p>
             <w:pPr>
-              <w:jc w:val="right"/>
-              <w:spacing w:after="40" w:before="40"/>
+              <w:jc w:val="left"/>
+              <w:spacing w:after="40" w:before="40" w:line="240"/>
               <w:ind w:firstLine="0" w:left="40" w:right="40"/>
             </w:pPr>
             <w:r xmlns:w="http://schemas.openxmlformats.org/wordprocessingml/2006/main" xmlns:wp="http://schemas.openxmlformats.org/drawingml/2006/wordprocessingDrawing" xmlns:r="http://schemas.openxmlformats.org/officeDocument/2006/relationships" xmlns:w14="http://schemas.microsoft.com/office/word/2010/wordml">
@@ -8096,8 +7972,8 @@
           </w:tcPr>
           <w:p>
             <w:pPr>
-              <w:jc w:val="right"/>
-              <w:spacing w:after="40" w:before="40"/>
+              <w:jc w:val="left"/>
+              <w:spacing w:after="40" w:before="40" w:line="240"/>
               <w:ind w:firstLine="0" w:left="40" w:right="40"/>
             </w:pPr>
             <w:r xmlns:w="http://schemas.openxmlformats.org/wordprocessingml/2006/main" xmlns:wp="http://schemas.openxmlformats.org/drawingml/2006/wordprocessingDrawing" xmlns:r="http://schemas.openxmlformats.org/officeDocument/2006/relationships" xmlns:w14="http://schemas.microsoft.com/office/word/2010/wordml">
@@ -8128,8 +8004,8 @@
           </w:tcPr>
           <w:p>
             <w:pPr>
-              <w:jc w:val="right"/>
-              <w:spacing w:after="40" w:before="40"/>
+              <w:jc w:val="left"/>
+              <w:spacing w:after="40" w:before="40" w:line="240"/>
               <w:ind w:firstLine="0" w:left="40" w:right="40"/>
             </w:pPr>
             <w:r xmlns:w="http://schemas.openxmlformats.org/wordprocessingml/2006/main" xmlns:wp="http://schemas.openxmlformats.org/drawingml/2006/wordprocessingDrawing" xmlns:r="http://schemas.openxmlformats.org/officeDocument/2006/relationships" xmlns:w14="http://schemas.microsoft.com/office/word/2010/wordml">
@@ -8167,8 +8043,8 @@
           </w:tcPr>
           <w:p>
             <w:pPr>
-              <w:jc w:val="right"/>
-              <w:spacing w:after="40" w:before="40"/>
+              <w:jc w:val="left"/>
+              <w:spacing w:after="40" w:before="40" w:line="240"/>
               <w:ind w:firstLine="0" w:left="40" w:right="40"/>
             </w:pPr>
             <w:r xmlns:w="http://schemas.openxmlformats.org/wordprocessingml/2006/main" xmlns:wp="http://schemas.openxmlformats.org/drawingml/2006/wordprocessingDrawing" xmlns:r="http://schemas.openxmlformats.org/officeDocument/2006/relationships" xmlns:w14="http://schemas.microsoft.com/office/word/2010/wordml">
@@ -8198,8 +8074,8 @@
           </w:tcPr>
           <w:p>
             <w:pPr>
-              <w:jc w:val="right"/>
-              <w:spacing w:after="40" w:before="40"/>
+              <w:jc w:val="left"/>
+              <w:spacing w:after="40" w:before="40" w:line="240"/>
               <w:ind w:firstLine="0" w:left="40" w:right="40"/>
             </w:pPr>
             <w:r xmlns:w="http://schemas.openxmlformats.org/wordprocessingml/2006/main" xmlns:wp="http://schemas.openxmlformats.org/drawingml/2006/wordprocessingDrawing" xmlns:r="http://schemas.openxmlformats.org/officeDocument/2006/relationships" xmlns:w14="http://schemas.microsoft.com/office/word/2010/wordml">
@@ -8229,8 +8105,8 @@
           </w:tcPr>
           <w:p>
             <w:pPr>
-              <w:jc w:val="right"/>
-              <w:spacing w:after="40" w:before="40"/>
+              <w:jc w:val="left"/>
+              <w:spacing w:after="40" w:before="40" w:line="240"/>
               <w:ind w:firstLine="0" w:left="40" w:right="40"/>
             </w:pPr>
             <w:r xmlns:w="http://schemas.openxmlformats.org/wordprocessingml/2006/main" xmlns:wp="http://schemas.openxmlformats.org/drawingml/2006/wordprocessingDrawing" xmlns:r="http://schemas.openxmlformats.org/officeDocument/2006/relationships" xmlns:w14="http://schemas.microsoft.com/office/word/2010/wordml">
@@ -8260,8 +8136,8 @@
           </w:tcPr>
           <w:p>
             <w:pPr>
-              <w:jc w:val="right"/>
-              <w:spacing w:after="40" w:before="40"/>
+              <w:jc w:val="left"/>
+              <w:spacing w:after="40" w:before="40" w:line="240"/>
               <w:ind w:firstLine="0" w:left="40" w:right="40"/>
             </w:pPr>
             <w:r xmlns:w="http://schemas.openxmlformats.org/wordprocessingml/2006/main" xmlns:wp="http://schemas.openxmlformats.org/drawingml/2006/wordprocessingDrawing" xmlns:r="http://schemas.openxmlformats.org/officeDocument/2006/relationships" xmlns:w14="http://schemas.microsoft.com/office/word/2010/wordml">
@@ -8291,8 +8167,8 @@
           </w:tcPr>
           <w:p>
             <w:pPr>
-              <w:jc w:val="right"/>
-              <w:spacing w:after="40" w:before="40"/>
+              <w:jc w:val="left"/>
+              <w:spacing w:after="40" w:before="40" w:line="240"/>
               <w:ind w:firstLine="0" w:left="40" w:right="40"/>
             </w:pPr>
             <w:r xmlns:w="http://schemas.openxmlformats.org/wordprocessingml/2006/main" xmlns:wp="http://schemas.openxmlformats.org/drawingml/2006/wordprocessingDrawing" xmlns:r="http://schemas.openxmlformats.org/officeDocument/2006/relationships" xmlns:w14="http://schemas.microsoft.com/office/word/2010/wordml">
@@ -8322,8 +8198,8 @@
           </w:tcPr>
           <w:p>
             <w:pPr>
-              <w:jc w:val="right"/>
-              <w:spacing w:after="40" w:before="40"/>
+              <w:jc w:val="left"/>
+              <w:spacing w:after="40" w:before="40" w:line="240"/>
               <w:ind w:firstLine="0" w:left="40" w:right="40"/>
             </w:pPr>
             <w:r xmlns:w="http://schemas.openxmlformats.org/wordprocessingml/2006/main" xmlns:wp="http://schemas.openxmlformats.org/drawingml/2006/wordprocessingDrawing" xmlns:r="http://schemas.openxmlformats.org/officeDocument/2006/relationships" xmlns:w14="http://schemas.microsoft.com/office/word/2010/wordml">
@@ -8354,8 +8230,8 @@
           </w:tcPr>
           <w:p>
             <w:pPr>
-              <w:jc w:val="right"/>
-              <w:spacing w:after="40" w:before="40"/>
+              <w:jc w:val="left"/>
+              <w:spacing w:after="40" w:before="40" w:line="240"/>
               <w:ind w:firstLine="0" w:left="40" w:right="40"/>
             </w:pPr>
             <w:r xmlns:w="http://schemas.openxmlformats.org/wordprocessingml/2006/main" xmlns:wp="http://schemas.openxmlformats.org/drawingml/2006/wordprocessingDrawing" xmlns:r="http://schemas.openxmlformats.org/officeDocument/2006/relationships" xmlns:w14="http://schemas.microsoft.com/office/word/2010/wordml">
@@ -8393,8 +8269,8 @@
           </w:tcPr>
           <w:p>
             <w:pPr>
-              <w:jc w:val="right"/>
-              <w:spacing w:after="40" w:before="40"/>
+              <w:jc w:val="left"/>
+              <w:spacing w:after="40" w:before="40" w:line="240"/>
               <w:ind w:firstLine="0" w:left="40" w:right="40"/>
             </w:pPr>
           </w:p>
@@ -8415,8 +8291,8 @@
           </w:tcPr>
           <w:p>
             <w:pPr>
-              <w:jc w:val="right"/>
-              <w:spacing w:after="40" w:before="40"/>
+              <w:jc w:val="left"/>
+              <w:spacing w:after="40" w:before="40" w:line="240"/>
               <w:ind w:firstLine="0" w:left="40" w:right="40"/>
             </w:pPr>
             <w:r xmlns:w="http://schemas.openxmlformats.org/wordprocessingml/2006/main" xmlns:wp="http://schemas.openxmlformats.org/drawingml/2006/wordprocessingDrawing" xmlns:r="http://schemas.openxmlformats.org/officeDocument/2006/relationships" xmlns:w14="http://schemas.microsoft.com/office/word/2010/wordml">
@@ -8446,8 +8322,8 @@
           </w:tcPr>
           <w:p>
             <w:pPr>
-              <w:jc w:val="right"/>
-              <w:spacing w:after="40" w:before="40"/>
+              <w:jc w:val="left"/>
+              <w:spacing w:after="40" w:before="40" w:line="240"/>
               <w:ind w:firstLine="0" w:left="40" w:right="40"/>
             </w:pPr>
             <w:r xmlns:w="http://schemas.openxmlformats.org/wordprocessingml/2006/main" xmlns:wp="http://schemas.openxmlformats.org/drawingml/2006/wordprocessingDrawing" xmlns:r="http://schemas.openxmlformats.org/officeDocument/2006/relationships" xmlns:w14="http://schemas.microsoft.com/office/word/2010/wordml">
@@ -8477,8 +8353,8 @@
           </w:tcPr>
           <w:p>
             <w:pPr>
-              <w:jc w:val="right"/>
-              <w:spacing w:after="40" w:before="40"/>
+              <w:jc w:val="left"/>
+              <w:spacing w:after="40" w:before="40" w:line="240"/>
               <w:ind w:firstLine="0" w:left="40" w:right="40"/>
             </w:pPr>
             <w:r xmlns:w="http://schemas.openxmlformats.org/wordprocessingml/2006/main" xmlns:wp="http://schemas.openxmlformats.org/drawingml/2006/wordprocessingDrawing" xmlns:r="http://schemas.openxmlformats.org/officeDocument/2006/relationships" xmlns:w14="http://schemas.microsoft.com/office/word/2010/wordml">
@@ -8508,8 +8384,8 @@
           </w:tcPr>
           <w:p>
             <w:pPr>
-              <w:jc w:val="right"/>
-              <w:spacing w:after="40" w:before="40"/>
+              <w:jc w:val="left"/>
+              <w:spacing w:after="40" w:before="40" w:line="240"/>
               <w:ind w:firstLine="0" w:left="40" w:right="40"/>
             </w:pPr>
             <w:r xmlns:w="http://schemas.openxmlformats.org/wordprocessingml/2006/main" xmlns:wp="http://schemas.openxmlformats.org/drawingml/2006/wordprocessingDrawing" xmlns:r="http://schemas.openxmlformats.org/officeDocument/2006/relationships" xmlns:w14="http://schemas.microsoft.com/office/word/2010/wordml">
@@ -8539,8 +8415,8 @@
           </w:tcPr>
           <w:p>
             <w:pPr>
-              <w:jc w:val="right"/>
-              <w:spacing w:after="40" w:before="40"/>
+              <w:jc w:val="left"/>
+              <w:spacing w:after="40" w:before="40" w:line="240"/>
               <w:ind w:firstLine="0" w:left="40" w:right="40"/>
             </w:pPr>
             <w:r xmlns:w="http://schemas.openxmlformats.org/wordprocessingml/2006/main" xmlns:wp="http://schemas.openxmlformats.org/drawingml/2006/wordprocessingDrawing" xmlns:r="http://schemas.openxmlformats.org/officeDocument/2006/relationships" xmlns:w14="http://schemas.microsoft.com/office/word/2010/wordml">
@@ -8571,8 +8447,8 @@
           </w:tcPr>
           <w:p>
             <w:pPr>
-              <w:jc w:val="right"/>
-              <w:spacing w:after="40" w:before="40"/>
+              <w:jc w:val="left"/>
+              <w:spacing w:after="40" w:before="40" w:line="240"/>
               <w:ind w:firstLine="0" w:left="40" w:right="40"/>
             </w:pPr>
             <w:r xmlns:w="http://schemas.openxmlformats.org/wordprocessingml/2006/main" xmlns:wp="http://schemas.openxmlformats.org/drawingml/2006/wordprocessingDrawing" xmlns:r="http://schemas.openxmlformats.org/officeDocument/2006/relationships" xmlns:w14="http://schemas.microsoft.com/office/word/2010/wordml">
@@ -8604,8 +8480,8 @@
       <w:pPr>
         <w:pStyle w:val="Heading5"/>
       </w:pPr>
-      <w:bookmarkStart w:id="43" w:name="section-4"/>
-      <w:bookmarkEnd w:id="43"/>
+      <w:bookmarkStart w:id="45" w:name="section-4"/>
+      <w:bookmarkEnd w:id="45"/>
     </w:p>
     <w:p>
       <w:pPr>
@@ -8648,7 +8524,7 @@
         <w:t xml:space="preserve">[</w:t>
       </w:r>
       <w:r>
-        <w:t xml:space="preserve">2</w:t>
+        <w:t xml:space="preserve">3</w:t>
       </w:r>
       <w:r>
         <w:t xml:space="preserve">]</w:t>
@@ -8789,18 +8665,18 @@
           <wp:inline>
             <wp:extent cx="5943600" cy="5943600"/>
             <wp:effectExtent b="0" l="0" r="0" t="0"/>
-            <wp:docPr descr="" title="" id="7" name="Picture"/>
+            <wp:docPr descr="" title="" id="5" name="Picture"/>
             <a:graphic>
               <a:graphicData uri="http://schemas.openxmlformats.org/drawingml/2006/picture">
                 <pic:pic>
                   <pic:nvPicPr>
-                    <pic:cNvPr descr="figs/fig_distribution_sampling.png" id="8" name="Picture"/>
+                    <pic:cNvPr descr="figs/fig_distribution_sampling.png" id="6" name="Picture"/>
                     <pic:cNvPicPr>
                       <a:picLocks noChangeArrowheads="1" noChangeAspect="1"/>
                     </pic:cNvPicPr>
                   </pic:nvPicPr>
                   <pic:blipFill>
-                    <a:blip r:embed="rId44"/>
+                    <a:blip r:embed="rId46"/>
                     <a:stretch>
                       <a:fillRect/>
                     </a:stretch>
@@ -8809,6 +8685,77 @@
                     <a:xfrm>
                       <a:off x="0" y="0"/>
                       <a:ext cx="5943600" cy="5943600"/>
+                    </a:xfrm>
+                    <a:prstGeom prst="rect">
+                      <a:avLst/>
+                    </a:prstGeom>
+                    <a:noFill/>
+                    <a:ln w="9525">
+                      <a:noFill/>
+                      <a:headEnd/>
+                      <a:tailEnd/>
+                    </a:ln>
+                  </pic:spPr>
+                </pic:pic>
+              </a:graphicData>
+            </a:graphic>
+          </wp:inline>
+        </w:drawing>
+      </w:r>
+    </w:p>
+    <w:p>
+      <w:pPr>
+        <w:pStyle w:val="Heading5"/>
+      </w:pPr>
+      <w:bookmarkStart w:id="47" w:name="section-5"/>
+      <w:bookmarkEnd w:id="47"/>
+    </w:p>
+    <w:p>
+      <w:pPr>
+        <w:pStyle w:val="Compact"/>
+      </w:pPr>
+      <w:r>
+        <w:rPr>
+          <w:b/>
+        </w:rPr>
+        <w:t xml:space="preserve">Fig. S2</w:t>
+      </w:r>
+      <w:r>
+        <w:t xml:space="preserve"> </w:t>
+      </w:r>
+      <w:r>
+        <w:t xml:space="preserve">Person-days at risk of community transmission per 10,000 arriving travelers for each policy by SARS-CoV-2 prevalence among travelers (base scenario). Person-days at risk for all travelers is calculated from the days at risk for an infectious traveler by multiplying the prevalence of active infection among arriving travelers. Points indicates the median and bars indicate 98% credible interval for each estimate. Abbreviations: Pr, prevalence of pre-infectious or infectiousness with SARS-CoV-2.</w:t>
+      </w:r>
+    </w:p>
+    <w:p>
+      <w:pPr>
+        <w:pStyle w:val="BodyText"/>
+      </w:pPr>
+      <w:r>
+        <w:drawing>
+          <wp:inline>
+            <wp:extent cx="5943600" cy="2286000"/>
+            <wp:effectExtent b="0" l="0" r="0" t="0"/>
+            <wp:docPr descr="" title="" id="7" name="Picture"/>
+            <a:graphic>
+              <a:graphicData uri="http://schemas.openxmlformats.org/drawingml/2006/picture">
+                <pic:pic>
+                  <pic:nvPicPr>
+                    <pic:cNvPr descr="figs/figS2.png" id="8" name="Picture"/>
+                    <pic:cNvPicPr>
+                      <a:picLocks noChangeArrowheads="1" noChangeAspect="1"/>
+                    </pic:cNvPicPr>
+                  </pic:nvPicPr>
+                  <pic:blipFill>
+                    <a:blip r:embed="rId48"/>
+                    <a:stretch>
+                      <a:fillRect/>
+                    </a:stretch>
+                  </pic:blipFill>
+                  <pic:spPr bwMode="auto">
+                    <a:xfrm>
+                      <a:off x="0" y="0"/>
+                      <a:ext cx="5943600" cy="2286000"/>
                     </a:xfrm>
                     <a:prstGeom prst="rect">
                       <a:avLst/>

</xml_diff>

<commit_message>
tweaks to app and paper
</commit_message>
<xml_diff>
--- a/manuscript/QuarantineTesting_manuscript.docx
+++ b/manuscript/QuarantineTesting_manuscript.docx
@@ -488,7 +488,22 @@
         <w:t xml:space="preserve">]</w:t>
       </w:r>
       <w:r>
-        <w:t xml:space="preserve">. All data and code are public [CITE_ZENODO].</w:t>
+        <w:t xml:space="preserve">. All data and code are public</w:t>
+      </w:r>
+      <w:r>
+        <w:t xml:space="preserve"> </w:t>
+      </w:r>
+      <w:r>
+        <w:t xml:space="preserve">[</w:t>
+      </w:r>
+      <w:r>
+        <w:t xml:space="preserve">4</w:t>
+      </w:r>
+      <w:r>
+        <w:t xml:space="preserve">]</w:t>
+      </w:r>
+      <w:r>
+        <w:t xml:space="preserve">.</w:t>
       </w:r>
     </w:p>
     <w:p>
@@ -496,18 +511,29 @@
         <w:pStyle w:val="BlockText"/>
       </w:pPr>
       <w:r>
-        <w:t xml:space="preserve">In the base scenario, infected travelers were at risk of community transmission 1.7 – 2.1 days on average with no intervention (Figure 1; Table S2). Assuming a prevalence of 1 active infection per 10,000 travelers and a secondary infection rate of 0.5 per person-day at risk of community transmission, this translated to 8.5 – 10.4 secondary cases per 10,000 travelers (Figure 2). Even a two-day quarantine was more effective than testing alone (1.1 – 1.5 days at risk with two-day quarantine vs. 1.5 – 1.8 with testing alone). Testing had diminishing benefit as the length of quarantine increased (reduction of 0.2, 0.06, and 0.003 days at risk for 2, 7, and 14-day quarantine, respectively). Compliance greatly influenced risk: a 14-day quarantine resulted in 1.3 - 1.6 days at risk assuming low compliance compared to 0 - 0.03 days assuming perfect compliance. If travelers were infected immediately before arriving, their days at risk would be 60% higher than the base scenario assuming no intervention, and testing without quarantine would have little benefit. At the population level, person-days at risk of secondary infection was linear in prevalence (Figure S2). We created a web application where users can customize parameter values and run the analysis [CITE_SHINYAPP]</w:t>
+        <w:t xml:space="preserve">In the base scenario, infected travelers were at risk of community transmission 1.7 – 2.1 days on average with no intervention (Figure 1; Table S2). Assuming a prevalence of 1 active infection per 10,000 travelers and a secondary infection rate of 0.5 per person-day at risk of community transmission, this translated to 8.5 – 10.4 secondary cases per 10,000 travelers (Figure 2). Even a two-day quarantine was more effective than testing alone (1.1 – 1.5 days at risk with two-day quarantine vs. 1.5 – 1.8 with testing alone). Testing had diminishing benefit as the length of quarantine increased (reduction of 0.2, 0.06, and 0.003 days at risk for 2, 7, and 14-day quarantine, respectively). Compliance greatly influenced risk: a 14-day quarantine resulted in 1.3 - 1.6 days at risk assuming low compliance compared to 0 - 0.03 days assuming perfect compliance. If travelers were infected immediately before arriving, their days at risk would be 60% higher than the base scenario assuming no intervention, and testing without quarantine would have little benefit. At the population level, person-days at risk of secondary infection was linear in prevalence (Figure S2). We created a web application where users can customize parameter values and run the analysis (</w:t>
+      </w:r>
+      <w:hyperlink r:id="rId29">
+        <w:r>
+          <w:rPr>
+            <w:rStyle w:val="Hyperlink"/>
+          </w:rPr>
+          <w:t xml:space="preserve">altonrus.shinyapps.io/quarantineapp/</w:t>
+        </w:r>
+      </w:hyperlink>
+      <w:r>
+        <w:t xml:space="preserve">).</w:t>
       </w:r>
     </w:p>
     <w:p>
       <w:pPr>
         <w:pStyle w:val="Heading1"/>
       </w:pPr>
-      <w:bookmarkStart w:id="29" w:name="discussion"/>
+      <w:bookmarkStart w:id="30" w:name="discussion"/>
       <w:r>
         <w:t xml:space="preserve">Discussion</w:t>
       </w:r>
-      <w:bookmarkEnd w:id="29"/>
+      <w:bookmarkEnd w:id="30"/>
     </w:p>
     <w:p>
       <w:pPr>
@@ -584,7 +610,7 @@
                     </pic:cNvPicPr>
                   </pic:nvPicPr>
                   <pic:blipFill>
-                    <a:blip r:embed="rId30"/>
+                    <a:blip r:embed="rId31"/>
                     <a:stretch>
                       <a:fillRect/>
                     </a:stretch>
@@ -665,7 +691,7 @@
                     </pic:cNvPicPr>
                   </pic:nvPicPr>
                   <pic:blipFill>
-                    <a:blip r:embed="rId31"/>
+                    <a:blip r:embed="rId32"/>
                     <a:stretch>
                       <a:fillRect/>
                     </a:stretch>
@@ -696,21 +722,21 @@
       <w:pPr>
         <w:pStyle w:val="Heading5"/>
       </w:pPr>
-      <w:bookmarkStart w:id="32" w:name="section-2"/>
-      <w:bookmarkEnd w:id="32"/>
+      <w:bookmarkStart w:id="33" w:name="section-2"/>
+      <w:bookmarkEnd w:id="33"/>
     </w:p>
     <w:p>
       <w:pPr>
         <w:pStyle w:val="Heading1"/>
       </w:pPr>
-      <w:bookmarkStart w:id="33" w:name="references"/>
+      <w:bookmarkStart w:id="34" w:name="references"/>
       <w:r>
         <w:t xml:space="preserve">References</w:t>
       </w:r>
-      <w:bookmarkEnd w:id="33"/>
+      <w:bookmarkEnd w:id="34"/>
     </w:p>
-    <w:bookmarkStart w:id="40" w:name="refs"/>
-    <w:bookmarkStart w:id="35" w:name="ref-Lauer2020"/>
+    <w:bookmarkStart w:id="43" w:name="refs"/>
+    <w:bookmarkStart w:id="36" w:name="ref-Lauer2020"/>
     <w:p>
       <w:pPr>
         <w:pStyle w:val="Bibliography"/>
@@ -730,7 +756,7 @@
       <w:r>
         <w:t xml:space="preserve">. 2020;172(9):577-582. doi:</w:t>
       </w:r>
-      <w:hyperlink r:id="rId34">
+      <w:hyperlink r:id="rId35">
         <w:r>
           <w:rPr>
             <w:rStyle w:val="Hyperlink"/>
@@ -739,8 +765,8 @@
         </w:r>
       </w:hyperlink>
     </w:p>
-    <w:bookmarkEnd w:id="35"/>
-    <w:bookmarkStart w:id="37" w:name="ref-Bisoffi2020"/>
+    <w:bookmarkEnd w:id="36"/>
+    <w:bookmarkStart w:id="38" w:name="ref-Bisoffi2020"/>
     <w:p>
       <w:pPr>
         <w:pStyle w:val="Bibliography"/>
@@ -760,7 +786,7 @@
       <w:r>
         <w:t xml:space="preserve">. 2020. doi:</w:t>
       </w:r>
-      <w:hyperlink r:id="rId36">
+      <w:hyperlink r:id="rId37">
         <w:r>
           <w:rPr>
             <w:rStyle w:val="Hyperlink"/>
@@ -769,8 +795,8 @@
         </w:r>
       </w:hyperlink>
     </w:p>
-    <w:bookmarkEnd w:id="37"/>
-    <w:bookmarkStart w:id="39" w:name="ref-Moghadas2020"/>
+    <w:bookmarkEnd w:id="38"/>
+    <w:bookmarkStart w:id="40" w:name="ref-Moghadas2020"/>
     <w:p>
       <w:pPr>
         <w:pStyle w:val="Bibliography"/>
@@ -790,7 +816,7 @@
       <w:r>
         <w:t xml:space="preserve">. 2020;117(30):17513-17515. doi:</w:t>
       </w:r>
-      <w:hyperlink r:id="rId38">
+      <w:hyperlink r:id="rId39">
         <w:r>
           <w:rPr>
             <w:rStyle w:val="Hyperlink"/>
@@ -799,34 +825,64 @@
         </w:r>
       </w:hyperlink>
     </w:p>
-    <w:bookmarkEnd w:id="39"/>
     <w:bookmarkEnd w:id="40"/>
+    <w:bookmarkStart w:id="42" w:name="ref-Russell2020a"/>
     <w:p>
       <w:pPr>
+        <w:pStyle w:val="Bibliography"/>
+      </w:pPr>
+      <w:r>
+        <w:t xml:space="preserve">4. Russell WA, Buckeridge DL. Code and data repository for modeling effectiveness of quarantine and testing to prevent COVID-19 transmission from arriving travelers.</w:t>
+      </w:r>
+      <w:r>
+        <w:t xml:space="preserve"> </w:t>
+      </w:r>
+      <w:r>
+        <w:rPr>
+          <w:i/>
+        </w:rPr>
+        <w:t xml:space="preserve">Zenodo</w:t>
+      </w:r>
+      <w:r>
+        <w:t xml:space="preserve">. 2020. doi:</w:t>
+      </w:r>
+      <w:hyperlink r:id="rId41">
+        <w:r>
+          <w:rPr>
+            <w:rStyle w:val="Hyperlink"/>
+          </w:rPr>
+          <w:t xml:space="preserve">10.5281/zenodo.4107125</w:t>
+        </w:r>
+      </w:hyperlink>
+    </w:p>
+    <w:bookmarkEnd w:id="42"/>
+    <w:bookmarkEnd w:id="43"/>
+    <w:p>
+      <w:pPr>
         <w:pStyle w:val="Heading5"/>
       </w:pPr>
-      <w:bookmarkStart w:id="41" w:name="section-3"/>
-      <w:bookmarkEnd w:id="41"/>
+      <w:bookmarkStart w:id="44" w:name="section-3"/>
+      <w:bookmarkEnd w:id="44"/>
     </w:p>
     <w:p>
       <w:pPr>
         <w:pStyle w:val="Heading8"/>
       </w:pPr>
-      <w:bookmarkStart w:id="42" w:name="X2a78e02743521d9f198ca18310e62cc2cf1b1cd"/>
+      <w:bookmarkStart w:id="45" w:name="X2a78e02743521d9f198ca18310e62cc2cf1b1cd"/>
       <w:r>
         <w:t xml:space="preserve">Effectiveness of quarantine and testing to limit new COVID-19 cases from arriving travelers</w:t>
       </w:r>
-      <w:bookmarkEnd w:id="42"/>
+      <w:bookmarkEnd w:id="45"/>
     </w:p>
     <w:p>
       <w:pPr>
         <w:pStyle w:val="Heading8"/>
       </w:pPr>
-      <w:bookmarkStart w:id="43" w:name="supplement"/>
+      <w:bookmarkStart w:id="46" w:name="supplement"/>
       <w:r>
         <w:t xml:space="preserve">Supplement</w:t>
       </w:r>
-      <w:bookmarkEnd w:id="43"/>
+      <w:bookmarkEnd w:id="46"/>
     </w:p>
     <w:p>
       <w:pPr>
@@ -845,11 +901,11 @@
       <w:pPr>
         <w:pStyle w:val="Heading1"/>
       </w:pPr>
-      <w:bookmarkStart w:id="44" w:name="X1f86e02b753061728ca86bf46dc4a757a5d08ce"/>
+      <w:bookmarkStart w:id="47" w:name="X1f86e02b753061728ca86bf46dc4a757a5d08ce"/>
       <w:r>
         <w:t xml:space="preserve">Calculation of days at risk based on quarantine duration and testing</w:t>
       </w:r>
-      <w:bookmarkEnd w:id="44"/>
+      <w:bookmarkEnd w:id="47"/>
     </w:p>
     <w:p>
       <w:pPr>
@@ -8480,8 +8536,8 @@
       <w:pPr>
         <w:pStyle w:val="Heading5"/>
       </w:pPr>
-      <w:bookmarkStart w:id="45" w:name="section-4"/>
-      <w:bookmarkEnd w:id="45"/>
+      <w:bookmarkStart w:id="48" w:name="section-4"/>
+      <w:bookmarkEnd w:id="48"/>
     </w:p>
     <w:p>
       <w:pPr>
@@ -8676,7 +8732,7 @@
                     </pic:cNvPicPr>
                   </pic:nvPicPr>
                   <pic:blipFill>
-                    <a:blip r:embed="rId46"/>
+                    <a:blip r:embed="rId49"/>
                     <a:stretch>
                       <a:fillRect/>
                     </a:stretch>
@@ -8707,8 +8763,8 @@
       <w:pPr>
         <w:pStyle w:val="Heading5"/>
       </w:pPr>
-      <w:bookmarkStart w:id="47" w:name="section-5"/>
-      <w:bookmarkEnd w:id="47"/>
+      <w:bookmarkStart w:id="50" w:name="section-5"/>
+      <w:bookmarkEnd w:id="50"/>
     </w:p>
     <w:p>
       <w:pPr>
@@ -8747,7 +8803,7 @@
                     </pic:cNvPicPr>
                   </pic:nvPicPr>
                   <pic:blipFill>
-                    <a:blip r:embed="rId48"/>
+                    <a:blip r:embed="rId51"/>
                     <a:stretch>
                       <a:fillRect/>
                     </a:stretch>

</xml_diff>

<commit_message>
Fixed error with "poor asympt sensitivity" scenrio
</commit_message>
<xml_diff>
--- a/manuscript/QuarantineTesting_manuscript.docx
+++ b/manuscript/QuarantineTesting_manuscript.docx
@@ -3837,17 +3837,17 @@
         NA"/&gt;
         <w:tblLayout w:type="fixed"/>
         <w:jc w:val="center"/>
-        <w:tblW w:type="dxa" w:w="11088"/>
+        <w:tblW w:type="dxa" w:w="11808"/>
         <w:tblLook w:firstRow="1" w:lastRow="0" w:firstColumn="0" w:lastColumn="0" w:noHBand="0" w:noVBand="1"/>
       </w:tblPr>
       <w:tblGrid>
         <w:gridCol w:w="1728"/>
         <w:gridCol w:w="720"/>
-        <w:gridCol w:w="1728"/>
-        <w:gridCol w:w="1728"/>
-        <w:gridCol w:w="1728"/>
-        <w:gridCol w:w="1728"/>
-        <w:gridCol w:w="1728"/>
+        <w:gridCol w:w="1872"/>
+        <w:gridCol w:w="1872"/>
+        <w:gridCol w:w="1872"/>
+        <w:gridCol w:w="1872"/>
+        <w:gridCol w:w="1872"/>
       </w:tblGrid>
       <w:tr>
         <w:trPr>
@@ -4185,7 +4185,7 @@
                 <w:szCs w:val="20"/>
                 <w:color w:val="111111"/>
               </w:rPr>
-              <w:t xml:space="preserve">1.9 (1.7 - 2.1)</w:t>
+              <w:t xml:space="preserve">1.88 (1.69 - 2.07)</w:t>
             </w:r>
           </w:p>
         </w:tc>
@@ -4216,7 +4216,7 @@
                 <w:szCs w:val="20"/>
                 <w:color w:val="111111"/>
               </w:rPr>
-              <w:t xml:space="preserve">1.3 (1.1 - 1.5)</w:t>
+              <w:t xml:space="preserve">1.32 (1.13 - 1.52)</w:t>
             </w:r>
           </w:p>
         </w:tc>
@@ -4247,7 +4247,7 @@
                 <w:szCs w:val="20"/>
                 <w:color w:val="111111"/>
               </w:rPr>
-              <w:t xml:space="preserve">0.72 (0.58 - 0.92)</w:t>
+              <w:t xml:space="preserve">0.72 (0.575 - 0.915)</w:t>
             </w:r>
           </w:p>
         </w:tc>
@@ -4278,7 +4278,7 @@
                 <w:szCs w:val="20"/>
                 <w:color w:val="111111"/>
               </w:rPr>
-              <w:t xml:space="preserve">0.53 (0.43 - 0.69)</w:t>
+              <w:t xml:space="preserve">0.528 (0.427 - 0.685)</w:t>
             </w:r>
           </w:p>
         </w:tc>
@@ -4310,7 +4310,7 @@
                 <w:szCs w:val="20"/>
                 <w:color w:val="111111"/>
               </w:rPr>
-              <w:t xml:space="preserve">0.38 (0.34 - 0.44)</w:t>
+              <w:t xml:space="preserve">0.382 (0.341 - 0.437)</w:t>
             </w:r>
           </w:p>
         </w:tc>
@@ -4402,7 +4402,7 @@
                 <w:szCs w:val="20"/>
                 <w:color w:val="111111"/>
               </w:rPr>
-              <w:t xml:space="preserve">1.7 (1.5 - 1.8)</w:t>
+              <w:t xml:space="preserve">1.66 (1.5 - 1.84)</w:t>
             </w:r>
           </w:p>
         </w:tc>
@@ -4433,7 +4433,7 @@
                 <w:szCs w:val="20"/>
                 <w:color w:val="111111"/>
               </w:rPr>
-              <w:t xml:space="preserve">1.1 (0.94 - 1.3)</w:t>
+              <w:t xml:space="preserve">1.11 (0.939 - 1.3)</w:t>
             </w:r>
           </w:p>
         </w:tc>
@@ -4464,7 +4464,7 @@
                 <w:szCs w:val="20"/>
                 <w:color w:val="111111"/>
               </w:rPr>
-              <w:t xml:space="preserve">0.59 (0.47 - 0.77)</w:t>
+              <w:t xml:space="preserve">0.594 (0.474 - 0.773)</w:t>
             </w:r>
           </w:p>
         </w:tc>
@@ -4495,7 +4495,7 @@
                 <w:szCs w:val="20"/>
                 <w:color w:val="111111"/>
               </w:rPr>
-              <w:t xml:space="preserve">0.46 (0.38 - 0.60)</w:t>
+              <w:t xml:space="preserve">0.464 (0.384 - 0.596)</w:t>
             </w:r>
           </w:p>
         </w:tc>
@@ -4527,7 +4527,7 @@
                 <w:szCs w:val="20"/>
                 <w:color w:val="111111"/>
               </w:rPr>
-              <w:t xml:space="preserve">0.38 (0.34 - 0.43)</w:t>
+              <w:t xml:space="preserve">0.379 (0.34 - 0.429)</w:t>
             </w:r>
           </w:p>
         </w:tc>
@@ -4628,7 +4628,7 @@
                 <w:szCs w:val="20"/>
                 <w:color w:val="111111"/>
               </w:rPr>
-              <w:t xml:space="preserve">3.4 (2.8 - 4.1)</w:t>
+              <w:t xml:space="preserve">3.43 (2.77 - 4.1)</w:t>
             </w:r>
           </w:p>
         </w:tc>
@@ -4659,7 +4659,7 @@
                 <w:szCs w:val="20"/>
                 <w:color w:val="111111"/>
               </w:rPr>
-              <w:t xml:space="preserve">2.5 (1.9 - 3.2)</w:t>
+              <w:t xml:space="preserve">2.52 (1.94 - 3.15)</w:t>
             </w:r>
           </w:p>
         </w:tc>
@@ -4690,7 +4690,7 @@
                 <w:szCs w:val="20"/>
                 <w:color w:val="111111"/>
               </w:rPr>
-              <w:t xml:space="preserve">1.4 (1.0 - 2.0)</w:t>
+              <w:t xml:space="preserve">1.44 (1.02 - 1.96)</w:t>
             </w:r>
           </w:p>
         </w:tc>
@@ -4721,7 +4721,7 @@
                 <w:szCs w:val="20"/>
                 <w:color w:val="111111"/>
               </w:rPr>
-              <w:t xml:space="preserve">1.0 (0.74 - 1.4)</w:t>
+              <w:t xml:space="preserve">1.04 (0.735 - 1.43)</w:t>
             </w:r>
           </w:p>
         </w:tc>
@@ -4753,7 +4753,7 @@
                 <w:szCs w:val="20"/>
                 <w:color w:val="111111"/>
               </w:rPr>
-              <w:t xml:space="preserve">0.70 (0.56 - 0.87)</w:t>
+              <w:t xml:space="preserve">0.702 (0.561 - 0.868)</w:t>
             </w:r>
           </w:p>
         </w:tc>
@@ -4845,7 +4845,7 @@
                 <w:szCs w:val="20"/>
                 <w:color w:val="111111"/>
               </w:rPr>
-              <w:t xml:space="preserve">3.0 (2.4 - 3.5)</w:t>
+              <w:t xml:space="preserve">2.97 (2.45 - 3.53)</w:t>
             </w:r>
           </w:p>
         </w:tc>
@@ -4876,7 +4876,7 @@
                 <w:szCs w:val="20"/>
                 <w:color w:val="111111"/>
               </w:rPr>
-              <w:t xml:space="preserve">2.1 (1.6 - 2.6)</w:t>
+              <w:t xml:space="preserve">2.07 (1.61 - 2.61)</w:t>
             </w:r>
           </w:p>
         </w:tc>
@@ -4907,7 +4907,7 @@
                 <w:szCs w:val="20"/>
                 <w:color w:val="111111"/>
               </w:rPr>
-              <w:t xml:space="preserve">1.2 (0.84 - 1.6)</w:t>
+              <w:t xml:space="preserve">1.16 (0.836 - 1.57)</w:t>
             </w:r>
           </w:p>
         </w:tc>
@@ -4938,7 +4938,7 @@
                 <w:szCs w:val="20"/>
                 <w:color w:val="111111"/>
               </w:rPr>
-              <w:t xml:space="preserve">0.89 (0.65 - 1.2)</w:t>
+              <w:t xml:space="preserve">0.891 (0.654 - 1.2)</w:t>
             </w:r>
           </w:p>
         </w:tc>
@@ -4970,7 +4970,7 @@
                 <w:szCs w:val="20"/>
                 <w:color w:val="111111"/>
               </w:rPr>
-              <w:t xml:space="preserve">0.69 (0.56 - 0.85)</w:t>
+              <w:t xml:space="preserve">0.695 (0.559 - 0.852)</w:t>
             </w:r>
           </w:p>
         </w:tc>
@@ -5071,7 +5071,7 @@
                 <w:szCs w:val="20"/>
                 <w:color w:val="111111"/>
               </w:rPr>
-              <w:t xml:space="preserve">1.4 (1.3 - 1.5)</w:t>
+              <w:t xml:space="preserve">1.39 (1.3 - 1.5)</w:t>
             </w:r>
           </w:p>
         </w:tc>
@@ -5102,7 +5102,7 @@
                 <w:szCs w:val="20"/>
                 <w:color w:val="111111"/>
               </w:rPr>
-              <w:t xml:space="preserve">0.94 (0.80 - 1.1)</w:t>
+              <w:t xml:space="preserve">0.938 (0.803 - 1.07)</w:t>
             </w:r>
           </w:p>
         </w:tc>
@@ -5133,7 +5133,7 @@
                 <w:szCs w:val="20"/>
                 <w:color w:val="111111"/>
               </w:rPr>
-              <w:t xml:space="preserve">0.49 (0.39 - 0.62)</w:t>
+              <w:t xml:space="preserve">0.491 (0.385 - 0.618)</w:t>
             </w:r>
           </w:p>
         </w:tc>
@@ -5164,7 +5164,7 @@
                 <w:szCs w:val="20"/>
                 <w:color w:val="111111"/>
               </w:rPr>
-              <w:t xml:space="preserve">0.36 (0.30 - 0.47)</w:t>
+              <w:t xml:space="preserve">0.365 (0.3 - 0.468)</w:t>
             </w:r>
           </w:p>
         </w:tc>
@@ -5196,7 +5196,7 @@
                 <w:szCs w:val="20"/>
                 <w:color w:val="111111"/>
               </w:rPr>
-              <w:t xml:space="preserve">0.28 (0.26 - 0.31)</w:t>
+              <w:t xml:space="preserve">0.281 (0.261 - 0.313)</w:t>
             </w:r>
           </w:p>
         </w:tc>
@@ -5288,7 +5288,7 @@
                 <w:szCs w:val="20"/>
                 <w:color w:val="111111"/>
               </w:rPr>
-              <w:t xml:space="preserve">1.2 (1.2 - 1.4)</w:t>
+              <w:t xml:space="preserve">1.25 (1.15 - 1.36)</w:t>
             </w:r>
           </w:p>
         </w:tc>
@@ -5319,7 +5319,7 @@
                 <w:szCs w:val="20"/>
                 <w:color w:val="111111"/>
               </w:rPr>
-              <w:t xml:space="preserve">0.81 (0.67 - 0.94)</w:t>
+              <w:t xml:space="preserve">0.805 (0.672 - 0.939)</w:t>
             </w:r>
           </w:p>
         </w:tc>
@@ -5350,7 +5350,7 @@
                 <w:szCs w:val="20"/>
                 <w:color w:val="111111"/>
               </w:rPr>
-              <w:t xml:space="preserve">0.41 (0.33 - 0.54)</w:t>
+              <w:t xml:space="preserve">0.414 (0.325 - 0.536)</w:t>
             </w:r>
           </w:p>
         </w:tc>
@@ -5381,7 +5381,7 @@
                 <w:szCs w:val="20"/>
                 <w:color w:val="111111"/>
               </w:rPr>
-              <w:t xml:space="preserve">0.33 (0.28 - 0.42)</w:t>
+              <w:t xml:space="preserve">0.327 (0.278 - 0.421)</w:t>
             </w:r>
           </w:p>
         </w:tc>
@@ -5413,7 +5413,7 @@
                 <w:szCs w:val="20"/>
                 <w:color w:val="111111"/>
               </w:rPr>
-              <w:t xml:space="preserve">0.28 (0.26 - 0.31)</w:t>
+              <w:t xml:space="preserve">0.28 (0.26 - 0.309)</w:t>
             </w:r>
           </w:p>
         </w:tc>
@@ -5514,7 +5514,7 @@
                 <w:szCs w:val="20"/>
                 <w:color w:val="111111"/>
               </w:rPr>
-              <w:t xml:space="preserve">1.8 (1.6 - 1.9)</w:t>
+              <w:t xml:space="preserve">1.75 (1.6 - 1.91)</w:t>
             </w:r>
           </w:p>
         </w:tc>
@@ -5545,7 +5545,7 @@
                 <w:szCs w:val="20"/>
                 <w:color w:val="111111"/>
               </w:rPr>
-              <w:t xml:space="preserve">1.2 (1.1 - 1.4)</w:t>
+              <w:t xml:space="preserve">1.22 (1.06 - 1.4)</w:t>
             </w:r>
           </w:p>
         </w:tc>
@@ -5576,7 +5576,7 @@
                 <w:szCs w:val="20"/>
                 <w:color w:val="111111"/>
               </w:rPr>
-              <w:t xml:space="preserve">0.66 (0.53 - 0.84)</w:t>
+              <w:t xml:space="preserve">0.66 (0.53 - 0.841)</w:t>
             </w:r>
           </w:p>
         </w:tc>
@@ -5607,7 +5607,7 @@
                 <w:szCs w:val="20"/>
                 <w:color w:val="111111"/>
               </w:rPr>
-              <w:t xml:space="preserve">0.49 (0.40 - 0.63)</w:t>
+              <w:t xml:space="preserve">0.487 (0.402 - 0.63)</w:t>
             </w:r>
           </w:p>
         </w:tc>
@@ -5639,7 +5639,7 @@
                 <w:szCs w:val="20"/>
                 <w:color w:val="111111"/>
               </w:rPr>
-              <w:t xml:space="preserve">0.36 (0.32 - 0.41)</w:t>
+              <w:t xml:space="preserve">0.356 (0.322 - 0.406)</w:t>
             </w:r>
           </w:p>
         </w:tc>
@@ -5731,7 +5731,7 @@
                 <w:szCs w:val="20"/>
                 <w:color w:val="111111"/>
               </w:rPr>
-              <w:t xml:space="preserve">1.6 (1.4 - 1.7)</w:t>
+              <w:t xml:space="preserve">1.55 (1.42 - 1.71)</w:t>
             </w:r>
           </w:p>
         </w:tc>
@@ -5762,7 +5762,7 @@
                 <w:szCs w:val="20"/>
                 <w:color w:val="111111"/>
               </w:rPr>
-              <w:t xml:space="preserve">1.0 (0.88 - 1.2)</w:t>
+              <w:t xml:space="preserve">1.03 (0.879 - 1.21)</w:t>
             </w:r>
           </w:p>
         </w:tc>
@@ -5793,7 +5793,7 @@
                 <w:szCs w:val="20"/>
                 <w:color w:val="111111"/>
               </w:rPr>
-              <w:t xml:space="preserve">0.55 (0.44 - 0.71)</w:t>
+              <w:t xml:space="preserve">0.548 (0.44 - 0.712)</w:t>
             </w:r>
           </w:p>
         </w:tc>
@@ -5824,7 +5824,7 @@
                 <w:szCs w:val="20"/>
                 <w:color w:val="111111"/>
               </w:rPr>
-              <w:t xml:space="preserve">0.43 (0.36 - 0.55)</w:t>
+              <w:t xml:space="preserve">0.429 (0.36 - 0.553)</w:t>
             </w:r>
           </w:p>
         </w:tc>
@@ -5856,7 +5856,7 @@
                 <w:szCs w:val="20"/>
                 <w:color w:val="111111"/>
               </w:rPr>
-              <w:t xml:space="preserve">0.35 (0.32 - 0.40)</w:t>
+              <w:t xml:space="preserve">0.354 (0.321 - 0.399)</w:t>
             </w:r>
           </w:p>
         </w:tc>
@@ -5957,7 +5957,7 @@
                 <w:szCs w:val="20"/>
                 <w:color w:val="111111"/>
               </w:rPr>
-              <w:t xml:space="preserve">2.0 (1.8 - 2.2)</w:t>
+              <w:t xml:space="preserve">2.02 (1.79 - 2.25)</w:t>
             </w:r>
           </w:p>
         </w:tc>
@@ -5988,7 +5988,7 @@
                 <w:szCs w:val="20"/>
                 <w:color w:val="111111"/>
               </w:rPr>
-              <w:t xml:space="preserve">1.4 (1.2 - 1.7)</w:t>
+              <w:t xml:space="preserve">1.42 (1.2 - 1.67)</w:t>
             </w:r>
           </w:p>
         </w:tc>
@@ -6019,7 +6019,7 @@
                 <w:szCs w:val="20"/>
                 <w:color w:val="111111"/>
               </w:rPr>
-              <w:t xml:space="preserve">0.79 (0.62 - 1.0)</w:t>
+              <w:t xml:space="preserve">0.785 (0.621 - 0.999)</w:t>
             </w:r>
           </w:p>
         </w:tc>
@@ -6050,7 +6050,7 @@
                 <w:szCs w:val="20"/>
                 <w:color w:val="111111"/>
               </w:rPr>
-              <w:t xml:space="preserve">0.57 (0.46 - 0.75)</w:t>
+              <w:t xml:space="preserve">0.574 (0.459 - 0.746)</w:t>
             </w:r>
           </w:p>
         </w:tc>
@@ -6082,7 +6082,7 @@
                 <w:szCs w:val="20"/>
                 <w:color w:val="111111"/>
               </w:rPr>
-              <w:t xml:space="preserve">0.41 (0.36 - 0.48)</w:t>
+              <w:t xml:space="preserve">0.411 (0.362 - 0.475)</w:t>
             </w:r>
           </w:p>
         </w:tc>
@@ -6174,7 +6174,7 @@
                 <w:szCs w:val="20"/>
                 <w:color w:val="111111"/>
               </w:rPr>
-              <w:t xml:space="preserve">1.8 (1.6 - 2.0)</w:t>
+              <w:t xml:space="preserve">1.78 (1.58 - 1.98)</w:t>
             </w:r>
           </w:p>
         </w:tc>
@@ -6205,7 +6205,7 @@
                 <w:szCs w:val="20"/>
                 <w:color w:val="111111"/>
               </w:rPr>
-              <w:t xml:space="preserve">1.2 (1.0 - 1.4)</w:t>
+              <w:t xml:space="preserve">1.19 (1.01 - 1.42)</w:t>
             </w:r>
           </w:p>
         </w:tc>
@@ -6236,7 +6236,7 @@
                 <w:szCs w:val="20"/>
                 <w:color w:val="111111"/>
               </w:rPr>
-              <w:t xml:space="preserve">0.64 (0.51 - 0.84)</w:t>
+              <w:t xml:space="preserve">0.645 (0.506 - 0.835)</w:t>
             </w:r>
           </w:p>
         </w:tc>
@@ -6267,7 +6267,7 @@
                 <w:szCs w:val="20"/>
                 <w:color w:val="111111"/>
               </w:rPr>
-              <w:t xml:space="preserve">0.50 (0.41 - 0.65)</w:t>
+              <w:t xml:space="preserve">0.501 (0.41 - 0.648)</w:t>
             </w:r>
           </w:p>
         </w:tc>
@@ -6299,7 +6299,7 @@
                 <w:szCs w:val="20"/>
                 <w:color w:val="111111"/>
               </w:rPr>
-              <w:t xml:space="preserve">0.41 (0.36 - 0.47)</w:t>
+              <w:t xml:space="preserve">0.408 (0.36 - 0.466)</w:t>
             </w:r>
           </w:p>
         </w:tc>
@@ -6400,7 +6400,7 @@
                 <w:szCs w:val="20"/>
                 <w:color w:val="111111"/>
               </w:rPr>
-              <w:t xml:space="preserve">2.5 (2.2 - 2.7)</w:t>
+              <w:t xml:space="preserve">2.45 (2.2 - 2.72)</w:t>
             </w:r>
           </w:p>
         </w:tc>
@@ -6431,7 +6431,7 @@
                 <w:szCs w:val="20"/>
                 <w:color w:val="111111"/>
               </w:rPr>
-              <w:t xml:space="preserve">2.1 (1.8 - 2.4)</w:t>
+              <w:t xml:space="preserve">2.11 (1.85 - 2.38)</w:t>
             </w:r>
           </w:p>
         </w:tc>
@@ -6462,7 +6462,7 @@
                 <w:szCs w:val="20"/>
                 <w:color w:val="111111"/>
               </w:rPr>
-              <w:t xml:space="preserve">1.7 (1.5 - 2.0)</w:t>
+              <w:t xml:space="preserve">1.72 (1.5 - 1.97)</w:t>
             </w:r>
           </w:p>
         </w:tc>
@@ -6493,7 +6493,7 @@
                 <w:szCs w:val="20"/>
                 <w:color w:val="111111"/>
               </w:rPr>
-              <w:t xml:space="preserve">1.6 (1.4 - 1.8)</w:t>
+              <w:t xml:space="preserve">1.58 (1.39 - 1.81)</w:t>
             </w:r>
           </w:p>
         </w:tc>
@@ -6525,7 +6525,7 @@
                 <w:szCs w:val="20"/>
                 <w:color w:val="111111"/>
               </w:rPr>
-              <w:t xml:space="preserve">1.5 (1.3 - 1.6)</w:t>
+              <w:t xml:space="preserve">1.48 (1.32 - 1.64)</w:t>
             </w:r>
           </w:p>
         </w:tc>
@@ -6617,7 +6617,7 @@
                 <w:szCs w:val="20"/>
                 <w:color w:val="111111"/>
               </w:rPr>
-              <w:t xml:space="preserve">2.4 (2.1 - 2.6)</w:t>
+              <w:t xml:space="preserve">2.38 (2.13 - 2.63)</w:t>
             </w:r>
           </w:p>
         </w:tc>
@@ -6648,7 +6648,7 @@
                 <w:szCs w:val="20"/>
                 <w:color w:val="111111"/>
               </w:rPr>
-              <w:t xml:space="preserve">2.0 (1.8 - 2.3)</w:t>
+              <w:t xml:space="preserve">2.03 (1.79 - 2.3)</w:t>
             </w:r>
           </w:p>
         </w:tc>
@@ -6679,7 +6679,7 @@
                 <w:szCs w:val="20"/>
                 <w:color w:val="111111"/>
               </w:rPr>
-              <w:t xml:space="preserve">1.7 (1.5 - 1.9)</w:t>
+              <w:t xml:space="preserve">1.67 (1.46 - 1.92)</w:t>
             </w:r>
           </w:p>
         </w:tc>
@@ -6710,7 +6710,7 @@
                 <w:szCs w:val="20"/>
                 <w:color w:val="111111"/>
               </w:rPr>
-              <w:t xml:space="preserve">1.6 (1.4 - 1.8)</w:t>
+              <w:t xml:space="preserve">1.56 (1.38 - 1.77)</w:t>
             </w:r>
           </w:p>
         </w:tc>
@@ -6742,7 +6742,7 @@
                 <w:szCs w:val="20"/>
                 <w:color w:val="111111"/>
               </w:rPr>
-              <w:t xml:space="preserve">1.5 (1.3 - 1.6)</w:t>
+              <w:t xml:space="preserve">1.48 (1.32 - 1.64)</w:t>
             </w:r>
           </w:p>
         </w:tc>
@@ -6843,7 +6843,7 @@
                 <w:szCs w:val="20"/>
                 <w:color w:val="111111"/>
               </w:rPr>
-              <w:t xml:space="preserve">1.5 (1.3 - 1.7)</w:t>
+              <w:t xml:space="preserve">1.5 (1.29 - 1.71)</w:t>
             </w:r>
           </w:p>
         </w:tc>
@@ -6874,7 +6874,7 @@
                 <w:szCs w:val="20"/>
                 <w:color w:val="111111"/>
               </w:rPr>
-              <w:t xml:space="preserve">0.90 (0.71 - 1.1)</w:t>
+              <w:t xml:space="preserve">0.897 (0.713 - 1.12)</w:t>
             </w:r>
           </w:p>
         </w:tc>
@@ -6905,7 +6905,7 @@
                 <w:szCs w:val="20"/>
                 <w:color w:val="111111"/>
               </w:rPr>
-              <w:t xml:space="preserve">0.31 (0.18 - 0.47)</w:t>
+              <w:t xml:space="preserve">0.306 (0.183 - 0.473)</w:t>
             </w:r>
           </w:p>
         </w:tc>
@@ -6936,7 +6936,7 @@
                 <w:szCs w:val="20"/>
                 <w:color w:val="111111"/>
               </w:rPr>
-              <w:t xml:space="preserve">0.13 (0.061 - 0.26)</w:t>
+              <w:t xml:space="preserve">0.133 (0.061 - 0.263)</w:t>
             </w:r>
           </w:p>
         </w:tc>
@@ -6968,7 +6968,7 @@
                 <w:szCs w:val="20"/>
                 <w:color w:val="111111"/>
               </w:rPr>
-              <w:t xml:space="preserve">0.0044 (0 - 0.030)</w:t>
+              <w:t xml:space="preserve">0.004 (0 - 0.03)</w:t>
             </w:r>
           </w:p>
         </w:tc>
@@ -7060,7 +7060,7 @@
                 <w:szCs w:val="20"/>
                 <w:color w:val="111111"/>
               </w:rPr>
-              <w:t xml:space="preserve">1.3 (1.1 - 1.5)</w:t>
+              <w:t xml:space="preserve">1.31 (1.14 - 1.5)</w:t>
             </w:r>
           </w:p>
         </w:tc>
@@ -7091,7 +7091,7 @@
                 <w:szCs w:val="20"/>
                 <w:color w:val="111111"/>
               </w:rPr>
-              <w:t xml:space="preserve">0.72 (0.57 - 0.92)</w:t>
+              <w:t xml:space="preserve">0.725 (0.57 - 0.916)</w:t>
             </w:r>
           </w:p>
         </w:tc>
@@ -7122,7 +7122,7 @@
                 <w:szCs w:val="20"/>
                 <w:color w:val="111111"/>
               </w:rPr>
-              <w:t xml:space="preserve">0.20 (0.11 - 0.36)</w:t>
+              <w:t xml:space="preserve">0.204 (0.106 - 0.359)</w:t>
             </w:r>
           </w:p>
         </w:tc>
@@ -7153,7 +7153,7 @@
                 <w:szCs w:val="20"/>
                 <w:color w:val="111111"/>
               </w:rPr>
-              <w:t xml:space="preserve">0.079 (0.029 - 0.19)</w:t>
+              <w:t xml:space="preserve">0.079 (0.029 - 0.192)</w:t>
             </w:r>
           </w:p>
         </w:tc>
@@ -7185,7 +7185,7 @@
                 <w:szCs w:val="20"/>
                 <w:color w:val="111111"/>
               </w:rPr>
-              <w:t xml:space="preserve">0.0024 (0 - 0.021)</w:t>
+              <w:t xml:space="preserve">0.002 (0 - 0.021)</w:t>
             </w:r>
           </w:p>
         </w:tc>
@@ -7286,7 +7286,7 @@
                 <w:szCs w:val="20"/>
                 <w:color w:val="111111"/>
               </w:rPr>
-              <w:t xml:space="preserve">3.0 (2.7 - 3.3)</w:t>
+              <w:t xml:space="preserve">3 (2.7 - 3.31)</w:t>
             </w:r>
           </w:p>
         </w:tc>
@@ -7317,7 +7317,7 @@
                 <w:szCs w:val="20"/>
                 <w:color w:val="111111"/>
               </w:rPr>
-              <w:t xml:space="preserve">2.8 (2.5 - 3.2)</w:t>
+              <w:t xml:space="preserve">2.84 (2.5 - 3.19)</w:t>
             </w:r>
           </w:p>
         </w:tc>
@@ -7348,7 +7348,7 @@
                 <w:szCs w:val="20"/>
                 <w:color w:val="111111"/>
               </w:rPr>
-              <w:t xml:space="preserve">1.9 (1.6 - 2.3)</w:t>
+              <w:t xml:space="preserve">1.94 (1.56 - 2.35)</w:t>
             </w:r>
           </w:p>
         </w:tc>
@@ -7379,7 +7379,7 @@
                 <w:szCs w:val="20"/>
                 <w:color w:val="111111"/>
               </w:rPr>
-              <w:t xml:space="preserve">1.4 (1.0 - 1.8)</w:t>
+              <w:t xml:space="preserve">1.36 (1.04 - 1.77)</w:t>
             </w:r>
           </w:p>
         </w:tc>
@@ -7411,7 +7411,7 @@
                 <w:szCs w:val="20"/>
                 <w:color w:val="111111"/>
               </w:rPr>
-              <w:t xml:space="preserve">0.65 (0.56 - 0.81)</w:t>
+              <w:t xml:space="preserve">0.65 (0.564 - 0.813)</w:t>
             </w:r>
           </w:p>
         </w:tc>
@@ -7503,7 +7503,7 @@
                 <w:szCs w:val="20"/>
                 <w:color w:val="111111"/>
               </w:rPr>
-              <w:t xml:space="preserve">3.0 (2.7 - 3.3)</w:t>
+              <w:t xml:space="preserve">3 (2.7 - 3.31)</w:t>
             </w:r>
           </w:p>
         </w:tc>
@@ -7534,7 +7534,7 @@
                 <w:szCs w:val="20"/>
                 <w:color w:val="111111"/>
               </w:rPr>
-              <w:t xml:space="preserve">2.8 (2.4 - 3.1)</w:t>
+              <w:t xml:space="preserve">2.77 (2.43 - 3.14)</w:t>
             </w:r>
           </w:p>
         </w:tc>
@@ -7565,7 +7565,7 @@
                 <w:szCs w:val="20"/>
                 <w:color w:val="111111"/>
               </w:rPr>
-              <w:t xml:space="preserve">1.7 (1.3 - 2.1)</w:t>
+              <w:t xml:space="preserve">1.71 (1.33 - 2.12)</w:t>
             </w:r>
           </w:p>
         </w:tc>
@@ -7596,7 +7596,7 @@
                 <w:szCs w:val="20"/>
                 <w:color w:val="111111"/>
               </w:rPr>
-              <w:t xml:space="preserve">1.1 (0.85 - 1.5)</w:t>
+              <w:t xml:space="preserve">1.17 (0.861 - 1.57)</w:t>
             </w:r>
           </w:p>
         </w:tc>
@@ -7628,7 +7628,7 @@
                 <w:szCs w:val="20"/>
                 <w:color w:val="111111"/>
               </w:rPr>
-              <w:t xml:space="preserve">0.63 (0.56 - 0.77)</w:t>
+              <w:t xml:space="preserve">0.635 (0.557 - 0.776)</w:t>
             </w:r>
           </w:p>
         </w:tc>
@@ -7729,7 +7729,7 @@
                 <w:szCs w:val="20"/>
                 <w:color w:val="111111"/>
               </w:rPr>
-              <w:t xml:space="preserve">1.9 (1.7 - 2.1)</w:t>
+              <w:t xml:space="preserve">1.88 (1.69 - 2.07)</w:t>
             </w:r>
           </w:p>
         </w:tc>
@@ -7760,7 +7760,7 @@
                 <w:szCs w:val="20"/>
                 <w:color w:val="111111"/>
               </w:rPr>
-              <w:t xml:space="preserve">1.3 (1.1 - 1.5)</w:t>
+              <w:t xml:space="preserve">1.32 (1.13 - 1.52)</w:t>
             </w:r>
           </w:p>
         </w:tc>
@@ -7791,7 +7791,7 @@
                 <w:szCs w:val="20"/>
                 <w:color w:val="111111"/>
               </w:rPr>
-              <w:t xml:space="preserve">0.72 (0.58 - 0.92)</w:t>
+              <w:t xml:space="preserve">0.72 (0.575 - 0.915)</w:t>
             </w:r>
           </w:p>
         </w:tc>
@@ -7822,7 +7822,7 @@
                 <w:szCs w:val="20"/>
                 <w:color w:val="111111"/>
               </w:rPr>
-              <w:t xml:space="preserve">0.53 (0.43 - 0.69)</w:t>
+              <w:t xml:space="preserve">0.528 (0.427 - 0.685)</w:t>
             </w:r>
           </w:p>
         </w:tc>
@@ -7854,7 +7854,7 @@
                 <w:szCs w:val="20"/>
                 <w:color w:val="111111"/>
               </w:rPr>
-              <w:t xml:space="preserve">0.38 (0.34 - 0.44)</w:t>
+              <w:t xml:space="preserve">0.382 (0.341 - 0.437)</w:t>
             </w:r>
           </w:p>
         </w:tc>
@@ -7946,7 +7946,7 @@
                 <w:szCs w:val="20"/>
                 <w:color w:val="111111"/>
               </w:rPr>
-              <w:t xml:space="preserve">1.5 (1.4 - 1.7)</w:t>
+              <w:t xml:space="preserve">1.54 (1.39 - 1.72)</w:t>
             </w:r>
           </w:p>
         </w:tc>
@@ -7977,7 +7977,7 @@
                 <w:szCs w:val="20"/>
                 <w:color w:val="111111"/>
               </w:rPr>
-              <w:t xml:space="preserve">0.99 (0.83 - 1.2)</w:t>
+              <w:t xml:space="preserve">0.994 (0.832 - 1.18)</w:t>
             </w:r>
           </w:p>
         </w:tc>
@@ -8008,7 +8008,7 @@
                 <w:szCs w:val="20"/>
                 <w:color w:val="111111"/>
               </w:rPr>
-              <w:t xml:space="preserve">0.52 (0.41 - 0.70)</w:t>
+              <w:t xml:space="preserve">0.523 (0.414 - 0.695)</w:t>
             </w:r>
           </w:p>
         </w:tc>
@@ -8039,7 +8039,7 @@
                 <w:szCs w:val="20"/>
                 <w:color w:val="111111"/>
               </w:rPr>
-              <w:t xml:space="preserve">0.43 (0.36 - 0.55)</w:t>
+              <w:t xml:space="preserve">0.427 (0.36 - 0.55)</w:t>
             </w:r>
           </w:p>
         </w:tc>
@@ -8071,7 +8071,7 @@
                 <w:szCs w:val="20"/>
                 <w:color w:val="111111"/>
               </w:rPr>
-              <w:t xml:space="preserve">0.38 (0.34 - 0.42)</w:t>
+              <w:t xml:space="preserve">0.378 (0.339 - 0.425)</w:t>
             </w:r>
           </w:p>
         </w:tc>
@@ -8172,7 +8172,7 @@
                 <w:szCs w:val="20"/>
                 <w:color w:val="111111"/>
               </w:rPr>
-              <w:t xml:space="preserve">1.9 (1.7 - 2.1)</w:t>
+              <w:t xml:space="preserve">1.88 (1.69 - 2.07)</w:t>
             </w:r>
           </w:p>
         </w:tc>
@@ -8203,7 +8203,7 @@
                 <w:szCs w:val="20"/>
                 <w:color w:val="111111"/>
               </w:rPr>
-              <w:t xml:space="preserve">1.3 (1.1 - 1.5)</w:t>
+              <w:t xml:space="preserve">1.32 (1.13 - 1.52)</w:t>
             </w:r>
           </w:p>
         </w:tc>
@@ -8234,7 +8234,7 @@
                 <w:szCs w:val="20"/>
                 <w:color w:val="111111"/>
               </w:rPr>
-              <w:t xml:space="preserve">0.72 (0.58 - 0.92)</w:t>
+              <w:t xml:space="preserve">0.72 (0.575 - 0.915)</w:t>
             </w:r>
           </w:p>
         </w:tc>
@@ -8265,7 +8265,7 @@
                 <w:szCs w:val="20"/>
                 <w:color w:val="111111"/>
               </w:rPr>
-              <w:t xml:space="preserve">0.53 (0.43 - 0.69)</w:t>
+              <w:t xml:space="preserve">0.528 (0.427 - 0.685)</w:t>
             </w:r>
           </w:p>
         </w:tc>
@@ -8297,7 +8297,7 @@
                 <w:szCs w:val="20"/>
                 <w:color w:val="111111"/>
               </w:rPr>
-              <w:t xml:space="preserve">0.38 (0.34 - 0.44)</w:t>
+              <w:t xml:space="preserve">0.382 (0.341 - 0.437)</w:t>
             </w:r>
           </w:p>
         </w:tc>
@@ -8389,7 +8389,7 @@
                 <w:szCs w:val="20"/>
                 <w:color w:val="111111"/>
               </w:rPr>
-              <w:t xml:space="preserve">1.7 (1.5 - 1.9)</w:t>
+              <w:t xml:space="preserve">1.72 (1.54 - 1.9)</w:t>
             </w:r>
           </w:p>
         </w:tc>
@@ -8420,7 +8420,7 @@
                 <w:szCs w:val="20"/>
                 <w:color w:val="111111"/>
               </w:rPr>
-              <w:t xml:space="preserve">1.1 (0.96 - 1.3)</w:t>
+              <w:t xml:space="preserve">1.16 (0.985 - 1.36)</w:t>
             </w:r>
           </w:p>
         </w:tc>
@@ -8451,7 +8451,7 @@
                 <w:szCs w:val="20"/>
                 <w:color w:val="111111"/>
               </w:rPr>
-              <w:t xml:space="preserve">0.61 (0.49 - 0.79)</w:t>
+              <w:t xml:space="preserve">0.628 (0.497 - 0.809)</w:t>
             </w:r>
           </w:p>
         </w:tc>
@@ -8482,7 +8482,7 @@
                 <w:szCs w:val="20"/>
                 <w:color w:val="111111"/>
               </w:rPr>
-              <w:t xml:space="preserve">0.47 (0.39 - 0.61)</w:t>
+              <w:t xml:space="preserve">0.481 (0.395 - 0.62)</w:t>
             </w:r>
           </w:p>
         </w:tc>
@@ -8514,7 +8514,7 @@
                 <w:szCs w:val="20"/>
                 <w:color w:val="111111"/>
               </w:rPr>
-              <w:t xml:space="preserve">0.38 (0.34 - 0.43)</w:t>
+              <w:t xml:space="preserve">0.38 (0.34 - 0.432)</w:t>
             </w:r>
           </w:p>
         </w:tc>

</xml_diff>